<commit_message>
Preparing resume for Senior Design applications and Willy at Ball Aerospace.  Removed MEL, added robotics class, lunabotics, and field session.  Reduced high school to one line mentioning IB, put French under skills.
</commit_message>
<xml_diff>
--- a/Resume.docx
+++ b/Resume.docx
@@ -87,7 +87,16 @@
                                 <w:sz w:val="17"/>
                                 <w:szCs w:val="17"/>
                               </w:rPr>
-                              <w:t xml:space="preserve">14607 West 62nd Avenue ● Arvada, Colorado 80004 ● Phone: </w:t>
+                              <w:t>14607 West 62nd Avenue ● Arvada, Colorado 80004 ● Phone</w:t>
+                            </w:r>
+                            <w:bookmarkStart w:id="0" w:name="_GoBack"/>
+                            <w:bookmarkEnd w:id="0"/>
+                            <w:r>
+                              <w:rPr>
+                                <w:sz w:val="17"/>
+                                <w:szCs w:val="17"/>
+                              </w:rPr>
+                              <w:t xml:space="preserve">: </w:t>
                             </w:r>
                             <w:r>
                               <w:rPr>
@@ -136,7 +145,14 @@
                                 <w:sz w:val="17"/>
                                 <w:szCs w:val="17"/>
                               </w:rPr>
-                              <w:t>wweiskop@mines.edu</w:t>
+                              <w:t>w</w:t>
+                            </w:r>
+                            <w:r>
+                              <w:rPr>
+                                <w:sz w:val="17"/>
+                                <w:szCs w:val="17"/>
+                              </w:rPr>
+                              <w:t>illiam@weiskopf.me</w:t>
                             </w:r>
                           </w:p>
                           <w:p>
@@ -159,14 +175,7 @@
                                 <w:sz w:val="17"/>
                                 <w:szCs w:val="17"/>
                               </w:rPr>
-                              <w:t>www.worldwidewilly.</w:t>
-                            </w:r>
-                            <w:r>
-                              <w:rPr>
-                                <w:sz w:val="17"/>
-                                <w:szCs w:val="17"/>
-                              </w:rPr>
-                              <w:t>net</w:t>
+                              <w:t>william.weiskopf.me</w:t>
                             </w:r>
                           </w:p>
                         </w:txbxContent>
@@ -208,7 +217,16 @@
                           <w:sz w:val="17"/>
                           <w:szCs w:val="17"/>
                         </w:rPr>
-                        <w:t xml:space="preserve">14607 West 62nd Avenue ● Arvada, Colorado 80004 ● Phone: </w:t>
+                        <w:t>14607 West 62nd Avenue ● Arvada, Colorado 80004 ● Phone</w:t>
+                      </w:r>
+                      <w:bookmarkStart w:id="1" w:name="_GoBack"/>
+                      <w:bookmarkEnd w:id="1"/>
+                      <w:r>
+                        <w:rPr>
+                          <w:sz w:val="17"/>
+                          <w:szCs w:val="17"/>
+                        </w:rPr>
+                        <w:t xml:space="preserve">: </w:t>
                       </w:r>
                       <w:r>
                         <w:rPr>
@@ -257,7 +275,14 @@
                           <w:sz w:val="17"/>
                           <w:szCs w:val="17"/>
                         </w:rPr>
-                        <w:t>wweiskop@mines.edu</w:t>
+                        <w:t>w</w:t>
+                      </w:r>
+                      <w:r>
+                        <w:rPr>
+                          <w:sz w:val="17"/>
+                          <w:szCs w:val="17"/>
+                        </w:rPr>
+                        <w:t>illiam@weiskopf.me</w:t>
                       </w:r>
                     </w:p>
                     <w:p>
@@ -280,14 +305,7 @@
                           <w:sz w:val="17"/>
                           <w:szCs w:val="17"/>
                         </w:rPr>
-                        <w:t>www.worldwidewilly.</w:t>
-                      </w:r>
-                      <w:r>
-                        <w:rPr>
-                          <w:sz w:val="17"/>
-                          <w:szCs w:val="17"/>
-                        </w:rPr>
-                        <w:t>net</w:t>
+                        <w:t>william.weiskopf.me</w:t>
                       </w:r>
                     </w:p>
                   </w:txbxContent>
@@ -702,6 +720,7 @@
                 <w:ilvl w:val="0"/>
                 <w:numId w:val="0"/>
               </w:numPr>
+              <w:spacing w:after="320"/>
               <w:ind w:left="329" w:hanging="180"/>
               <w:rPr>
                 <w:rFonts w:cs="Arial"/>
@@ -742,84 +761,6 @@
                 <w:szCs w:val="19"/>
               </w:rPr>
               <w:t xml:space="preserve"> Diploma Recipient</w:t>
-            </w:r>
-            <w:r>
-              <w:rPr>
-                <w:rFonts w:cs="Arial"/>
-                <w:szCs w:val="19"/>
-              </w:rPr>
-              <w:t xml:space="preserve">, the 4 years of which provided </w:t>
-            </w:r>
-            <w:r>
-              <w:rPr>
-                <w:rFonts w:cs="Arial"/>
-                <w:szCs w:val="19"/>
-              </w:rPr>
-              <w:t>me with</w:t>
-            </w:r>
-            <w:r>
-              <w:rPr>
-                <w:rFonts w:cs="Arial"/>
-                <w:szCs w:val="19"/>
-              </w:rPr>
-              <w:t xml:space="preserve"> strong </w:t>
-            </w:r>
-            <w:r>
-              <w:rPr>
-                <w:rFonts w:cs="Arial"/>
-                <w:szCs w:val="19"/>
-              </w:rPr>
-              <w:t>work ethic, a high level of education</w:t>
-            </w:r>
-            <w:r>
-              <w:rPr>
-                <w:rFonts w:cs="Arial"/>
-                <w:szCs w:val="19"/>
-              </w:rPr>
-              <w:t>, and great presentation skills.</w:t>
-            </w:r>
-          </w:p>
-          <w:p>
-            <w:pPr>
-              <w:pStyle w:val="StyleAchievement95pt"/>
-              <w:numPr>
-                <w:ilvl w:val="0"/>
-                <w:numId w:val="0"/>
-              </w:numPr>
-              <w:ind w:left="329" w:hanging="180"/>
-              <w:rPr>
-                <w:rFonts w:cs="Arial"/>
-                <w:szCs w:val="19"/>
-              </w:rPr>
-            </w:pPr>
-            <w:r>
-              <w:rPr>
-                <w:rFonts w:cs="Arial"/>
-                <w:szCs w:val="19"/>
-              </w:rPr>
-              <w:t>Member of the National Honor Society</w:t>
-            </w:r>
-          </w:p>
-          <w:p>
-            <w:pPr>
-              <w:pStyle w:val="StyleAchievement95pt"/>
-              <w:numPr>
-                <w:ilvl w:val="0"/>
-                <w:numId w:val="0"/>
-              </w:numPr>
-              <w:spacing w:after="360"/>
-              <w:ind w:left="329" w:hanging="180"/>
-              <w:rPr>
-                <w:rFonts w:cs="Arial"/>
-                <w:szCs w:val="19"/>
-              </w:rPr>
-            </w:pPr>
-            <w:r>
-              <w:rPr>
-                <w:rFonts w:cs="Arial"/>
-                <w:szCs w:val="19"/>
-              </w:rPr>
-              <w:t>4 Years of French</w:t>
             </w:r>
           </w:p>
         </w:tc>
@@ -872,7 +813,23 @@
                 <w:rFonts w:cs="Arial"/>
                 <w:szCs w:val="19"/>
               </w:rPr>
-              <w:t xml:space="preserve">Certified SolidWorks </w:t>
+              <w:t xml:space="preserve">Certified </w:t>
+            </w:r>
+            <w:proofErr w:type="spellStart"/>
+            <w:r>
+              <w:rPr>
+                <w:rFonts w:cs="Arial"/>
+                <w:szCs w:val="19"/>
+              </w:rPr>
+              <w:t>SolidWorks</w:t>
+            </w:r>
+            <w:proofErr w:type="spellEnd"/>
+            <w:r>
+              <w:rPr>
+                <w:rFonts w:cs="Arial"/>
+                <w:szCs w:val="19"/>
+              </w:rPr>
+              <w:t xml:space="preserve"> </w:t>
             </w:r>
             <w:r>
               <w:rPr>
@@ -1077,12 +1034,21 @@
                 <w:szCs w:val="19"/>
               </w:rPr>
             </w:pPr>
-            <w:r>
-              <w:rPr>
-                <w:rFonts w:cs="Arial"/>
-                <w:szCs w:val="19"/>
-              </w:rPr>
-              <w:t>Birk Websites (</w:t>
+            <w:proofErr w:type="spellStart"/>
+            <w:r>
+              <w:rPr>
+                <w:rFonts w:cs="Arial"/>
+                <w:szCs w:val="19"/>
+              </w:rPr>
+              <w:t>Birk</w:t>
+            </w:r>
+            <w:proofErr w:type="spellEnd"/>
+            <w:r>
+              <w:rPr>
+                <w:rFonts w:cs="Arial"/>
+                <w:szCs w:val="19"/>
+              </w:rPr>
+              <w:t xml:space="preserve"> Websites (</w:t>
             </w:r>
             <w:r>
               <w:rPr>
@@ -1126,12 +1092,21 @@
                 <w:szCs w:val="19"/>
               </w:rPr>
             </w:pPr>
-            <w:r>
-              <w:rPr>
-                <w:rFonts w:cs="Arial"/>
-                <w:szCs w:val="19"/>
-              </w:rPr>
-              <w:t>WordPress setup</w:t>
+            <w:proofErr w:type="spellStart"/>
+            <w:r>
+              <w:rPr>
+                <w:rFonts w:cs="Arial"/>
+                <w:szCs w:val="19"/>
+              </w:rPr>
+              <w:t>WordPress</w:t>
+            </w:r>
+            <w:proofErr w:type="spellEnd"/>
+            <w:r>
+              <w:rPr>
+                <w:rFonts w:cs="Arial"/>
+                <w:szCs w:val="19"/>
+              </w:rPr>
+              <w:t xml:space="preserve"> setup</w:t>
             </w:r>
             <w:r>
               <w:rPr>
@@ -1161,12 +1136,21 @@
                 <w:szCs w:val="19"/>
               </w:rPr>
             </w:pPr>
-            <w:r>
-              <w:rPr>
-                <w:rFonts w:cs="Arial"/>
-                <w:szCs w:val="19"/>
-              </w:rPr>
-              <w:t>Git version control s</w:t>
+            <w:proofErr w:type="spellStart"/>
+            <w:r>
+              <w:rPr>
+                <w:rFonts w:cs="Arial"/>
+                <w:szCs w:val="19"/>
+              </w:rPr>
+              <w:t>Git</w:t>
+            </w:r>
+            <w:proofErr w:type="spellEnd"/>
+            <w:r>
+              <w:rPr>
+                <w:rFonts w:cs="Arial"/>
+                <w:szCs w:val="19"/>
+              </w:rPr>
+              <w:t xml:space="preserve"> version control s</w:t>
             </w:r>
             <w:r>
               <w:rPr>
@@ -1309,6 +1293,28 @@
                 <w:szCs w:val="19"/>
               </w:rPr>
               <w:t xml:space="preserve"> experience</w:t>
+            </w:r>
+          </w:p>
+          <w:p>
+            <w:pPr>
+              <w:pStyle w:val="StyleAchievement95pt"/>
+              <w:numPr>
+                <w:ilvl w:val="0"/>
+                <w:numId w:val="0"/>
+              </w:numPr>
+              <w:spacing w:after="320"/>
+              <w:ind w:left="329" w:hanging="185"/>
+              <w:rPr>
+                <w:rFonts w:cs="Arial"/>
+                <w:szCs w:val="19"/>
+              </w:rPr>
+            </w:pPr>
+            <w:r>
+              <w:rPr>
+                <w:rFonts w:cs="Arial"/>
+                <w:szCs w:val="19"/>
+              </w:rPr>
+              <w:t>French language proficient</w:t>
             </w:r>
           </w:p>
           <w:p>
@@ -1370,38 +1376,13 @@
               <w:spacing w:after="120"/>
               <w:ind w:left="389" w:hanging="245"/>
             </w:pPr>
-            <w:r>
-              <w:t>First Robotics Competition 2010 Mentor to Team 2859</w:t>
-            </w:r>
-            <w:r>
-              <w:t xml:space="preserve"> for EPICS </w:t>
-            </w:r>
-            <w:r>
-              <w:t>2</w:t>
-            </w:r>
-            <w:r>
-              <w:t xml:space="preserve">- </w:t>
-            </w:r>
-            <w:r>
-              <w:t>Mentored a team of high school students i</w:t>
-            </w:r>
-            <w:r>
-              <w:t>n engineering design principles and</w:t>
-            </w:r>
-            <w:r>
-              <w:t xml:space="preserve"> </w:t>
-            </w:r>
-            <w:r>
-              <w:t>helped</w:t>
-            </w:r>
-            <w:r>
-              <w:t xml:space="preserve"> t</w:t>
-            </w:r>
-            <w:r>
-              <w:t>hem to design and build a robot for competition</w:t>
-            </w:r>
-            <w:r>
-              <w:t>.</w:t>
+            <w:proofErr w:type="spellStart"/>
+            <w:r>
+              <w:t>Lunabotics</w:t>
+            </w:r>
+            <w:proofErr w:type="spellEnd"/>
+            <w:r>
+              <w:t xml:space="preserve"> – Senior Design project, international NASA robotics competition</w:t>
             </w:r>
           </w:p>
           <w:p>
@@ -1411,47 +1392,79 @@
                 <w:ilvl w:val="0"/>
                 <w:numId w:val="0"/>
               </w:numPr>
-              <w:spacing w:after="360"/>
+              <w:spacing w:after="120"/>
               <w:ind w:left="389" w:hanging="245"/>
             </w:pPr>
             <w:r>
-              <w:t>DemoSat</w:t>
-            </w:r>
-            <w:r>
-              <w:t>-B 2009</w:t>
-            </w:r>
-            <w:r>
-              <w:t xml:space="preserve"> CSM EPICS Team Project</w:t>
-            </w:r>
-            <w:r>
-              <w:t>-</w:t>
+              <w:t xml:space="preserve">Robotics Class – Chosen final project involved constructing a </w:t>
+            </w:r>
+            <w:proofErr w:type="spellStart"/>
+            <w:r>
+              <w:t>Killough</w:t>
+            </w:r>
+            <w:proofErr w:type="spellEnd"/>
+            <w:r>
+              <w:t xml:space="preserve"> drive</w:t>
+            </w:r>
+          </w:p>
+          <w:p>
+            <w:pPr>
+              <w:pStyle w:val="StyleAchievement95pt"/>
+              <w:numPr>
+                <w:ilvl w:val="0"/>
+                <w:numId w:val="0"/>
+              </w:numPr>
+              <w:spacing w:after="120"/>
+              <w:ind w:left="389" w:hanging="245"/>
+            </w:pPr>
+            <w:r>
+              <w:t xml:space="preserve">Field Session – LabVIEW programming, machine shop, and </w:t>
+            </w:r>
+            <w:proofErr w:type="spellStart"/>
+            <w:r>
+              <w:t>SolidWorks</w:t>
+            </w:r>
+            <w:proofErr w:type="spellEnd"/>
+            <w:r>
+              <w:t xml:space="preserve"> design</w:t>
+            </w:r>
+          </w:p>
+          <w:p>
+            <w:pPr>
+              <w:pStyle w:val="StyleAchievement95pt"/>
+              <w:numPr>
+                <w:ilvl w:val="0"/>
+                <w:numId w:val="0"/>
+              </w:numPr>
+              <w:spacing w:after="120"/>
+              <w:ind w:left="389" w:hanging="245"/>
+            </w:pPr>
+            <w:r>
+              <w:t>First Robotics Comp</w:t>
+            </w:r>
+            <w:r>
+              <w:t>etition 2010 Mentor to Team 2859 – M</w:t>
+            </w:r>
+            <w:r>
+              <w:t>entored a team of high school students i</w:t>
+            </w:r>
+            <w:r>
+              <w:t>n engineering design principles and</w:t>
             </w:r>
             <w:r>
               <w:t xml:space="preserve"> </w:t>
             </w:r>
             <w:r>
-              <w:t xml:space="preserve">Researched and designed a satellite </w:t>
-            </w:r>
-            <w:r>
-              <w:t>to record the b</w:t>
-            </w:r>
-            <w:r>
-              <w:t xml:space="preserve">lack and white sky albedo </w:t>
-            </w:r>
-            <w:r>
-              <w:t xml:space="preserve">at a </w:t>
-            </w:r>
-            <w:r>
-              <w:t>ceiling</w:t>
-            </w:r>
-            <w:r>
-              <w:t xml:space="preserve"> of 60,000 to 80,000 feet</w:t>
-            </w:r>
-            <w:r>
-              <w:t xml:space="preserve"> for Lockheed Martin.</w:t>
-            </w:r>
-            <w:r>
-              <w:t xml:space="preserve">  Developed strong technical writing.</w:t>
+              <w:t>helped</w:t>
+            </w:r>
+            <w:r>
+              <w:t xml:space="preserve"> t</w:t>
+            </w:r>
+            <w:r>
+              <w:t>hem to design and build a robot for competition</w:t>
+            </w:r>
+            <w:r>
+              <w:t>.</w:t>
             </w:r>
           </w:p>
           <w:p>
@@ -1464,34 +1477,40 @@
               <w:spacing w:after="320"/>
               <w:ind w:left="389" w:hanging="245"/>
             </w:pPr>
-            <w:r>
-              <w:t>Multi-Disciplinary Eng</w:t>
-            </w:r>
-            <w:r>
-              <w:t>ineering Lab- Work in teams of</w:t>
-            </w:r>
-            <w:r>
-              <w:t xml:space="preserve"> engineers from differe</w:t>
-            </w:r>
-            <w:r>
-              <w:t xml:space="preserve">nt branches to solve problems. </w:t>
-            </w:r>
-            <w:r>
-              <w:t>Collect</w:t>
-            </w:r>
-            <w:r>
-              <w:t>ed</w:t>
-            </w:r>
-            <w:bookmarkStart w:id="0" w:name="_GoBack"/>
-            <w:bookmarkEnd w:id="0"/>
-            <w:r>
-              <w:t xml:space="preserve"> mechanical data using </w:t>
-            </w:r>
-            <w:r>
-              <w:t>LabVIEW</w:t>
-            </w:r>
-            <w:r>
-              <w:t>.</w:t>
+            <w:proofErr w:type="spellStart"/>
+            <w:r>
+              <w:t>DemoSat</w:t>
+            </w:r>
+            <w:proofErr w:type="spellEnd"/>
+            <w:r>
+              <w:t>-B 2009</w:t>
+            </w:r>
+            <w:r>
+              <w:t xml:space="preserve"> CSM EPICS Team Project – R</w:t>
+            </w:r>
+            <w:r>
+              <w:t xml:space="preserve">esearched and designed a satellite </w:t>
+            </w:r>
+            <w:r>
+              <w:t>to record the b</w:t>
+            </w:r>
+            <w:r>
+              <w:t xml:space="preserve">lack and white sky albedo </w:t>
+            </w:r>
+            <w:r>
+              <w:t xml:space="preserve">at a </w:t>
+            </w:r>
+            <w:r>
+              <w:t>ceiling</w:t>
+            </w:r>
+            <w:r>
+              <w:t xml:space="preserve"> of 60,000 to 80,000 feet</w:t>
+            </w:r>
+            <w:r>
+              <w:t xml:space="preserve"> for Lockheed Martin.</w:t>
+            </w:r>
+            <w:r>
+              <w:t xml:space="preserve">  Developed strong technical writing.</w:t>
             </w:r>
           </w:p>
         </w:tc>
@@ -1532,7 +1551,7 @@
               <w:tabs>
                 <w:tab w:val="clear" w:pos="2160"/>
                 <w:tab w:val="clear" w:pos="6480"/>
-                <w:tab w:val="center" w:pos="3058"/>
+                <w:tab w:val="center" w:pos="3479"/>
                 <w:tab w:val="right" w:pos="6838"/>
               </w:tabs>
               <w:spacing w:after="80"/>
@@ -1543,8 +1562,9 @@
             <w:r>
               <w:rPr>
                 <w:rFonts w:cs="Arial"/>
-              </w:rPr>
-              <w:t>Winter 2011-Present</w:t>
+                <w:u w:val="single"/>
+              </w:rPr>
+              <w:t>Air Sciences, Inc.</w:t>
             </w:r>
             <w:r>
               <w:rPr>
@@ -1555,9 +1575,14 @@
             <w:r>
               <w:rPr>
                 <w:rFonts w:cs="Arial"/>
-                <w:u w:val="single"/>
-              </w:rPr>
-              <w:t>Air Sciences, Inc.</w:t>
+              </w:rPr>
+              <w:t xml:space="preserve">Winter 2011 - </w:t>
+            </w:r>
+            <w:r>
+              <w:rPr>
+                <w:rFonts w:cs="Arial"/>
+              </w:rPr>
+              <w:t>Present</w:t>
             </w:r>
             <w:r>
               <w:rPr>
@@ -1636,7 +1661,7 @@
               <w:tabs>
                 <w:tab w:val="clear" w:pos="2160"/>
                 <w:tab w:val="clear" w:pos="6480"/>
-                <w:tab w:val="center" w:pos="3058"/>
+                <w:tab w:val="center" w:pos="3479"/>
                 <w:tab w:val="right" w:pos="6838"/>
               </w:tabs>
               <w:spacing w:after="80"/>
@@ -1647,6 +1672,19 @@
             <w:r>
               <w:rPr>
                 <w:rFonts w:cs="Arial"/>
+                <w:u w:val="single"/>
+              </w:rPr>
+              <w:t>CSM Alumni Association</w:t>
+            </w:r>
+            <w:r>
+              <w:rPr>
+                <w:rFonts w:cs="Arial"/>
+              </w:rPr>
+              <w:tab/>
+            </w:r>
+            <w:r>
+              <w:rPr>
+                <w:rFonts w:cs="Arial"/>
               </w:rPr>
               <w:t>Fall 2010</w:t>
             </w:r>
@@ -1673,19 +1711,6 @@
                 <w:rFonts w:cs="Arial"/>
               </w:rPr>
               <w:t>Present</w:t>
-            </w:r>
-            <w:r>
-              <w:rPr>
-                <w:rFonts w:cs="Arial"/>
-              </w:rPr>
-              <w:tab/>
-            </w:r>
-            <w:r>
-              <w:rPr>
-                <w:rFonts w:cs="Arial"/>
-                <w:u w:val="single"/>
-              </w:rPr>
-              <w:t>CSM Alumni Association</w:t>
             </w:r>
             <w:r>
               <w:rPr>
@@ -1805,7 +1830,7 @@
               <w:tabs>
                 <w:tab w:val="clear" w:pos="2160"/>
                 <w:tab w:val="clear" w:pos="6480"/>
-                <w:tab w:val="center" w:pos="3058"/>
+                <w:tab w:val="center" w:pos="3479"/>
                 <w:tab w:val="right" w:pos="6838"/>
               </w:tabs>
               <w:spacing w:after="80"/>
@@ -1816,6 +1841,19 @@
             <w:r>
               <w:rPr>
                 <w:rFonts w:cs="Arial"/>
+                <w:u w:val="single"/>
+              </w:rPr>
+              <w:t>Vitamin Cottage</w:t>
+            </w:r>
+            <w:r>
+              <w:rPr>
+                <w:rFonts w:cs="Arial"/>
+              </w:rPr>
+              <w:tab/>
+            </w:r>
+            <w:r>
+              <w:rPr>
+                <w:rFonts w:cs="Arial"/>
               </w:rPr>
               <w:t>Fall 2010</w:t>
             </w:r>
@@ -1823,38 +1861,19 @@
               <w:rPr>
                 <w:rFonts w:cs="Arial"/>
               </w:rPr>
-              <w:t xml:space="preserve"> </w:t>
-            </w:r>
-            <w:r>
-              <w:rPr>
-                <w:rFonts w:cs="Arial"/>
-              </w:rPr>
-              <w:t>–</w:t>
-            </w:r>
-            <w:r>
-              <w:rPr>
-                <w:rFonts w:cs="Arial"/>
-              </w:rPr>
-              <w:t xml:space="preserve"> </w:t>
-            </w:r>
-            <w:r>
-              <w:rPr>
-                <w:rFonts w:cs="Arial"/>
-              </w:rPr>
-              <w:t>Fall 2011</w:t>
-            </w:r>
-            <w:r>
-              <w:rPr>
-                <w:rFonts w:cs="Arial"/>
-              </w:rPr>
-              <w:tab/>
-            </w:r>
-            <w:r>
-              <w:rPr>
-                <w:rFonts w:cs="Arial"/>
-                <w:u w:val="single"/>
-              </w:rPr>
-              <w:t>Vitamin Cottage</w:t>
+              <w:t xml:space="preserve"> - </w:t>
+            </w:r>
+            <w:r>
+              <w:rPr>
+                <w:rFonts w:cs="Arial"/>
+              </w:rPr>
+              <w:t>Winter</w:t>
+            </w:r>
+            <w:r>
+              <w:rPr>
+                <w:rFonts w:cs="Arial"/>
+              </w:rPr>
+              <w:t xml:space="preserve"> 2011</w:t>
             </w:r>
             <w:r>
               <w:rPr>
@@ -1903,7 +1922,7 @@
               <w:tabs>
                 <w:tab w:val="clear" w:pos="2160"/>
                 <w:tab w:val="clear" w:pos="6480"/>
-                <w:tab w:val="center" w:pos="3058"/>
+                <w:tab w:val="center" w:pos="3479"/>
                 <w:tab w:val="right" w:pos="6838"/>
               </w:tabs>
               <w:spacing w:after="80"/>
@@ -1911,6 +1930,34 @@
                 <w:rFonts w:cs="Arial"/>
               </w:rPr>
             </w:pPr>
+            <w:proofErr w:type="spellStart"/>
+            <w:r>
+              <w:rPr>
+                <w:rFonts w:cs="Arial"/>
+                <w:u w:val="single"/>
+              </w:rPr>
+              <w:t>Birk</w:t>
+            </w:r>
+            <w:proofErr w:type="spellEnd"/>
+            <w:r>
+              <w:rPr>
+                <w:rFonts w:cs="Arial"/>
+                <w:u w:val="single"/>
+              </w:rPr>
+              <w:t xml:space="preserve"> Industries, LLC</w:t>
+            </w:r>
+            <w:r>
+              <w:rPr>
+                <w:rFonts w:cs="Arial"/>
+              </w:rPr>
+              <w:t xml:space="preserve"> </w:t>
+            </w:r>
+            <w:r>
+              <w:rPr>
+                <w:rFonts w:cs="Arial"/>
+              </w:rPr>
+              <w:tab/>
+            </w:r>
             <w:r>
               <w:rPr>
                 <w:rFonts w:cs="Arial"/>
@@ -1922,19 +1969,6 @@
                 <w:rFonts w:cs="Arial"/>
               </w:rPr>
               <w:t>-2009</w:t>
-            </w:r>
-            <w:r>
-              <w:rPr>
-                <w:rFonts w:cs="Arial"/>
-              </w:rPr>
-              <w:tab/>
-            </w:r>
-            <w:r>
-              <w:rPr>
-                <w:rFonts w:cs="Arial"/>
-                <w:u w:val="single"/>
-              </w:rPr>
-              <w:t>Birk Industries, LLC</w:t>
             </w:r>
             <w:r>
               <w:rPr>
@@ -1976,7 +2010,23 @@
                 <w:rFonts w:cs="Arial"/>
                 <w:szCs w:val="19"/>
               </w:rPr>
-              <w:t xml:space="preserve"> (CanCap)</w:t>
+              <w:t xml:space="preserve"> (</w:t>
+            </w:r>
+            <w:proofErr w:type="spellStart"/>
+            <w:r>
+              <w:rPr>
+                <w:rFonts w:cs="Arial"/>
+                <w:szCs w:val="19"/>
+              </w:rPr>
+              <w:t>CanCap</w:t>
+            </w:r>
+            <w:proofErr w:type="spellEnd"/>
+            <w:r>
+              <w:rPr>
+                <w:rFonts w:cs="Arial"/>
+                <w:szCs w:val="19"/>
+              </w:rPr>
+              <w:t>)</w:t>
             </w:r>
           </w:p>
           <w:p>
@@ -2288,7 +2338,71 @@
                 <w:rFonts w:cs="Arial"/>
                 <w:szCs w:val="19"/>
               </w:rPr>
-              <w:t>Denver Rescue Mission, DenUM (Denver Urban Ministries), Greater Chicago Food Bank, Guatemala with Pura Vida, Hogar del Niño (Lemoa, Guatemala)</w:t>
+              <w:t xml:space="preserve">Denver Rescue Mission, </w:t>
+            </w:r>
+            <w:proofErr w:type="spellStart"/>
+            <w:r>
+              <w:rPr>
+                <w:rFonts w:cs="Arial"/>
+                <w:szCs w:val="19"/>
+              </w:rPr>
+              <w:t>DenUM</w:t>
+            </w:r>
+            <w:proofErr w:type="spellEnd"/>
+            <w:r>
+              <w:rPr>
+                <w:rFonts w:cs="Arial"/>
+                <w:szCs w:val="19"/>
+              </w:rPr>
+              <w:t xml:space="preserve"> (Denver Urban Ministries), Greater Chicago Food Bank, Guatemala with </w:t>
+            </w:r>
+            <w:proofErr w:type="spellStart"/>
+            <w:r>
+              <w:rPr>
+                <w:rFonts w:cs="Arial"/>
+                <w:szCs w:val="19"/>
+              </w:rPr>
+              <w:t>Pura</w:t>
+            </w:r>
+            <w:proofErr w:type="spellEnd"/>
+            <w:r>
+              <w:rPr>
+                <w:rFonts w:cs="Arial"/>
+                <w:szCs w:val="19"/>
+              </w:rPr>
+              <w:t xml:space="preserve"> Vida, </w:t>
+            </w:r>
+            <w:proofErr w:type="spellStart"/>
+            <w:r>
+              <w:rPr>
+                <w:rFonts w:cs="Arial"/>
+                <w:szCs w:val="19"/>
+              </w:rPr>
+              <w:t>Hogar</w:t>
+            </w:r>
+            <w:proofErr w:type="spellEnd"/>
+            <w:r>
+              <w:rPr>
+                <w:rFonts w:cs="Arial"/>
+                <w:szCs w:val="19"/>
+              </w:rPr>
+              <w:t xml:space="preserve"> del Niño (</w:t>
+            </w:r>
+            <w:proofErr w:type="spellStart"/>
+            <w:r>
+              <w:rPr>
+                <w:rFonts w:cs="Arial"/>
+                <w:szCs w:val="19"/>
+              </w:rPr>
+              <w:t>Lemoa</w:t>
+            </w:r>
+            <w:proofErr w:type="spellEnd"/>
+            <w:r>
+              <w:rPr>
+                <w:rFonts w:cs="Arial"/>
+                <w:szCs w:val="19"/>
+              </w:rPr>
+              <w:t>, Guatemala)</w:t>
             </w:r>
             <w:r>
               <w:rPr>

</xml_diff>

<commit_message>
Removed high school.  Updated Air Sciences description.
</commit_message>
<xml_diff>
--- a/Resume.docx
+++ b/Resume.docx
@@ -87,16 +87,7 @@
                                 <w:sz w:val="17"/>
                                 <w:szCs w:val="17"/>
                               </w:rPr>
-                              <w:t>14607 West 62nd Avenue ● Arvada, Colorado 80004 ● Phone</w:t>
-                            </w:r>
-                            <w:bookmarkStart w:id="0" w:name="_GoBack"/>
-                            <w:bookmarkEnd w:id="0"/>
-                            <w:r>
-                              <w:rPr>
-                                <w:sz w:val="17"/>
-                                <w:szCs w:val="17"/>
-                              </w:rPr>
-                              <w:t xml:space="preserve">: </w:t>
+                              <w:t xml:space="preserve">14607 West 62nd Avenue ● Arvada, Colorado 80004 ● Phone: </w:t>
                             </w:r>
                             <w:r>
                               <w:rPr>
@@ -634,7 +625,7 @@
                 <w:ilvl w:val="0"/>
                 <w:numId w:val="0"/>
               </w:numPr>
-              <w:spacing w:after="120"/>
+              <w:spacing w:after="320"/>
               <w:ind w:left="144"/>
               <w:rPr>
                 <w:rFonts w:cs="Arial"/>
@@ -647,120 +638,6 @@
                 <w:szCs w:val="19"/>
               </w:rPr>
               <w:t>Robotics Club Member</w:t>
-            </w:r>
-          </w:p>
-          <w:p>
-            <w:pPr>
-              <w:pStyle w:val="StyleStyleCompanyName2Italic"/>
-              <w:tabs>
-                <w:tab w:val="clear" w:pos="2160"/>
-                <w:tab w:val="clear" w:pos="6480"/>
-                <w:tab w:val="center" w:pos="3058"/>
-                <w:tab w:val="right" w:pos="6838"/>
-              </w:tabs>
-              <w:spacing w:after="120"/>
-              <w:rPr>
-                <w:rFonts w:cs="Arial"/>
-              </w:rPr>
-            </w:pPr>
-            <w:r>
-              <w:rPr>
-                <w:rFonts w:cs="Arial"/>
-              </w:rPr>
-              <w:t>200</w:t>
-            </w:r>
-            <w:r>
-              <w:rPr>
-                <w:rFonts w:cs="Arial"/>
-              </w:rPr>
-              <w:t>5</w:t>
-            </w:r>
-            <w:r>
-              <w:rPr>
-                <w:rFonts w:cs="Arial"/>
-              </w:rPr>
-              <w:t>-2009</w:t>
-            </w:r>
-            <w:r>
-              <w:rPr>
-                <w:rFonts w:cs="Arial"/>
-              </w:rPr>
-              <w:tab/>
-            </w:r>
-            <w:r>
-              <w:rPr>
-                <w:rFonts w:cs="Arial"/>
-                <w:u w:val="single"/>
-              </w:rPr>
-              <w:t>Lakewood High School</w:t>
-            </w:r>
-            <w:r>
-              <w:rPr>
-                <w:rFonts w:cs="Arial"/>
-              </w:rPr>
-              <w:tab/>
-            </w:r>
-            <w:r>
-              <w:rPr>
-                <w:rFonts w:cs="Arial"/>
-              </w:rPr>
-              <w:t>Lakewood</w:t>
-            </w:r>
-            <w:r>
-              <w:rPr>
-                <w:rFonts w:cs="Arial"/>
-              </w:rPr>
-              <w:t>, Colorado</w:t>
-            </w:r>
-          </w:p>
-          <w:p>
-            <w:pPr>
-              <w:pStyle w:val="StyleAchievement95pt"/>
-              <w:numPr>
-                <w:ilvl w:val="0"/>
-                <w:numId w:val="0"/>
-              </w:numPr>
-              <w:spacing w:after="320"/>
-              <w:ind w:left="329" w:hanging="180"/>
-              <w:rPr>
-                <w:rFonts w:cs="Arial"/>
-                <w:szCs w:val="19"/>
-              </w:rPr>
-            </w:pPr>
-            <w:r>
-              <w:rPr>
-                <w:rFonts w:cs="Arial"/>
-                <w:szCs w:val="19"/>
-              </w:rPr>
-              <w:t>I</w:t>
-            </w:r>
-            <w:r>
-              <w:rPr>
-                <w:rFonts w:cs="Arial"/>
-                <w:szCs w:val="19"/>
-              </w:rPr>
-              <w:t xml:space="preserve">nternational </w:t>
-            </w:r>
-            <w:r>
-              <w:rPr>
-                <w:rFonts w:cs="Arial"/>
-                <w:szCs w:val="19"/>
-              </w:rPr>
-              <w:t>B</w:t>
-            </w:r>
-            <w:r>
-              <w:rPr>
-                <w:rFonts w:cs="Arial"/>
-                <w:szCs w:val="19"/>
-              </w:rPr>
-              <w:t>accalaureate</w:t>
-            </w:r>
-            <w:r>
-              <w:rPr>
-                <w:rFonts w:cs="Arial"/>
-                <w:szCs w:val="19"/>
-              </w:rPr>
-              <w:t xml:space="preserve"> Diploma Recipient</w:t>
             </w:r>
           </w:p>
         </w:tc>
@@ -845,6 +722,8 @@
               </w:rPr>
               <w:t>Associate</w:t>
             </w:r>
+            <w:bookmarkStart w:id="0" w:name="_GoBack"/>
+            <w:bookmarkEnd w:id="0"/>
           </w:p>
           <w:p>
             <w:pPr>
@@ -1264,6 +1143,13 @@
                 <w:rFonts w:cs="Arial"/>
                 <w:szCs w:val="19"/>
               </w:rPr>
+              <w:t>,</w:t>
+            </w:r>
+            <w:r>
+              <w:rPr>
+                <w:rFonts w:cs="Arial"/>
+                <w:szCs w:val="19"/>
+              </w:rPr>
               <w:t xml:space="preserve"> and</w:t>
             </w:r>
             <w:r>
@@ -1306,15 +1192,59 @@
               <w:ind w:left="329" w:hanging="185"/>
               <w:rPr>
                 <w:rFonts w:cs="Arial"/>
-                <w:szCs w:val="19"/>
-              </w:rPr>
-            </w:pPr>
-            <w:r>
-              <w:rPr>
-                <w:rFonts w:cs="Arial"/>
-                <w:szCs w:val="19"/>
-              </w:rPr>
-              <w:t>French language proficient</w:t>
+                <w:b/>
+                <w:szCs w:val="19"/>
+              </w:rPr>
+            </w:pPr>
+            <w:r>
+              <w:rPr>
+                <w:rFonts w:cs="Arial"/>
+                <w:szCs w:val="19"/>
+              </w:rPr>
+              <w:t>International Baccalaureate</w:t>
+            </w:r>
+            <w:r>
+              <w:rPr>
+                <w:rFonts w:cs="Arial"/>
+                <w:szCs w:val="19"/>
+              </w:rPr>
+              <w:t xml:space="preserve"> Diploma r</w:t>
+            </w:r>
+            <w:r>
+              <w:rPr>
+                <w:rFonts w:cs="Arial"/>
+                <w:szCs w:val="19"/>
+              </w:rPr>
+              <w:t>ecipient</w:t>
+            </w:r>
+          </w:p>
+          <w:p>
+            <w:pPr>
+              <w:pStyle w:val="StyleAchievement95pt"/>
+              <w:numPr>
+                <w:ilvl w:val="0"/>
+                <w:numId w:val="0"/>
+              </w:numPr>
+              <w:spacing w:after="320"/>
+              <w:ind w:left="329" w:hanging="185"/>
+              <w:rPr>
+                <w:rFonts w:cs="Arial"/>
+                <w:szCs w:val="19"/>
+              </w:rPr>
+            </w:pPr>
+            <w:r>
+              <w:rPr>
+                <w:rFonts w:cs="Arial"/>
+                <w:szCs w:val="19"/>
+              </w:rPr>
+              <w:t xml:space="preserve">French language </w:t>
+            </w:r>
+            <w:r>
+              <w:rPr>
+                <w:rFonts w:cs="Arial"/>
+                <w:szCs w:val="19"/>
+              </w:rPr>
+              <w:t>intermediate proficiency</w:t>
             </w:r>
           </w:p>
           <w:p>
@@ -1376,13 +1306,8 @@
               <w:spacing w:after="120"/>
               <w:ind w:left="389" w:hanging="245"/>
             </w:pPr>
-            <w:proofErr w:type="spellStart"/>
-            <w:r>
-              <w:t>Lunabotics</w:t>
-            </w:r>
-            <w:proofErr w:type="spellEnd"/>
-            <w:r>
-              <w:t xml:space="preserve"> – Senior Design project, international NASA robotics competition</w:t>
+            <w:r>
+              <w:t>Lunabotics – Senior Design project, international NASA robotics competition</w:t>
             </w:r>
           </w:p>
           <w:p>
@@ -1617,28 +1542,63 @@
                 <w:rFonts w:cs="Arial"/>
                 <w:szCs w:val="19"/>
               </w:rPr>
-              <w:t>dministration Intern, maintain the company’</w:t>
-            </w:r>
-            <w:r>
-              <w:rPr>
-                <w:rFonts w:cs="Arial"/>
-                <w:szCs w:val="19"/>
-              </w:rPr>
-              <w:t>s computer networks and provide</w:t>
-            </w:r>
-            <w:r>
-              <w:rPr>
-                <w:rFonts w:cs="Arial"/>
-                <w:szCs w:val="19"/>
-              </w:rPr>
-              <w:t xml:space="preserve"> technical support.  Purchasing of new servers and systems.  Spearheading</w:t>
-            </w:r>
-            <w:r>
-              <w:rPr>
-                <w:rFonts w:cs="Arial"/>
-                <w:szCs w:val="19"/>
-              </w:rPr>
-              <w:t xml:space="preserve"> several projects to change how the company conducts their internal </w:t>
+              <w:t>dministration Intern:</w:t>
+            </w:r>
+            <w:r>
+              <w:rPr>
+                <w:rFonts w:cs="Arial"/>
+                <w:szCs w:val="19"/>
+              </w:rPr>
+              <w:t xml:space="preserve"> </w:t>
+            </w:r>
+            <w:r>
+              <w:rPr>
+                <w:rFonts w:cs="Arial"/>
+                <w:szCs w:val="19"/>
+              </w:rPr>
+              <w:t>Purchasing, setup and maintenance of</w:t>
+            </w:r>
+            <w:r>
+              <w:rPr>
+                <w:rFonts w:cs="Arial"/>
+                <w:szCs w:val="19"/>
+              </w:rPr>
+              <w:t xml:space="preserve"> the company’</w:t>
+            </w:r>
+            <w:r>
+              <w:rPr>
+                <w:rFonts w:cs="Arial"/>
+                <w:szCs w:val="19"/>
+              </w:rPr>
+              <w:t>s servers, computers, and network.  P</w:t>
+            </w:r>
+            <w:r>
+              <w:rPr>
+                <w:rFonts w:cs="Arial"/>
+                <w:szCs w:val="19"/>
+              </w:rPr>
+              <w:t>rovide</w:t>
+            </w:r>
+            <w:r>
+              <w:rPr>
+                <w:rFonts w:cs="Arial"/>
+                <w:szCs w:val="19"/>
+              </w:rPr>
+              <w:t xml:space="preserve"> technical support.  </w:t>
+            </w:r>
+            <w:r>
+              <w:rPr>
+                <w:rFonts w:cs="Arial"/>
+                <w:szCs w:val="19"/>
+              </w:rPr>
+              <w:t>Spearheaded</w:t>
+            </w:r>
+            <w:r>
+              <w:rPr>
+                <w:rFonts w:cs="Arial"/>
+                <w:szCs w:val="19"/>
+              </w:rPr>
+              <w:t xml:space="preserve"> projects to change how the company conducts their internal </w:t>
             </w:r>
             <w:r>
               <w:rPr>
@@ -1757,7 +1717,14 @@
                 <w:rFonts w:cs="Arial"/>
                 <w:szCs w:val="19"/>
               </w:rPr>
-              <w:t>, website redesign work and eNewsletter publication</w:t>
+              <w:t>:</w:t>
+            </w:r>
+            <w:r>
+              <w:rPr>
+                <w:rFonts w:cs="Arial"/>
+                <w:szCs w:val="19"/>
+              </w:rPr>
+              <w:t xml:space="preserve"> website redesign work and eNewsletter publication</w:t>
             </w:r>
           </w:p>
           <w:p>
@@ -1786,7 +1753,7 @@
                 <w:rFonts w:cs="Arial"/>
                 <w:szCs w:val="19"/>
               </w:rPr>
-              <w:t>,</w:t>
+              <w:t>:</w:t>
             </w:r>
             <w:r>
               <w:rPr>
@@ -2136,7 +2103,14 @@
                 <w:i/>
                 <w:iCs/>
               </w:rPr>
-              <w:t xml:space="preserve"> and FLL 2010 Qualifier</w:t>
+              <w:t xml:space="preserve"> and FLL 2009</w:t>
+            </w:r>
+            <w:r>
+              <w:rPr>
+                <w:i/>
+                <w:iCs/>
+              </w:rPr>
+              <w:t xml:space="preserve"> Qualifier</w:t>
             </w:r>
           </w:p>
           <w:p>

</xml_diff>

<commit_message>
Major formatting changes as suggested by Career Center.
</commit_message>
<xml_diff>
--- a/Resume.docx
+++ b/Resume.docx
@@ -5,6 +5,7 @@
     <w:p>
       <w:pPr>
         <w:pStyle w:val="Name"/>
+        <w:ind w:left="-450" w:right="-720" w:firstLine="270"/>
         <w:rPr>
           <w:sz w:val="51"/>
           <w:szCs w:val="51"/>
@@ -78,69 +79,65 @@
                             <w:pPr>
                               <w:jc w:val="center"/>
                               <w:rPr>
-                                <w:sz w:val="17"/>
                                 <w:szCs w:val="17"/>
                               </w:rPr>
                             </w:pPr>
                             <w:r>
                               <w:rPr>
-                                <w:sz w:val="17"/>
                                 <w:szCs w:val="17"/>
                               </w:rPr>
-                              <w:t xml:space="preserve">14607 West 62nd Avenue ● Arvada, Colorado 80004 ● Phone: </w:t>
+                              <w:t>14607 West 62nd Avenue ●</w:t>
                             </w:r>
                             <w:r>
                               <w:rPr>
-                                <w:sz w:val="17"/>
+                                <w:szCs w:val="17"/>
+                              </w:rPr>
+                              <w:t xml:space="preserve"> Arvada, Colorado 80004 ● </w:t>
+                            </w:r>
+                            <w:r>
+                              <w:rPr>
                                 <w:szCs w:val="17"/>
                               </w:rPr>
                               <w:t>720-</w:t>
                             </w:r>
                             <w:r>
                               <w:rPr>
-                                <w:sz w:val="17"/>
                                 <w:szCs w:val="17"/>
                               </w:rPr>
                               <w:t>663</w:t>
                             </w:r>
                             <w:r>
                               <w:rPr>
-                                <w:sz w:val="17"/>
                                 <w:szCs w:val="17"/>
                               </w:rPr>
                               <w:t>-</w:t>
                             </w:r>
                             <w:r>
                               <w:rPr>
-                                <w:sz w:val="17"/>
                                 <w:szCs w:val="17"/>
                               </w:rPr>
                               <w:t>9455</w:t>
                             </w:r>
                             <w:r>
                               <w:rPr>
-                                <w:sz w:val="17"/>
                                 <w:szCs w:val="17"/>
                               </w:rPr>
                               <w:t xml:space="preserve"> </w:t>
                             </w:r>
                             <w:r>
                               <w:rPr>
-                                <w:sz w:val="17"/>
                                 <w:szCs w:val="17"/>
                               </w:rPr>
-                              <w:t xml:space="preserve">● Email: </w:t>
+                              <w:t xml:space="preserve">● </w:t>
                             </w:r>
                             <w:r>
                               <w:rPr>
-                                <w:sz w:val="17"/>
                                 <w:szCs w:val="17"/>
                               </w:rPr>
                               <w:t>w</w:t>
                             </w:r>
                             <w:r>
                               <w:rPr>
-                                <w:sz w:val="17"/>
                                 <w:szCs w:val="17"/>
                               </w:rPr>
                               <w:t>illiam@weiskopf.me</w:t>
@@ -150,20 +147,17 @@
                             <w:pPr>
                               <w:jc w:val="center"/>
                               <w:rPr>
-                                <w:sz w:val="17"/>
                                 <w:szCs w:val="17"/>
                               </w:rPr>
                             </w:pPr>
                             <w:r>
                               <w:rPr>
-                                <w:sz w:val="17"/>
                                 <w:szCs w:val="17"/>
                               </w:rPr>
                               <w:t xml:space="preserve"> </w:t>
                             </w:r>
                             <w:r>
                               <w:rPr>
-                                <w:sz w:val="17"/>
                                 <w:szCs w:val="17"/>
                               </w:rPr>
                               <w:t>william.weiskopf.me</w:t>
@@ -192,85 +186,72 @@
                 <v:stroke joinstyle="miter"/>
                 <v:path gradientshapeok="t" o:connecttype="rect"/>
               </v:shapetype>
-              <v:shape id="Text Box 2" o:spid="_x0000_s1026" type="#_x0000_t202" style="position:absolute;margin-left:-29.7pt;margin-top:43.1pt;width:491.9pt;height:28.9pt;z-index:251657728;visibility:visible;mso-wrap-style:square;mso-width-percent:0;mso-height-percent:0;mso-wrap-distance-left:9pt;mso-wrap-distance-top:0;mso-wrap-distance-right:9pt;mso-wrap-distance-bottom:0;mso-position-horizontal:absolute;mso-position-horizontal-relative:text;mso-position-vertical:absolute;mso-position-vertical-relative:text;mso-width-percent:0;mso-height-percent:0;mso-width-relative:page;mso-height-relative:page;v-text-anchor:top" o:gfxdata="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" filled="f" stroked="f">
+              <v:shape id="Text Box 2" o:spid="_x0000_s1026" type="#_x0000_t202" style="position:absolute;left:0;text-align:left;margin-left:-29.7pt;margin-top:43.1pt;width:491.9pt;height:28.9pt;z-index:251657728;visibility:visible;mso-wrap-style:square;mso-width-percent:0;mso-height-percent:0;mso-wrap-distance-left:9pt;mso-wrap-distance-top:0;mso-wrap-distance-right:9pt;mso-wrap-distance-bottom:0;mso-position-horizontal:absolute;mso-position-horizontal-relative:text;mso-position-vertical:absolute;mso-position-vertical-relative:text;mso-width-percent:0;mso-height-percent:0;mso-width-relative:page;mso-height-relative:page;v-text-anchor:top" o:gfxdata="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" filled="f" stroked="f">
                 <v:textbox>
                   <w:txbxContent>
                     <w:p>
                       <w:pPr>
                         <w:jc w:val="center"/>
                         <w:rPr>
-                          <w:sz w:val="17"/>
                           <w:szCs w:val="17"/>
                         </w:rPr>
                       </w:pPr>
                       <w:r>
                         <w:rPr>
-                          <w:sz w:val="17"/>
                           <w:szCs w:val="17"/>
                         </w:rPr>
-                        <w:t>14607 West 62nd Avenue ● Arvada, Colorado 80004 ● Phone</w:t>
-                      </w:r>
-                      <w:bookmarkStart w:id="1" w:name="_GoBack"/>
-                      <w:bookmarkEnd w:id="1"/>
-                      <w:r>
-                        <w:rPr>
-                          <w:sz w:val="17"/>
-                          <w:szCs w:val="17"/>
-                        </w:rPr>
-                        <w:t xml:space="preserve">: </w:t>
+                        <w:t>14607 West 62nd Avenue ●</w:t>
                       </w:r>
                       <w:r>
                         <w:rPr>
-                          <w:sz w:val="17"/>
+                          <w:szCs w:val="17"/>
+                        </w:rPr>
+                        <w:t xml:space="preserve"> Arvada, Colorado 80004 ● </w:t>
+                      </w:r>
+                      <w:r>
+                        <w:rPr>
                           <w:szCs w:val="17"/>
                         </w:rPr>
                         <w:t>720-</w:t>
                       </w:r>
                       <w:r>
                         <w:rPr>
-                          <w:sz w:val="17"/>
                           <w:szCs w:val="17"/>
                         </w:rPr>
                         <w:t>663</w:t>
                       </w:r>
                       <w:r>
                         <w:rPr>
-                          <w:sz w:val="17"/>
                           <w:szCs w:val="17"/>
                         </w:rPr>
                         <w:t>-</w:t>
                       </w:r>
                       <w:r>
                         <w:rPr>
-                          <w:sz w:val="17"/>
                           <w:szCs w:val="17"/>
                         </w:rPr>
                         <w:t>9455</w:t>
                       </w:r>
                       <w:r>
                         <w:rPr>
-                          <w:sz w:val="17"/>
                           <w:szCs w:val="17"/>
                         </w:rPr>
                         <w:t xml:space="preserve"> </w:t>
                       </w:r>
                       <w:r>
                         <w:rPr>
-                          <w:sz w:val="17"/>
                           <w:szCs w:val="17"/>
                         </w:rPr>
-                        <w:t xml:space="preserve">● Email: </w:t>
+                        <w:t xml:space="preserve">● </w:t>
                       </w:r>
                       <w:r>
                         <w:rPr>
-                          <w:sz w:val="17"/>
                           <w:szCs w:val="17"/>
                         </w:rPr>
                         <w:t>w</w:t>
                       </w:r>
                       <w:r>
                         <w:rPr>
-                          <w:sz w:val="17"/>
                           <w:szCs w:val="17"/>
                         </w:rPr>
                         <w:t>illiam@weiskopf.me</w:t>
@@ -280,20 +261,17 @@
                       <w:pPr>
                         <w:jc w:val="center"/>
                         <w:rPr>
-                          <w:sz w:val="17"/>
                           <w:szCs w:val="17"/>
                         </w:rPr>
                       </w:pPr>
                       <w:r>
                         <w:rPr>
-                          <w:sz w:val="17"/>
                           <w:szCs w:val="17"/>
                         </w:rPr>
                         <w:t xml:space="preserve"> </w:t>
                       </w:r>
                       <w:r>
                         <w:rPr>
-                          <w:sz w:val="17"/>
                           <w:szCs w:val="17"/>
                         </w:rPr>
                         <w:t>william.weiskopf.me</w:t>
@@ -330,7 +308,7 @@
     </w:p>
     <w:tbl>
       <w:tblPr>
-        <w:tblW w:w="9135" w:type="dxa"/>
+        <w:tblW w:w="10440" w:type="dxa"/>
         <w:jc w:val="center"/>
         <w:tblLayout w:type="fixed"/>
         <w:tblCellMar>
@@ -340,8 +318,8 @@
         <w:tblLook w:val="0000" w:firstRow="0" w:lastRow="0" w:firstColumn="0" w:lastColumn="0" w:noHBand="0" w:noVBand="0"/>
       </w:tblPr>
       <w:tblGrid>
-        <w:gridCol w:w="1755"/>
-        <w:gridCol w:w="7380"/>
+        <w:gridCol w:w="2006"/>
+        <w:gridCol w:w="8434"/>
       </w:tblGrid>
       <w:tr>
         <w:trPr>
@@ -379,152 +357,131 @@
               <w:tabs>
                 <w:tab w:val="clear" w:pos="2160"/>
                 <w:tab w:val="clear" w:pos="6480"/>
-                <w:tab w:val="center" w:pos="3058"/>
-                <w:tab w:val="right" w:pos="6838"/>
+                <w:tab w:val="center" w:pos="3790"/>
+                <w:tab w:val="right" w:pos="8110"/>
               </w:tabs>
-              <w:spacing w:after="120"/>
-              <w:rPr>
-                <w:rFonts w:cs="Arial"/>
+              <w:spacing w:after="0"/>
+              <w:ind w:left="144"/>
+              <w:rPr>
+                <w:rFonts w:cs="Arial"/>
+                <w:i w:val="0"/>
+                <w:sz w:val="20"/>
+                <w:szCs w:val="20"/>
               </w:rPr>
             </w:pPr>
             <w:r>
               <w:rPr>
                 <w:rFonts w:cs="Arial"/>
-              </w:rPr>
-              <w:t>Fall 2009</w:t>
-            </w:r>
-            <w:r>
-              <w:rPr>
-                <w:rFonts w:cs="Arial"/>
-              </w:rPr>
-              <w:t>-</w:t>
-            </w:r>
-            <w:r>
-              <w:rPr>
-                <w:rFonts w:cs="Arial"/>
+                <w:b/>
+                <w:i w:val="0"/>
+                <w:sz w:val="20"/>
+                <w:szCs w:val="20"/>
+              </w:rPr>
+              <w:t>Colorado School of Mines</w:t>
+            </w:r>
+            <w:r>
+              <w:rPr>
+                <w:rFonts w:cs="Arial"/>
+                <w:i w:val="0"/>
+                <w:sz w:val="20"/>
+                <w:szCs w:val="20"/>
+              </w:rPr>
+              <w:t xml:space="preserve"> </w:t>
+            </w:r>
+            <w:r>
+              <w:rPr>
+                <w:rFonts w:cs="Arial"/>
+                <w:i w:val="0"/>
+                <w:sz w:val="20"/>
+                <w:szCs w:val="20"/>
+              </w:rPr>
+              <w:tab/>
+            </w:r>
+            <w:r>
+              <w:rPr>
+                <w:rFonts w:cs="Arial"/>
+                <w:i w:val="0"/>
+                <w:sz w:val="20"/>
+                <w:szCs w:val="20"/>
+              </w:rPr>
+              <w:t>Golden, Colorado</w:t>
+            </w:r>
+            <w:r>
+              <w:rPr>
+                <w:rFonts w:cs="Arial"/>
+                <w:i w:val="0"/>
+                <w:sz w:val="20"/>
+                <w:szCs w:val="20"/>
+              </w:rPr>
+              <w:tab/>
+              <w:t xml:space="preserve">B.S. </w:t>
+            </w:r>
+            <w:r>
+              <w:rPr>
+                <w:rFonts w:cs="Arial"/>
+                <w:i w:val="0"/>
+                <w:sz w:val="20"/>
+                <w:szCs w:val="20"/>
+              </w:rPr>
+              <w:t xml:space="preserve">Dec. </w:t>
+            </w:r>
+            <w:r>
+              <w:rPr>
+                <w:rFonts w:cs="Arial"/>
+                <w:i w:val="0"/>
+                <w:sz w:val="20"/>
+                <w:szCs w:val="20"/>
               </w:rPr>
               <w:t>2013</w:t>
             </w:r>
-            <w:r>
-              <w:rPr>
-                <w:rFonts w:cs="Arial"/>
-              </w:rPr>
-              <w:tab/>
-            </w:r>
-            <w:r>
-              <w:rPr>
-                <w:rFonts w:cs="Arial"/>
-                <w:u w:val="single"/>
-              </w:rPr>
-              <w:t xml:space="preserve">Colorado </w:t>
-            </w:r>
-            <w:smartTag w:uri="urn:schemas-microsoft-com:office:smarttags" w:element="PlaceType">
-              <w:r>
-                <w:rPr>
-                  <w:rFonts w:cs="Arial"/>
-                  <w:u w:val="single"/>
-                </w:rPr>
-                <w:t>School</w:t>
-              </w:r>
-            </w:smartTag>
-            <w:r>
-              <w:rPr>
-                <w:rFonts w:cs="Arial"/>
-                <w:u w:val="single"/>
-              </w:rPr>
-              <w:t xml:space="preserve"> of </w:t>
-            </w:r>
-            <w:smartTag w:uri="urn:schemas-microsoft-com:office:smarttags" w:element="PlaceName">
-              <w:r>
-                <w:rPr>
-                  <w:rFonts w:cs="Arial"/>
-                  <w:u w:val="single"/>
-                </w:rPr>
-                <w:t>Mines</w:t>
-              </w:r>
-            </w:smartTag>
-            <w:r>
-              <w:rPr>
-                <w:rFonts w:cs="Arial"/>
-              </w:rPr>
-              <w:tab/>
-              <w:t xml:space="preserve">Golden, </w:t>
-            </w:r>
-            <w:smartTag w:uri="urn:schemas-microsoft-com:office:smarttags" w:element="place">
-              <w:smartTag w:uri="urn:schemas-microsoft-com:office:smarttags" w:element="State">
-                <w:r>
-                  <w:rPr>
-                    <w:rFonts w:cs="Arial"/>
-                  </w:rPr>
-                  <w:t>Colorado</w:t>
-                </w:r>
-              </w:smartTag>
-            </w:smartTag>
           </w:p>
           <w:p>
             <w:pPr>
-              <w:pStyle w:val="StyleAchievement95pt"/>
-              <w:numPr>
-                <w:ilvl w:val="0"/>
-                <w:numId w:val="0"/>
-              </w:numPr>
-              <w:ind w:left="144"/>
-              <w:rPr>
-                <w:rFonts w:cs="Arial"/>
-                <w:szCs w:val="19"/>
+              <w:pStyle w:val="StyleStyleCompanyName2Italic"/>
+              <w:tabs>
+                <w:tab w:val="clear" w:pos="2160"/>
+                <w:tab w:val="clear" w:pos="6480"/>
+                <w:tab w:val="center" w:pos="3479"/>
+                <w:tab w:val="right" w:pos="8110"/>
+              </w:tabs>
+              <w:spacing w:after="120"/>
+              <w:rPr>
+                <w:rFonts w:cs="Arial"/>
+                <w:i w:val="0"/>
+                <w:sz w:val="20"/>
+                <w:szCs w:val="20"/>
               </w:rPr>
             </w:pPr>
             <w:r>
+              <w:rPr>
+                <w:sz w:val="20"/>
+                <w:szCs w:val="20"/>
+              </w:rPr>
+              <w:tab/>
+            </w:r>
+            <w:r>
+              <w:rPr>
+                <w:sz w:val="20"/>
+                <w:szCs w:val="20"/>
+              </w:rPr>
+              <w:tab/>
+            </w:r>
+            <w:r>
+              <w:rPr>
+                <w:i w:val="0"/>
+                <w:sz w:val="20"/>
+                <w:szCs w:val="20"/>
+              </w:rPr>
               <w:t>3.175</w:t>
             </w:r>
             <w:r>
               <w:rPr>
                 <w:rFonts w:cs="Arial"/>
-                <w:szCs w:val="19"/>
-              </w:rPr>
-              <w:t xml:space="preserve"> </w:t>
-            </w:r>
-            <w:r>
-              <w:rPr>
-                <w:rFonts w:cs="Arial"/>
-                <w:szCs w:val="19"/>
-              </w:rPr>
-              <w:t xml:space="preserve">Cumulative </w:t>
-            </w:r>
-            <w:r>
-              <w:rPr>
-                <w:rFonts w:cs="Arial"/>
-                <w:szCs w:val="19"/>
-              </w:rPr>
-              <w:t>GPA</w:t>
-            </w:r>
-            <w:r>
-              <w:rPr>
-                <w:rFonts w:cs="Arial"/>
-                <w:szCs w:val="19"/>
-              </w:rPr>
-              <w:t xml:space="preserve"> </w:t>
-            </w:r>
-            <w:r>
-              <w:rPr>
-                <w:rFonts w:cs="Arial"/>
-                <w:szCs w:val="19"/>
-              </w:rPr>
-              <w:t xml:space="preserve">as of </w:t>
-            </w:r>
-            <w:r>
-              <w:rPr>
-                <w:rFonts w:cs="Arial"/>
-                <w:szCs w:val="19"/>
-              </w:rPr>
-              <w:t>August</w:t>
-            </w:r>
-            <w:r>
-              <w:rPr>
-                <w:rFonts w:cs="Arial"/>
-                <w:szCs w:val="19"/>
-              </w:rPr>
-              <w:t xml:space="preserve"> 2012</w:t>
+                <w:i w:val="0"/>
+                <w:sz w:val="20"/>
+                <w:szCs w:val="20"/>
+              </w:rPr>
+              <w:t xml:space="preserve"> Cumulative GPA</w:t>
             </w:r>
           </w:p>
           <w:p>
@@ -537,83 +494,111 @@
               <w:ind w:left="419" w:hanging="275"/>
               <w:rPr>
                 <w:rFonts w:cs="Arial"/>
-                <w:szCs w:val="19"/>
+                <w:sz w:val="20"/>
               </w:rPr>
             </w:pPr>
             <w:r>
               <w:rPr>
                 <w:rFonts w:cs="Arial"/>
-                <w:szCs w:val="19"/>
-              </w:rPr>
-              <w:t xml:space="preserve">Pursuing </w:t>
-            </w:r>
-            <w:r>
-              <w:rPr>
-                <w:rFonts w:cs="Arial"/>
-                <w:szCs w:val="19"/>
-              </w:rPr>
-              <w:t>BS degree</w:t>
-            </w:r>
-            <w:r>
-              <w:rPr>
-                <w:rFonts w:cs="Arial"/>
-                <w:szCs w:val="19"/>
+                <w:sz w:val="20"/>
+              </w:rPr>
+              <w:t>B</w:t>
+            </w:r>
+            <w:r>
+              <w:rPr>
+                <w:rFonts w:cs="Arial"/>
+                <w:sz w:val="20"/>
+              </w:rPr>
+              <w:t>.</w:t>
+            </w:r>
+            <w:r>
+              <w:rPr>
+                <w:rFonts w:cs="Arial"/>
+                <w:sz w:val="20"/>
+              </w:rPr>
+              <w:t>S</w:t>
+            </w:r>
+            <w:r>
+              <w:rPr>
+                <w:rFonts w:cs="Arial"/>
+                <w:sz w:val="20"/>
+              </w:rPr>
+              <w:t>.</w:t>
+            </w:r>
+            <w:r>
+              <w:rPr>
+                <w:rFonts w:cs="Arial"/>
+                <w:sz w:val="20"/>
+              </w:rPr>
+              <w:t xml:space="preserve"> degree</w:t>
+            </w:r>
+            <w:r>
+              <w:rPr>
+                <w:rFonts w:cs="Arial"/>
+                <w:sz w:val="20"/>
               </w:rPr>
               <w:t xml:space="preserve"> in </w:t>
             </w:r>
             <w:r>
               <w:rPr>
                 <w:rFonts w:cs="Arial"/>
-                <w:szCs w:val="19"/>
+                <w:sz w:val="20"/>
               </w:rPr>
               <w:t>Engineer</w:t>
             </w:r>
             <w:r>
               <w:rPr>
                 <w:rFonts w:cs="Arial"/>
-                <w:szCs w:val="19"/>
+                <w:sz w:val="20"/>
               </w:rPr>
               <w:t>ing</w:t>
             </w:r>
             <w:r>
               <w:rPr>
                 <w:rFonts w:cs="Arial"/>
-                <w:szCs w:val="19"/>
+                <w:sz w:val="20"/>
               </w:rPr>
               <w:t xml:space="preserve"> </w:t>
             </w:r>
             <w:r>
               <w:rPr>
                 <w:rFonts w:cs="Arial"/>
-                <w:szCs w:val="19"/>
-              </w:rPr>
-              <w:t xml:space="preserve">with a Mechanical specialty </w:t>
-            </w:r>
-            <w:r>
-              <w:rPr>
-                <w:rFonts w:cs="Arial"/>
-                <w:szCs w:val="19"/>
-              </w:rPr>
-              <w:t>and a minor in Computer Science</w:t>
-            </w:r>
-            <w:r>
-              <w:rPr>
-                <w:rFonts w:cs="Arial"/>
-                <w:szCs w:val="19"/>
+                <w:sz w:val="20"/>
+              </w:rPr>
+              <w:t xml:space="preserve">with a Mechanical specialty, </w:t>
+            </w:r>
+            <w:r>
+              <w:rPr>
+                <w:rFonts w:cs="Arial"/>
+                <w:sz w:val="20"/>
+              </w:rPr>
+              <w:t>minor in Computer Science</w:t>
+            </w:r>
+            <w:r>
+              <w:rPr>
+                <w:rFonts w:cs="Arial"/>
+                <w:sz w:val="20"/>
               </w:rPr>
               <w:t xml:space="preserve">, </w:t>
             </w:r>
             <w:r>
               <w:rPr>
                 <w:rFonts w:cs="Arial"/>
-                <w:szCs w:val="19"/>
-              </w:rPr>
-              <w:t xml:space="preserve">to specialize </w:t>
-            </w:r>
-            <w:r>
-              <w:rPr>
-                <w:rFonts w:cs="Arial"/>
-                <w:szCs w:val="19"/>
+                <w:sz w:val="20"/>
+              </w:rPr>
+              <w:t>specializing</w:t>
+            </w:r>
+            <w:r>
+              <w:rPr>
+                <w:rFonts w:cs="Arial"/>
+                <w:sz w:val="20"/>
+              </w:rPr>
+              <w:t xml:space="preserve"> </w:t>
+            </w:r>
+            <w:r>
+              <w:rPr>
+                <w:rFonts w:cs="Arial"/>
+                <w:sz w:val="20"/>
               </w:rPr>
               <w:t>in robotics</w:t>
             </w:r>
@@ -626,16 +611,16 @@
                 <w:numId w:val="0"/>
               </w:numPr>
               <w:spacing w:after="320"/>
-              <w:ind w:left="144"/>
-              <w:rPr>
-                <w:rFonts w:cs="Arial"/>
-                <w:szCs w:val="19"/>
+              <w:ind w:left="144" w:right="216"/>
+              <w:rPr>
+                <w:rFonts w:cs="Arial"/>
+                <w:sz w:val="20"/>
               </w:rPr>
             </w:pPr>
             <w:r>
               <w:rPr>
                 <w:rFonts w:cs="Arial"/>
-                <w:szCs w:val="19"/>
+                <w:sz w:val="20"/>
               </w:rPr>
               <w:t>Robotics Club Member</w:t>
             </w:r>
@@ -677,18 +662,18 @@
               <w:pStyle w:val="StyleAchievement95pt"/>
               <w:numPr>
                 <w:ilvl w:val="0"/>
-                <w:numId w:val="0"/>
+                <w:numId w:val="13"/>
               </w:numPr>
-              <w:ind w:left="329" w:hanging="185"/>
-              <w:rPr>
-                <w:rFonts w:cs="Arial"/>
-                <w:szCs w:val="19"/>
+              <w:ind w:left="329" w:hanging="180"/>
+              <w:rPr>
+                <w:rFonts w:cs="Arial"/>
+                <w:sz w:val="20"/>
               </w:rPr>
             </w:pPr>
             <w:r>
               <w:rPr>
                 <w:rFonts w:cs="Arial"/>
-                <w:szCs w:val="19"/>
+                <w:sz w:val="20"/>
               </w:rPr>
               <w:t xml:space="preserve">Certified </w:t>
             </w:r>
@@ -696,7 +681,7 @@
             <w:r>
               <w:rPr>
                 <w:rFonts w:cs="Arial"/>
-                <w:szCs w:val="19"/>
+                <w:sz w:val="20"/>
               </w:rPr>
               <w:t>SolidWorks</w:t>
             </w:r>
@@ -704,26 +689,514 @@
             <w:r>
               <w:rPr>
                 <w:rFonts w:cs="Arial"/>
-                <w:szCs w:val="19"/>
+                <w:sz w:val="20"/>
               </w:rPr>
               <w:t xml:space="preserve"> </w:t>
             </w:r>
             <w:r>
               <w:rPr>
                 <w:rFonts w:cs="Arial"/>
-                <w:szCs w:val="19"/>
+                <w:sz w:val="20"/>
               </w:rPr>
               <w:t xml:space="preserve">CAD </w:t>
             </w:r>
             <w:r>
               <w:rPr>
                 <w:rFonts w:cs="Arial"/>
-                <w:szCs w:val="19"/>
+                <w:sz w:val="20"/>
               </w:rPr>
               <w:t>Associate</w:t>
+            </w:r>
+          </w:p>
+          <w:p>
+            <w:pPr>
+              <w:pStyle w:val="StyleAchievement95pt"/>
+              <w:numPr>
+                <w:ilvl w:val="0"/>
+                <w:numId w:val="13"/>
+              </w:numPr>
+              <w:ind w:left="329" w:hanging="180"/>
+              <w:rPr>
+                <w:rFonts w:cs="Arial"/>
+                <w:sz w:val="20"/>
+              </w:rPr>
+            </w:pPr>
+            <w:r>
+              <w:rPr>
+                <w:rFonts w:cs="Arial"/>
+                <w:sz w:val="20"/>
+              </w:rPr>
+              <w:t>LabVIEW programming experience</w:t>
+            </w:r>
+          </w:p>
+          <w:p>
+            <w:pPr>
+              <w:pStyle w:val="StyleAchievement95pt"/>
+              <w:numPr>
+                <w:ilvl w:val="0"/>
+                <w:numId w:val="13"/>
+              </w:numPr>
+              <w:ind w:left="329" w:hanging="180"/>
+              <w:rPr>
+                <w:rFonts w:cs="Arial"/>
+                <w:sz w:val="20"/>
+              </w:rPr>
+            </w:pPr>
+            <w:r>
+              <w:rPr>
+                <w:rFonts w:cs="Arial"/>
+                <w:sz w:val="20"/>
+              </w:rPr>
+              <w:t>Machine shop experience</w:t>
+            </w:r>
+          </w:p>
+          <w:p>
+            <w:pPr>
+              <w:pStyle w:val="StyleAchievement95pt"/>
+              <w:numPr>
+                <w:ilvl w:val="0"/>
+                <w:numId w:val="13"/>
+              </w:numPr>
+              <w:spacing w:after="360"/>
+              <w:ind w:left="329" w:hanging="180"/>
+              <w:rPr>
+                <w:rFonts w:cs="Arial"/>
+                <w:sz w:val="20"/>
+              </w:rPr>
+            </w:pPr>
+            <w:r>
+              <w:rPr>
+                <w:rFonts w:cs="Arial"/>
+                <w:sz w:val="20"/>
+              </w:rPr>
+              <w:t>Intermediate C++</w:t>
+            </w:r>
+          </w:p>
+          <w:p>
+            <w:pPr>
+              <w:pStyle w:val="StyleAchievement95pt"/>
+              <w:numPr>
+                <w:ilvl w:val="0"/>
+                <w:numId w:val="13"/>
+              </w:numPr>
+              <w:ind w:left="329" w:hanging="180"/>
+              <w:rPr>
+                <w:rFonts w:cs="Arial"/>
+                <w:sz w:val="20"/>
+              </w:rPr>
+            </w:pPr>
+            <w:r>
+              <w:rPr>
+                <w:rFonts w:cs="Arial"/>
+                <w:sz w:val="20"/>
+              </w:rPr>
+              <w:t xml:space="preserve">Web Developer </w:t>
+            </w:r>
+            <w:r>
+              <w:rPr>
+                <w:rFonts w:cs="Arial"/>
+                <w:sz w:val="20"/>
+              </w:rPr>
+              <w:t>with</w:t>
+            </w:r>
+            <w:r>
+              <w:rPr>
+                <w:rFonts w:cs="Arial"/>
+                <w:sz w:val="20"/>
+              </w:rPr>
+              <w:t xml:space="preserve"> </w:t>
+            </w:r>
+            <w:r>
+              <w:rPr>
+                <w:rFonts w:cs="Arial"/>
+                <w:sz w:val="20"/>
+              </w:rPr>
+              <w:t>command</w:t>
+            </w:r>
+            <w:r>
+              <w:rPr>
+                <w:rFonts w:cs="Arial"/>
+                <w:sz w:val="20"/>
+              </w:rPr>
+              <w:t xml:space="preserve"> of</w:t>
+            </w:r>
+            <w:r>
+              <w:rPr>
+                <w:rFonts w:cs="Arial"/>
+                <w:sz w:val="20"/>
+              </w:rPr>
+              <w:t xml:space="preserve"> XHTML</w:t>
+            </w:r>
+            <w:r>
+              <w:rPr>
+                <w:rFonts w:cs="Arial"/>
+                <w:sz w:val="20"/>
+              </w:rPr>
+              <w:t xml:space="preserve">, CSS, </w:t>
+            </w:r>
+            <w:r>
+              <w:rPr>
+                <w:rFonts w:cs="Arial"/>
+                <w:sz w:val="20"/>
+              </w:rPr>
+              <w:t xml:space="preserve">PHP and </w:t>
+            </w:r>
+            <w:r>
+              <w:rPr>
+                <w:rFonts w:cs="Arial"/>
+                <w:sz w:val="20"/>
+              </w:rPr>
+              <w:t xml:space="preserve">some </w:t>
+            </w:r>
+            <w:r>
+              <w:rPr>
+                <w:rFonts w:cs="Arial"/>
+                <w:sz w:val="20"/>
+              </w:rPr>
+              <w:t>JavaScript</w:t>
+            </w:r>
+          </w:p>
+          <w:p>
+            <w:pPr>
+              <w:pStyle w:val="StyleAchievement95pt"/>
+              <w:numPr>
+                <w:ilvl w:val="0"/>
+                <w:numId w:val="13"/>
+              </w:numPr>
+              <w:ind w:left="599" w:hanging="180"/>
+              <w:rPr>
+                <w:rFonts w:cs="Arial"/>
+                <w:sz w:val="20"/>
+              </w:rPr>
+            </w:pPr>
+            <w:r>
+              <w:rPr>
+                <w:rFonts w:cs="Arial"/>
+                <w:sz w:val="20"/>
+              </w:rPr>
+              <w:t>www.worldwidewilly.net</w:t>
+            </w:r>
+          </w:p>
+          <w:p>
+            <w:pPr>
+              <w:pStyle w:val="StyleAchievement95pt"/>
+              <w:numPr>
+                <w:ilvl w:val="0"/>
+                <w:numId w:val="13"/>
+              </w:numPr>
+              <w:ind w:left="599" w:hanging="180"/>
+              <w:rPr>
+                <w:rFonts w:cs="Arial"/>
+                <w:sz w:val="20"/>
+              </w:rPr>
+            </w:pPr>
+            <w:proofErr w:type="spellStart"/>
+            <w:r>
+              <w:rPr>
+                <w:rFonts w:cs="Arial"/>
+                <w:sz w:val="20"/>
+              </w:rPr>
+              <w:t>Birk</w:t>
+            </w:r>
+            <w:proofErr w:type="spellEnd"/>
+            <w:r>
+              <w:rPr>
+                <w:rFonts w:cs="Arial"/>
+                <w:sz w:val="20"/>
+              </w:rPr>
+              <w:t xml:space="preserve"> Websites (www.birkindustries.com &amp; </w:t>
+            </w:r>
+            <w:r>
+              <w:rPr>
+                <w:rFonts w:cs="Arial"/>
+                <w:sz w:val="20"/>
+              </w:rPr>
+              <w:t>www.birkindustrieshome.com</w:t>
+            </w:r>
+            <w:r>
+              <w:rPr>
+                <w:rFonts w:cs="Arial"/>
+                <w:sz w:val="20"/>
+              </w:rPr>
+              <w:t>)</w:t>
+            </w:r>
+          </w:p>
+          <w:p>
+            <w:pPr>
+              <w:pStyle w:val="StyleAchievement95pt"/>
+              <w:numPr>
+                <w:ilvl w:val="0"/>
+                <w:numId w:val="13"/>
+              </w:numPr>
+              <w:ind w:left="329" w:hanging="180"/>
+              <w:rPr>
+                <w:rFonts w:cs="Arial"/>
+                <w:sz w:val="20"/>
+              </w:rPr>
+            </w:pPr>
+            <w:proofErr w:type="spellStart"/>
+            <w:r>
+              <w:rPr>
+                <w:rFonts w:cs="Arial"/>
+                <w:sz w:val="20"/>
+              </w:rPr>
+              <w:t>WordPress</w:t>
+            </w:r>
+            <w:proofErr w:type="spellEnd"/>
+            <w:r>
+              <w:rPr>
+                <w:rFonts w:cs="Arial"/>
+                <w:sz w:val="20"/>
+              </w:rPr>
+              <w:t xml:space="preserve"> setup</w:t>
+            </w:r>
+            <w:r>
+              <w:rPr>
+                <w:rFonts w:cs="Arial"/>
+                <w:sz w:val="20"/>
+              </w:rPr>
+              <w:t>, design,</w:t>
+            </w:r>
+            <w:r>
+              <w:rPr>
+                <w:rFonts w:cs="Arial"/>
+                <w:sz w:val="20"/>
+              </w:rPr>
+              <w:t xml:space="preserve"> and administration experience</w:t>
+            </w:r>
+          </w:p>
+          <w:p>
+            <w:pPr>
+              <w:pStyle w:val="StyleAchievement95pt"/>
+              <w:numPr>
+                <w:ilvl w:val="0"/>
+                <w:numId w:val="13"/>
+              </w:numPr>
+              <w:ind w:left="329" w:hanging="180"/>
+              <w:rPr>
+                <w:rFonts w:cs="Arial"/>
+                <w:sz w:val="20"/>
+              </w:rPr>
+            </w:pPr>
+            <w:proofErr w:type="spellStart"/>
+            <w:r>
+              <w:rPr>
+                <w:rFonts w:cs="Arial"/>
+                <w:sz w:val="20"/>
+              </w:rPr>
+              <w:t>Git</w:t>
+            </w:r>
+            <w:proofErr w:type="spellEnd"/>
+            <w:r>
+              <w:rPr>
+                <w:rFonts w:cs="Arial"/>
+                <w:sz w:val="20"/>
+              </w:rPr>
+              <w:t xml:space="preserve"> version control s</w:t>
+            </w:r>
+            <w:r>
+              <w:rPr>
+                <w:rFonts w:cs="Arial"/>
+                <w:sz w:val="20"/>
+              </w:rPr>
+              <w:t>ystem experience</w:t>
+            </w:r>
+          </w:p>
+          <w:p>
+            <w:pPr>
+              <w:pStyle w:val="StyleAchievement95pt"/>
+              <w:numPr>
+                <w:ilvl w:val="0"/>
+                <w:numId w:val="13"/>
+              </w:numPr>
+              <w:spacing w:after="360"/>
+              <w:ind w:left="329" w:right="193" w:hanging="180"/>
+              <w:rPr>
+                <w:rFonts w:cs="Arial"/>
+                <w:sz w:val="20"/>
+              </w:rPr>
+            </w:pPr>
+            <w:r>
+              <w:rPr>
+                <w:rFonts w:cs="Arial"/>
+                <w:sz w:val="20"/>
+              </w:rPr>
+              <w:t>M</w:t>
             </w:r>
             <w:bookmarkStart w:id="0" w:name="_GoBack"/>
             <w:bookmarkEnd w:id="0"/>
+            <w:r>
+              <w:rPr>
+                <w:rFonts w:cs="Arial"/>
+                <w:sz w:val="20"/>
+              </w:rPr>
+              <w:t>aster</w:t>
+            </w:r>
+            <w:r>
+              <w:rPr>
+                <w:rFonts w:cs="Arial"/>
+                <w:sz w:val="20"/>
+              </w:rPr>
+              <w:t xml:space="preserve"> of Microsoft Office</w:t>
+            </w:r>
+            <w:r>
+              <w:rPr>
+                <w:rFonts w:cs="Arial"/>
+                <w:sz w:val="20"/>
+              </w:rPr>
+              <w:t>: PowerPoint,</w:t>
+            </w:r>
+            <w:r>
+              <w:rPr>
+                <w:rFonts w:cs="Arial"/>
+                <w:sz w:val="20"/>
+              </w:rPr>
+              <w:t xml:space="preserve"> Excel, </w:t>
+            </w:r>
+            <w:r>
+              <w:rPr>
+                <w:rFonts w:cs="Arial"/>
+                <w:sz w:val="20"/>
+              </w:rPr>
+              <w:t xml:space="preserve">Word, </w:t>
+            </w:r>
+            <w:r>
+              <w:rPr>
+                <w:rFonts w:cs="Arial"/>
+                <w:sz w:val="20"/>
+              </w:rPr>
+              <w:t>Access, Project, Pub</w:t>
+            </w:r>
+            <w:r>
+              <w:rPr>
+                <w:rFonts w:cs="Arial"/>
+                <w:sz w:val="20"/>
+              </w:rPr>
+              <w:t>lisher</w:t>
+            </w:r>
+            <w:r>
+              <w:rPr>
+                <w:rFonts w:cs="Arial"/>
+                <w:sz w:val="20"/>
+              </w:rPr>
+              <w:t>, etc.</w:t>
+            </w:r>
+          </w:p>
+          <w:p>
+            <w:pPr>
+              <w:pStyle w:val="StyleAchievement95pt"/>
+              <w:numPr>
+                <w:ilvl w:val="0"/>
+                <w:numId w:val="13"/>
+              </w:numPr>
+              <w:spacing w:after="320"/>
+              <w:ind w:left="329" w:hanging="180"/>
+              <w:rPr>
+                <w:rFonts w:cs="Arial"/>
+                <w:sz w:val="20"/>
+              </w:rPr>
+            </w:pPr>
+            <w:r>
+              <w:rPr>
+                <w:rFonts w:cs="Arial"/>
+                <w:sz w:val="20"/>
+              </w:rPr>
+              <w:t>Linux</w:t>
+            </w:r>
+            <w:r>
+              <w:rPr>
+                <w:rFonts w:cs="Arial"/>
+                <w:sz w:val="20"/>
+              </w:rPr>
+              <w:t>, command line</w:t>
+            </w:r>
+            <w:r>
+              <w:rPr>
+                <w:rFonts w:cs="Arial"/>
+                <w:sz w:val="20"/>
+              </w:rPr>
+              <w:t>,</w:t>
+            </w:r>
+            <w:r>
+              <w:rPr>
+                <w:rFonts w:cs="Arial"/>
+                <w:sz w:val="20"/>
+              </w:rPr>
+              <w:t xml:space="preserve"> and</w:t>
+            </w:r>
+            <w:r>
+              <w:rPr>
+                <w:rFonts w:cs="Arial"/>
+                <w:sz w:val="20"/>
+              </w:rPr>
+              <w:t xml:space="preserve"> genera</w:t>
+            </w:r>
+            <w:r>
+              <w:rPr>
+                <w:rFonts w:cs="Arial"/>
+                <w:sz w:val="20"/>
+              </w:rPr>
+              <w:t>l computer administration</w:t>
+            </w:r>
+            <w:r>
+              <w:rPr>
+                <w:rFonts w:cs="Arial"/>
+                <w:sz w:val="20"/>
+              </w:rPr>
+              <w:t xml:space="preserve"> experience</w:t>
+            </w:r>
+          </w:p>
+          <w:p>
+            <w:pPr>
+              <w:pStyle w:val="StyleAchievement95pt"/>
+              <w:numPr>
+                <w:ilvl w:val="0"/>
+                <w:numId w:val="13"/>
+              </w:numPr>
+              <w:spacing w:after="320"/>
+              <w:ind w:left="329" w:hanging="180"/>
+              <w:rPr>
+                <w:rFonts w:cs="Arial"/>
+                <w:b/>
+                <w:sz w:val="20"/>
+              </w:rPr>
+            </w:pPr>
+            <w:r>
+              <w:rPr>
+                <w:rFonts w:cs="Arial"/>
+                <w:sz w:val="20"/>
+              </w:rPr>
+              <w:t>International Baccalaureate Diploma recipient</w:t>
+            </w:r>
+          </w:p>
+          <w:p>
+            <w:pPr>
+              <w:pStyle w:val="StyleAchievement95pt"/>
+              <w:numPr>
+                <w:ilvl w:val="0"/>
+                <w:numId w:val="13"/>
+              </w:numPr>
+              <w:spacing w:after="320"/>
+              <w:ind w:left="329" w:hanging="180"/>
+              <w:rPr>
+                <w:rFonts w:cs="Arial"/>
+                <w:sz w:val="20"/>
+              </w:rPr>
+            </w:pPr>
+            <w:r>
+              <w:rPr>
+                <w:rFonts w:cs="Arial"/>
+                <w:sz w:val="20"/>
+              </w:rPr>
+              <w:t xml:space="preserve">French language </w:t>
+            </w:r>
+            <w:r>
+              <w:rPr>
+                <w:rFonts w:cs="Arial"/>
+                <w:sz w:val="20"/>
+              </w:rPr>
+              <w:t>intermediate proficiency</w:t>
+            </w:r>
           </w:p>
           <w:p>
             <w:pPr>
@@ -735,529 +1208,7 @@
               <w:ind w:left="329" w:hanging="185"/>
               <w:rPr>
                 <w:rFonts w:cs="Arial"/>
-                <w:szCs w:val="19"/>
-              </w:rPr>
-            </w:pPr>
-            <w:r>
-              <w:rPr>
-                <w:rFonts w:cs="Arial"/>
-                <w:szCs w:val="19"/>
-              </w:rPr>
-              <w:t>LabVIEW programming experience</w:t>
-            </w:r>
-          </w:p>
-          <w:p>
-            <w:pPr>
-              <w:pStyle w:val="StyleAchievement95pt"/>
-              <w:numPr>
-                <w:ilvl w:val="0"/>
-                <w:numId w:val="0"/>
-              </w:numPr>
-              <w:ind w:left="329" w:hanging="185"/>
-              <w:rPr>
-                <w:rFonts w:cs="Arial"/>
-                <w:szCs w:val="19"/>
-              </w:rPr>
-            </w:pPr>
-            <w:r>
-              <w:rPr>
-                <w:rFonts w:cs="Arial"/>
-                <w:szCs w:val="19"/>
-              </w:rPr>
-              <w:t>Machine shop experience</w:t>
-            </w:r>
-          </w:p>
-          <w:p>
-            <w:pPr>
-              <w:pStyle w:val="StyleAchievement95pt"/>
-              <w:numPr>
-                <w:ilvl w:val="0"/>
-                <w:numId w:val="0"/>
-              </w:numPr>
-              <w:spacing w:after="360"/>
-              <w:ind w:left="329" w:hanging="185"/>
-              <w:rPr>
-                <w:rFonts w:cs="Arial"/>
-                <w:szCs w:val="19"/>
-              </w:rPr>
-            </w:pPr>
-            <w:r>
-              <w:rPr>
-                <w:rFonts w:cs="Arial"/>
-                <w:szCs w:val="19"/>
-              </w:rPr>
-              <w:t>Intermediate C++</w:t>
-            </w:r>
-          </w:p>
-          <w:p>
-            <w:pPr>
-              <w:pStyle w:val="StyleAchievement95pt"/>
-              <w:numPr>
-                <w:ilvl w:val="0"/>
-                <w:numId w:val="0"/>
-              </w:numPr>
-              <w:ind w:left="329" w:hanging="185"/>
-              <w:rPr>
-                <w:rFonts w:cs="Arial"/>
-                <w:szCs w:val="19"/>
-              </w:rPr>
-            </w:pPr>
-            <w:r>
-              <w:rPr>
-                <w:rFonts w:cs="Arial"/>
-                <w:szCs w:val="19"/>
-              </w:rPr>
-              <w:t xml:space="preserve">Web </w:t>
-            </w:r>
-            <w:r>
-              <w:rPr>
-                <w:rFonts w:cs="Arial"/>
-                <w:szCs w:val="19"/>
-              </w:rPr>
-              <w:t>Developer</w:t>
-            </w:r>
-            <w:r>
-              <w:rPr>
-                <w:rFonts w:cs="Arial"/>
-                <w:szCs w:val="19"/>
-              </w:rPr>
-              <w:t xml:space="preserve"> </w:t>
-            </w:r>
-            <w:r>
-              <w:rPr>
-                <w:rFonts w:cs="Arial"/>
-                <w:szCs w:val="19"/>
-              </w:rPr>
-              <w:t>with</w:t>
-            </w:r>
-            <w:r>
-              <w:rPr>
-                <w:rFonts w:cs="Arial"/>
-                <w:szCs w:val="19"/>
-              </w:rPr>
-              <w:t xml:space="preserve"> </w:t>
-            </w:r>
-            <w:r>
-              <w:rPr>
-                <w:rFonts w:cs="Arial"/>
-                <w:szCs w:val="19"/>
-              </w:rPr>
-              <w:t>command</w:t>
-            </w:r>
-            <w:r>
-              <w:rPr>
-                <w:rFonts w:cs="Arial"/>
-                <w:szCs w:val="19"/>
-              </w:rPr>
-              <w:t xml:space="preserve"> of</w:t>
-            </w:r>
-            <w:r>
-              <w:rPr>
-                <w:rFonts w:cs="Arial"/>
-                <w:szCs w:val="19"/>
-              </w:rPr>
-              <w:t xml:space="preserve"> XHTML</w:t>
-            </w:r>
-            <w:r>
-              <w:rPr>
-                <w:rFonts w:cs="Arial"/>
-                <w:szCs w:val="19"/>
-              </w:rPr>
-              <w:t xml:space="preserve">, CSS, </w:t>
-            </w:r>
-            <w:r>
-              <w:rPr>
-                <w:rFonts w:cs="Arial"/>
-                <w:szCs w:val="19"/>
-              </w:rPr>
-              <w:t xml:space="preserve">PHP and </w:t>
-            </w:r>
-            <w:r>
-              <w:rPr>
-                <w:rFonts w:cs="Arial"/>
-                <w:szCs w:val="19"/>
-              </w:rPr>
-              <w:t xml:space="preserve">some </w:t>
-            </w:r>
-            <w:r>
-              <w:rPr>
-                <w:rFonts w:cs="Arial"/>
-                <w:szCs w:val="19"/>
-              </w:rPr>
-              <w:t>JavaScript</w:t>
-            </w:r>
-          </w:p>
-          <w:p>
-            <w:pPr>
-              <w:pStyle w:val="StyleAchievement95pt"/>
-              <w:ind w:left="329" w:hanging="185"/>
-              <w:rPr>
-                <w:rFonts w:cs="Arial"/>
-                <w:szCs w:val="19"/>
-              </w:rPr>
-            </w:pPr>
-            <w:r>
-              <w:rPr>
-                <w:rFonts w:cs="Arial"/>
-                <w:szCs w:val="19"/>
-              </w:rPr>
-              <w:t>www.worldwidewilly.net</w:t>
-            </w:r>
-          </w:p>
-          <w:p>
-            <w:pPr>
-              <w:pStyle w:val="StyleAchievement95pt"/>
-              <w:ind w:left="329" w:hanging="185"/>
-              <w:rPr>
-                <w:rFonts w:cs="Arial"/>
-                <w:szCs w:val="19"/>
-              </w:rPr>
-            </w:pPr>
-            <w:proofErr w:type="spellStart"/>
-            <w:r>
-              <w:rPr>
-                <w:rFonts w:cs="Arial"/>
-                <w:szCs w:val="19"/>
-              </w:rPr>
-              <w:t>Birk</w:t>
-            </w:r>
-            <w:proofErr w:type="spellEnd"/>
-            <w:r>
-              <w:rPr>
-                <w:rFonts w:cs="Arial"/>
-                <w:szCs w:val="19"/>
-              </w:rPr>
-              <w:t xml:space="preserve"> Websites (</w:t>
-            </w:r>
-            <w:r>
-              <w:rPr>
-                <w:rFonts w:cs="Arial"/>
-                <w:szCs w:val="19"/>
-              </w:rPr>
-              <w:t>www.birkindustries.com</w:t>
-            </w:r>
-            <w:r>
-              <w:rPr>
-                <w:rFonts w:cs="Arial"/>
-                <w:szCs w:val="19"/>
-              </w:rPr>
-              <w:t xml:space="preserve"> &amp; </w:t>
-            </w:r>
-            <w:r>
-              <w:rPr>
-                <w:rFonts w:cs="Arial"/>
-                <w:szCs w:val="19"/>
-              </w:rPr>
-              <w:t>www.birkindustrieshome.com</w:t>
-            </w:r>
-            <w:r>
-              <w:rPr>
-                <w:rFonts w:cs="Arial"/>
-                <w:szCs w:val="19"/>
-              </w:rPr>
-              <w:t>)</w:t>
-            </w:r>
-          </w:p>
-          <w:p>
-            <w:pPr>
-              <w:pStyle w:val="StyleAchievement95pt"/>
-              <w:numPr>
-                <w:ilvl w:val="0"/>
-                <w:numId w:val="0"/>
-              </w:numPr>
-              <w:ind w:left="144"/>
-              <w:rPr>
-                <w:rFonts w:cs="Arial"/>
-                <w:szCs w:val="19"/>
-              </w:rPr>
-            </w:pPr>
-            <w:proofErr w:type="spellStart"/>
-            <w:r>
-              <w:rPr>
-                <w:rFonts w:cs="Arial"/>
-                <w:szCs w:val="19"/>
-              </w:rPr>
-              <w:t>WordPress</w:t>
-            </w:r>
-            <w:proofErr w:type="spellEnd"/>
-            <w:r>
-              <w:rPr>
-                <w:rFonts w:cs="Arial"/>
-                <w:szCs w:val="19"/>
-              </w:rPr>
-              <w:t xml:space="preserve"> setup</w:t>
-            </w:r>
-            <w:r>
-              <w:rPr>
-                <w:rFonts w:cs="Arial"/>
-                <w:szCs w:val="19"/>
-              </w:rPr>
-              <w:t>, design,</w:t>
-            </w:r>
-            <w:r>
-              <w:rPr>
-                <w:rFonts w:cs="Arial"/>
-                <w:szCs w:val="19"/>
-              </w:rPr>
-              <w:t xml:space="preserve"> and administration experience</w:t>
-            </w:r>
-          </w:p>
-          <w:p>
-            <w:pPr>
-              <w:pStyle w:val="StyleAchievement95pt"/>
-              <w:numPr>
-                <w:ilvl w:val="0"/>
-                <w:numId w:val="0"/>
-              </w:numPr>
-              <w:ind w:left="144"/>
-              <w:rPr>
-                <w:rFonts w:cs="Arial"/>
-                <w:szCs w:val="19"/>
-              </w:rPr>
-            </w:pPr>
-            <w:proofErr w:type="spellStart"/>
-            <w:r>
-              <w:rPr>
-                <w:rFonts w:cs="Arial"/>
-                <w:szCs w:val="19"/>
-              </w:rPr>
-              <w:t>Git</w:t>
-            </w:r>
-            <w:proofErr w:type="spellEnd"/>
-            <w:r>
-              <w:rPr>
-                <w:rFonts w:cs="Arial"/>
-                <w:szCs w:val="19"/>
-              </w:rPr>
-              <w:t xml:space="preserve"> version control s</w:t>
-            </w:r>
-            <w:r>
-              <w:rPr>
-                <w:rFonts w:cs="Arial"/>
-                <w:szCs w:val="19"/>
-              </w:rPr>
-              <w:t>ystem experience</w:t>
-            </w:r>
-          </w:p>
-          <w:p>
-            <w:pPr>
-              <w:pStyle w:val="StyleAchievement95pt"/>
-              <w:numPr>
-                <w:ilvl w:val="0"/>
-                <w:numId w:val="0"/>
-              </w:numPr>
-              <w:spacing w:after="360"/>
-              <w:ind w:left="329" w:right="193" w:hanging="185"/>
-              <w:rPr>
-                <w:rFonts w:cs="Arial"/>
-                <w:szCs w:val="19"/>
-              </w:rPr>
-            </w:pPr>
-            <w:r>
-              <w:rPr>
-                <w:rFonts w:cs="Arial"/>
-                <w:szCs w:val="19"/>
-              </w:rPr>
-              <w:t>Master</w:t>
-            </w:r>
-            <w:r>
-              <w:rPr>
-                <w:rFonts w:cs="Arial"/>
-                <w:szCs w:val="19"/>
-              </w:rPr>
-              <w:t xml:space="preserve"> of Microsoft Office</w:t>
-            </w:r>
-            <w:r>
-              <w:rPr>
-                <w:rFonts w:cs="Arial"/>
-                <w:szCs w:val="19"/>
-              </w:rPr>
-              <w:t>: PowerPoint,</w:t>
-            </w:r>
-            <w:r>
-              <w:rPr>
-                <w:rFonts w:cs="Arial"/>
-                <w:szCs w:val="19"/>
-              </w:rPr>
-              <w:t xml:space="preserve"> Excel, </w:t>
-            </w:r>
-            <w:r>
-              <w:rPr>
-                <w:rFonts w:cs="Arial"/>
-                <w:szCs w:val="19"/>
-              </w:rPr>
-              <w:t xml:space="preserve">Word, </w:t>
-            </w:r>
-            <w:r>
-              <w:rPr>
-                <w:rFonts w:cs="Arial"/>
-                <w:szCs w:val="19"/>
-              </w:rPr>
-              <w:t>Access, Project, Pub</w:t>
-            </w:r>
-            <w:r>
-              <w:rPr>
-                <w:rFonts w:cs="Arial"/>
-                <w:szCs w:val="19"/>
-              </w:rPr>
-              <w:t>lisher</w:t>
-            </w:r>
-            <w:r>
-              <w:rPr>
-                <w:rFonts w:cs="Arial"/>
-                <w:szCs w:val="19"/>
-              </w:rPr>
-              <w:t>, etc.</w:t>
-            </w:r>
-          </w:p>
-          <w:p>
-            <w:pPr>
-              <w:pStyle w:val="StyleAchievement95pt"/>
-              <w:numPr>
-                <w:ilvl w:val="0"/>
-                <w:numId w:val="0"/>
-              </w:numPr>
-              <w:spacing w:after="320"/>
-              <w:ind w:left="329" w:hanging="185"/>
-              <w:rPr>
-                <w:rFonts w:cs="Arial"/>
-                <w:szCs w:val="19"/>
-              </w:rPr>
-            </w:pPr>
-            <w:r>
-              <w:rPr>
-                <w:rFonts w:cs="Arial"/>
-                <w:szCs w:val="19"/>
-              </w:rPr>
-              <w:t>Linux</w:t>
-            </w:r>
-            <w:r>
-              <w:rPr>
-                <w:rFonts w:cs="Arial"/>
-                <w:szCs w:val="19"/>
-              </w:rPr>
-              <w:t>, command line</w:t>
-            </w:r>
-            <w:r>
-              <w:rPr>
-                <w:rFonts w:cs="Arial"/>
-                <w:szCs w:val="19"/>
-              </w:rPr>
-              <w:t>,</w:t>
-            </w:r>
-            <w:r>
-              <w:rPr>
-                <w:rFonts w:cs="Arial"/>
-                <w:szCs w:val="19"/>
-              </w:rPr>
-              <w:t xml:space="preserve"> and</w:t>
-            </w:r>
-            <w:r>
-              <w:rPr>
-                <w:rFonts w:cs="Arial"/>
-                <w:szCs w:val="19"/>
-              </w:rPr>
-              <w:t xml:space="preserve"> </w:t>
-            </w:r>
-            <w:r>
-              <w:rPr>
-                <w:rFonts w:cs="Arial"/>
-                <w:szCs w:val="19"/>
-              </w:rPr>
-              <w:t>genera</w:t>
-            </w:r>
-            <w:r>
-              <w:rPr>
-                <w:rFonts w:cs="Arial"/>
-                <w:szCs w:val="19"/>
-              </w:rPr>
-              <w:t>l computer administration</w:t>
-            </w:r>
-            <w:r>
-              <w:rPr>
-                <w:rFonts w:cs="Arial"/>
-                <w:szCs w:val="19"/>
-              </w:rPr>
-              <w:t xml:space="preserve"> experience</w:t>
-            </w:r>
-          </w:p>
-          <w:p>
-            <w:pPr>
-              <w:pStyle w:val="StyleAchievement95pt"/>
-              <w:numPr>
-                <w:ilvl w:val="0"/>
-                <w:numId w:val="0"/>
-              </w:numPr>
-              <w:spacing w:after="320"/>
-              <w:ind w:left="329" w:hanging="185"/>
-              <w:rPr>
-                <w:rFonts w:cs="Arial"/>
-                <w:b/>
-                <w:szCs w:val="19"/>
-              </w:rPr>
-            </w:pPr>
-            <w:r>
-              <w:rPr>
-                <w:rFonts w:cs="Arial"/>
-                <w:szCs w:val="19"/>
-              </w:rPr>
-              <w:t>International Baccalaureate</w:t>
-            </w:r>
-            <w:r>
-              <w:rPr>
-                <w:rFonts w:cs="Arial"/>
-                <w:szCs w:val="19"/>
-              </w:rPr>
-              <w:t xml:space="preserve"> Diploma r</w:t>
-            </w:r>
-            <w:r>
-              <w:rPr>
-                <w:rFonts w:cs="Arial"/>
-                <w:szCs w:val="19"/>
-              </w:rPr>
-              <w:t>ecipient</w:t>
-            </w:r>
-          </w:p>
-          <w:p>
-            <w:pPr>
-              <w:pStyle w:val="StyleAchievement95pt"/>
-              <w:numPr>
-                <w:ilvl w:val="0"/>
-                <w:numId w:val="0"/>
-              </w:numPr>
-              <w:spacing w:after="320"/>
-              <w:ind w:left="329" w:hanging="185"/>
-              <w:rPr>
-                <w:rFonts w:cs="Arial"/>
-                <w:szCs w:val="19"/>
-              </w:rPr>
-            </w:pPr>
-            <w:r>
-              <w:rPr>
-                <w:rFonts w:cs="Arial"/>
-                <w:szCs w:val="19"/>
-              </w:rPr>
-              <w:t xml:space="preserve">French language </w:t>
-            </w:r>
-            <w:r>
-              <w:rPr>
-                <w:rFonts w:cs="Arial"/>
-                <w:szCs w:val="19"/>
-              </w:rPr>
-              <w:t>intermediate proficiency</w:t>
-            </w:r>
-          </w:p>
-          <w:p>
-            <w:pPr>
-              <w:pStyle w:val="StyleAchievement95pt"/>
-              <w:numPr>
-                <w:ilvl w:val="0"/>
-                <w:numId w:val="0"/>
-              </w:numPr>
-              <w:ind w:left="329" w:hanging="185"/>
-              <w:rPr>
-                <w:rFonts w:cs="Arial"/>
-                <w:szCs w:val="19"/>
+                <w:sz w:val="20"/>
               </w:rPr>
             </w:pPr>
           </w:p>
@@ -1304,10 +1255,29 @@
                 <w:numId w:val="0"/>
               </w:numPr>
               <w:spacing w:after="120"/>
-              <w:ind w:left="389" w:hanging="245"/>
+              <w:ind w:left="370" w:hanging="221"/>
+              <w:rPr>
+                <w:sz w:val="20"/>
+              </w:rPr>
             </w:pPr>
             <w:r>
-              <w:t>Lunabotics – Senior Design project, international NASA robotics competition</w:t>
+              <w:rPr>
+                <w:b/>
+                <w:sz w:val="20"/>
+              </w:rPr>
+              <w:t>Lunabotics</w:t>
+            </w:r>
+            <w:r>
+              <w:rPr>
+                <w:sz w:val="20"/>
+              </w:rPr>
+              <w:t xml:space="preserve">: </w:t>
+            </w:r>
+            <w:r>
+              <w:rPr>
+                <w:sz w:val="20"/>
+              </w:rPr>
+              <w:t>Senior Design project, international NASA robotics competition</w:t>
             </w:r>
           </w:p>
           <w:p>
@@ -1318,17 +1288,42 @@
                 <w:numId w:val="0"/>
               </w:numPr>
               <w:spacing w:after="120"/>
-              <w:ind w:left="389" w:hanging="245"/>
+              <w:ind w:left="370" w:hanging="221"/>
+              <w:rPr>
+                <w:sz w:val="20"/>
+              </w:rPr>
             </w:pPr>
             <w:r>
-              <w:t xml:space="preserve">Robotics Class – Chosen final project involved constructing a </w:t>
+              <w:rPr>
+                <w:b/>
+                <w:sz w:val="20"/>
+              </w:rPr>
+              <w:t>Robotics Class</w:t>
+            </w:r>
+            <w:r>
+              <w:rPr>
+                <w:sz w:val="20"/>
+              </w:rPr>
+              <w:t xml:space="preserve">: </w:t>
+            </w:r>
+            <w:r>
+              <w:rPr>
+                <w:sz w:val="20"/>
+              </w:rPr>
+              <w:t xml:space="preserve">Chosen final project involved constructing a </w:t>
             </w:r>
             <w:proofErr w:type="spellStart"/>
             <w:r>
+              <w:rPr>
+                <w:sz w:val="20"/>
+              </w:rPr>
               <w:t>Killough</w:t>
             </w:r>
             <w:proofErr w:type="spellEnd"/>
             <w:r>
+              <w:rPr>
+                <w:sz w:val="20"/>
+              </w:rPr>
               <w:t xml:space="preserve"> drive</w:t>
             </w:r>
           </w:p>
@@ -1340,56 +1335,43 @@
                 <w:numId w:val="0"/>
               </w:numPr>
               <w:spacing w:after="120"/>
-              <w:ind w:left="389" w:hanging="245"/>
+              <w:ind w:left="370" w:hanging="221"/>
+              <w:rPr>
+                <w:sz w:val="20"/>
+              </w:rPr>
             </w:pPr>
             <w:r>
-              <w:t xml:space="preserve">Field Session – LabVIEW programming, machine shop, and </w:t>
+              <w:rPr>
+                <w:b/>
+                <w:sz w:val="20"/>
+              </w:rPr>
+              <w:t>Field Session</w:t>
+            </w:r>
+            <w:r>
+              <w:rPr>
+                <w:sz w:val="20"/>
+              </w:rPr>
+              <w:t xml:space="preserve">: </w:t>
+            </w:r>
+            <w:r>
+              <w:rPr>
+                <w:sz w:val="20"/>
+              </w:rPr>
+              <w:t xml:space="preserve">LabVIEW programming, machine shop, and </w:t>
             </w:r>
             <w:proofErr w:type="spellStart"/>
             <w:r>
+              <w:rPr>
+                <w:sz w:val="20"/>
+              </w:rPr>
               <w:t>SolidWorks</w:t>
             </w:r>
             <w:proofErr w:type="spellEnd"/>
             <w:r>
+              <w:rPr>
+                <w:sz w:val="20"/>
+              </w:rPr>
               <w:t xml:space="preserve"> design</w:t>
-            </w:r>
-          </w:p>
-          <w:p>
-            <w:pPr>
-              <w:pStyle w:val="StyleAchievement95pt"/>
-              <w:numPr>
-                <w:ilvl w:val="0"/>
-                <w:numId w:val="0"/>
-              </w:numPr>
-              <w:spacing w:after="120"/>
-              <w:ind w:left="389" w:hanging="245"/>
-            </w:pPr>
-            <w:r>
-              <w:t>First Robotics Comp</w:t>
-            </w:r>
-            <w:r>
-              <w:t>etition 2010 Mentor to Team 2859 – M</w:t>
-            </w:r>
-            <w:r>
-              <w:t>entored a team of high school students i</w:t>
-            </w:r>
-            <w:r>
-              <w:t>n engineering design principles and</w:t>
-            </w:r>
-            <w:r>
-              <w:t xml:space="preserve"> </w:t>
-            </w:r>
-            <w:r>
-              <w:t>helped</w:t>
-            </w:r>
-            <w:r>
-              <w:t xml:space="preserve"> t</w:t>
-            </w:r>
-            <w:r>
-              <w:t>hem to design and build a robot for competition</w:t>
-            </w:r>
-            <w:r>
-              <w:t>.</w:t>
             </w:r>
           </w:p>
           <w:p>
@@ -1400,41 +1382,174 @@
                 <w:numId w:val="0"/>
               </w:numPr>
               <w:spacing w:after="320"/>
-              <w:ind w:left="389" w:hanging="245"/>
+              <w:ind w:left="370" w:hanging="221"/>
+              <w:rPr>
+                <w:sz w:val="20"/>
+              </w:rPr>
+            </w:pPr>
+            <w:r>
+              <w:rPr>
+                <w:b/>
+                <w:sz w:val="20"/>
+              </w:rPr>
+              <w:t>First Robotics Comp</w:t>
+            </w:r>
+            <w:r>
+              <w:rPr>
+                <w:b/>
+                <w:sz w:val="20"/>
+              </w:rPr>
+              <w:t>etition 2010 Mentor to Team 2859</w:t>
+            </w:r>
+            <w:r>
+              <w:rPr>
+                <w:sz w:val="20"/>
+              </w:rPr>
+              <w:t xml:space="preserve">: </w:t>
+            </w:r>
+            <w:r>
+              <w:rPr>
+                <w:sz w:val="20"/>
+              </w:rPr>
+              <w:t>M</w:t>
+            </w:r>
+            <w:r>
+              <w:rPr>
+                <w:sz w:val="20"/>
+              </w:rPr>
+              <w:t>entored a team of high school students i</w:t>
+            </w:r>
+            <w:r>
+              <w:rPr>
+                <w:sz w:val="20"/>
+              </w:rPr>
+              <w:t>n engineering design principles and</w:t>
+            </w:r>
+            <w:r>
+              <w:rPr>
+                <w:sz w:val="20"/>
+              </w:rPr>
+              <w:t xml:space="preserve"> </w:t>
+            </w:r>
+            <w:r>
+              <w:rPr>
+                <w:sz w:val="20"/>
+              </w:rPr>
+              <w:t>helped</w:t>
+            </w:r>
+            <w:r>
+              <w:rPr>
+                <w:sz w:val="20"/>
+              </w:rPr>
+              <w:t xml:space="preserve"> t</w:t>
+            </w:r>
+            <w:r>
+              <w:rPr>
+                <w:sz w:val="20"/>
+              </w:rPr>
+              <w:t>hem to design and build a robot for competition</w:t>
+            </w:r>
+            <w:r>
+              <w:rPr>
+                <w:sz w:val="20"/>
+              </w:rPr>
+              <w:t>.</w:t>
+            </w:r>
+          </w:p>
+          <w:p>
+            <w:pPr>
+              <w:pStyle w:val="StyleAchievement95pt"/>
+              <w:numPr>
+                <w:ilvl w:val="0"/>
+                <w:numId w:val="0"/>
+              </w:numPr>
+              <w:spacing w:after="320"/>
+              <w:ind w:left="370" w:hanging="221"/>
+              <w:rPr>
+                <w:sz w:val="20"/>
+              </w:rPr>
             </w:pPr>
             <w:proofErr w:type="spellStart"/>
             <w:r>
+              <w:rPr>
+                <w:b/>
+                <w:sz w:val="20"/>
+              </w:rPr>
               <w:t>DemoSat</w:t>
             </w:r>
             <w:proofErr w:type="spellEnd"/>
             <w:r>
+              <w:rPr>
+                <w:b/>
+                <w:sz w:val="20"/>
+              </w:rPr>
               <w:t>-B 2009</w:t>
             </w:r>
             <w:r>
-              <w:t xml:space="preserve"> CSM EPICS Team Project – R</w:t>
-            </w:r>
-            <w:r>
+              <w:rPr>
+                <w:b/>
+                <w:sz w:val="20"/>
+              </w:rPr>
+              <w:t xml:space="preserve"> CSM EPICS Team Project</w:t>
+            </w:r>
+            <w:r>
+              <w:rPr>
+                <w:sz w:val="20"/>
+              </w:rPr>
+              <w:t xml:space="preserve">: </w:t>
+            </w:r>
+            <w:r>
+              <w:rPr>
+                <w:sz w:val="20"/>
+              </w:rPr>
+              <w:t>R</w:t>
+            </w:r>
+            <w:r>
+              <w:rPr>
+                <w:sz w:val="20"/>
+              </w:rPr>
               <w:t xml:space="preserve">esearched and designed a satellite </w:t>
             </w:r>
             <w:r>
+              <w:rPr>
+                <w:sz w:val="20"/>
+              </w:rPr>
               <w:t>to record the b</w:t>
             </w:r>
             <w:r>
+              <w:rPr>
+                <w:sz w:val="20"/>
+              </w:rPr>
               <w:t xml:space="preserve">lack and white sky albedo </w:t>
             </w:r>
             <w:r>
+              <w:rPr>
+                <w:sz w:val="20"/>
+              </w:rPr>
               <w:t xml:space="preserve">at a </w:t>
             </w:r>
             <w:r>
+              <w:rPr>
+                <w:sz w:val="20"/>
+              </w:rPr>
               <w:t>ceiling</w:t>
             </w:r>
             <w:r>
+              <w:rPr>
+                <w:sz w:val="20"/>
+              </w:rPr>
               <w:t xml:space="preserve"> of 60,000 to 80,000 feet</w:t>
             </w:r>
             <w:r>
+              <w:rPr>
+                <w:sz w:val="20"/>
+              </w:rPr>
               <w:t xml:space="preserve"> for Lockheed Martin.</w:t>
             </w:r>
             <w:r>
+              <w:rPr>
+                <w:sz w:val="20"/>
+              </w:rPr>
               <w:t xml:space="preserve">  Developed strong technical writing.</w:t>
             </w:r>
           </w:p>
@@ -1476,45 +1591,212 @@
               <w:tabs>
                 <w:tab w:val="clear" w:pos="2160"/>
                 <w:tab w:val="clear" w:pos="6480"/>
-                <w:tab w:val="center" w:pos="3479"/>
-                <w:tab w:val="right" w:pos="6838"/>
+                <w:tab w:val="center" w:pos="3790"/>
+                <w:tab w:val="right" w:pos="8110"/>
               </w:tabs>
-              <w:spacing w:after="80"/>
-              <w:rPr>
-                <w:rFonts w:cs="Arial"/>
+              <w:spacing w:after="60"/>
+              <w:ind w:left="144"/>
+              <w:rPr>
+                <w:rFonts w:cs="Arial"/>
+                <w:i w:val="0"/>
+                <w:sz w:val="20"/>
+                <w:szCs w:val="20"/>
               </w:rPr>
             </w:pPr>
             <w:r>
               <w:rPr>
                 <w:rFonts w:cs="Arial"/>
-                <w:u w:val="single"/>
+                <w:b/>
+                <w:i w:val="0"/>
+                <w:sz w:val="20"/>
+                <w:szCs w:val="20"/>
               </w:rPr>
               <w:t>Air Sciences, Inc.</w:t>
             </w:r>
             <w:r>
               <w:rPr>
                 <w:rFonts w:cs="Arial"/>
-              </w:rPr>
-              <w:tab/>
-            </w:r>
-            <w:r>
-              <w:rPr>
-                <w:rFonts w:cs="Arial"/>
-              </w:rPr>
-              <w:t xml:space="preserve">Winter 2011 - </w:t>
-            </w:r>
-            <w:r>
-              <w:rPr>
-                <w:rFonts w:cs="Arial"/>
-              </w:rPr>
-              <w:t>Present</w:t>
-            </w:r>
-            <w:r>
-              <w:rPr>
-                <w:rFonts w:cs="Arial"/>
+                <w:i w:val="0"/>
+                <w:sz w:val="20"/>
+                <w:szCs w:val="20"/>
               </w:rPr>
               <w:tab/>
               <w:t>Golden, Colorado</w:t>
+            </w:r>
+            <w:r>
+              <w:rPr>
+                <w:rFonts w:cs="Arial"/>
+                <w:i w:val="0"/>
+                <w:sz w:val="20"/>
+                <w:szCs w:val="20"/>
+              </w:rPr>
+              <w:t xml:space="preserve"> </w:t>
+            </w:r>
+            <w:r>
+              <w:rPr>
+                <w:rFonts w:cs="Arial"/>
+                <w:i w:val="0"/>
+                <w:sz w:val="20"/>
+                <w:szCs w:val="20"/>
+              </w:rPr>
+              <w:tab/>
+              <w:t>Winter 2011 - Present</w:t>
+            </w:r>
+          </w:p>
+          <w:p>
+            <w:pPr>
+              <w:pStyle w:val="StyleAchievement95pt"/>
+              <w:numPr>
+                <w:ilvl w:val="0"/>
+                <w:numId w:val="0"/>
+              </w:numPr>
+              <w:spacing w:after="120"/>
+              <w:ind w:left="370" w:hanging="180"/>
+              <w:rPr>
+                <w:rFonts w:cs="Arial"/>
+                <w:sz w:val="20"/>
+              </w:rPr>
+            </w:pPr>
+            <w:r>
+              <w:rPr>
+                <w:rFonts w:cs="Arial"/>
+                <w:sz w:val="20"/>
+              </w:rPr>
+              <w:t>Network A</w:t>
+            </w:r>
+            <w:r>
+              <w:rPr>
+                <w:rFonts w:cs="Arial"/>
+                <w:sz w:val="20"/>
+              </w:rPr>
+              <w:t>dministration Intern:</w:t>
+            </w:r>
+            <w:r>
+              <w:rPr>
+                <w:rFonts w:cs="Arial"/>
+                <w:sz w:val="20"/>
+              </w:rPr>
+              <w:t xml:space="preserve"> </w:t>
+            </w:r>
+            <w:r>
+              <w:rPr>
+                <w:rFonts w:cs="Arial"/>
+                <w:sz w:val="20"/>
+              </w:rPr>
+              <w:t>Purchasing, setup and maintenance of</w:t>
+            </w:r>
+            <w:r>
+              <w:rPr>
+                <w:rFonts w:cs="Arial"/>
+                <w:sz w:val="20"/>
+              </w:rPr>
+              <w:t xml:space="preserve"> the company’</w:t>
+            </w:r>
+            <w:r>
+              <w:rPr>
+                <w:rFonts w:cs="Arial"/>
+                <w:sz w:val="20"/>
+              </w:rPr>
+              <w:t>s servers, computers, and network.  P</w:t>
+            </w:r>
+            <w:r>
+              <w:rPr>
+                <w:rFonts w:cs="Arial"/>
+                <w:sz w:val="20"/>
+              </w:rPr>
+              <w:t>rovide</w:t>
+            </w:r>
+            <w:r>
+              <w:rPr>
+                <w:rFonts w:cs="Arial"/>
+                <w:sz w:val="20"/>
+              </w:rPr>
+              <w:t xml:space="preserve"> technical support.  </w:t>
+            </w:r>
+            <w:r>
+              <w:rPr>
+                <w:rFonts w:cs="Arial"/>
+                <w:sz w:val="20"/>
+              </w:rPr>
+              <w:t>Spearheaded</w:t>
+            </w:r>
+            <w:r>
+              <w:rPr>
+                <w:rFonts w:cs="Arial"/>
+                <w:sz w:val="20"/>
+              </w:rPr>
+              <w:t xml:space="preserve"> projects to change how the company conducts their internal </w:t>
+            </w:r>
+            <w:r>
+              <w:rPr>
+                <w:rFonts w:cs="Arial"/>
+                <w:sz w:val="20"/>
+              </w:rPr>
+              <w:t>network</w:t>
+            </w:r>
+            <w:r>
+              <w:rPr>
+                <w:rFonts w:cs="Arial"/>
+                <w:sz w:val="20"/>
+              </w:rPr>
+              <w:t>.</w:t>
+            </w:r>
+          </w:p>
+          <w:p>
+            <w:pPr>
+              <w:pStyle w:val="StyleStyleCompanyName2Italic"/>
+              <w:tabs>
+                <w:tab w:val="clear" w:pos="2160"/>
+                <w:tab w:val="clear" w:pos="6480"/>
+                <w:tab w:val="center" w:pos="3790"/>
+                <w:tab w:val="right" w:pos="8110"/>
+              </w:tabs>
+              <w:spacing w:after="60"/>
+              <w:ind w:left="144"/>
+              <w:rPr>
+                <w:rFonts w:cs="Arial"/>
+                <w:i w:val="0"/>
+                <w:sz w:val="20"/>
+                <w:szCs w:val="20"/>
+              </w:rPr>
+            </w:pPr>
+            <w:r>
+              <w:rPr>
+                <w:rFonts w:cs="Arial"/>
+                <w:b/>
+                <w:i w:val="0"/>
+                <w:sz w:val="20"/>
+                <w:szCs w:val="20"/>
+              </w:rPr>
+              <w:t>CSM Alumni Association</w:t>
+            </w:r>
+            <w:r>
+              <w:rPr>
+                <w:rFonts w:cs="Arial"/>
+                <w:i w:val="0"/>
+                <w:sz w:val="20"/>
+                <w:szCs w:val="20"/>
+              </w:rPr>
+              <w:tab/>
+              <w:t>Golden, Colorado</w:t>
+            </w:r>
+            <w:r>
+              <w:rPr>
+                <w:rFonts w:cs="Arial"/>
+                <w:i w:val="0"/>
+                <w:sz w:val="20"/>
+                <w:szCs w:val="20"/>
+              </w:rPr>
+              <w:tab/>
+            </w:r>
+            <w:r>
+              <w:rPr>
+                <w:rFonts w:cs="Arial"/>
+                <w:i w:val="0"/>
+                <w:sz w:val="20"/>
+                <w:szCs w:val="20"/>
+              </w:rPr>
+              <w:t>Fall 2010 - Present</w:t>
             </w:r>
           </w:p>
           <w:p>
@@ -1528,167 +1810,29 @@
               <w:ind w:left="389" w:hanging="245"/>
               <w:rPr>
                 <w:rFonts w:cs="Arial"/>
+                <w:sz w:val="20"/>
               </w:rPr>
             </w:pPr>
             <w:r>
               <w:rPr>
                 <w:rFonts w:cs="Arial"/>
-                <w:szCs w:val="19"/>
-              </w:rPr>
-              <w:t>Network A</w:t>
-            </w:r>
-            <w:r>
-              <w:rPr>
-                <w:rFonts w:cs="Arial"/>
-                <w:szCs w:val="19"/>
-              </w:rPr>
-              <w:t>dministration Intern:</w:t>
-            </w:r>
-            <w:r>
-              <w:rPr>
-                <w:rFonts w:cs="Arial"/>
-                <w:szCs w:val="19"/>
-              </w:rPr>
-              <w:t xml:space="preserve"> </w:t>
-            </w:r>
-            <w:r>
-              <w:rPr>
-                <w:rFonts w:cs="Arial"/>
-                <w:szCs w:val="19"/>
-              </w:rPr>
-              <w:t>Purchasing, setup and maintenance of</w:t>
-            </w:r>
-            <w:r>
-              <w:rPr>
-                <w:rFonts w:cs="Arial"/>
-                <w:szCs w:val="19"/>
-              </w:rPr>
-              <w:t xml:space="preserve"> the company’</w:t>
-            </w:r>
-            <w:r>
-              <w:rPr>
-                <w:rFonts w:cs="Arial"/>
-                <w:szCs w:val="19"/>
-              </w:rPr>
-              <w:t>s servers, computers, and network.  P</w:t>
-            </w:r>
-            <w:r>
-              <w:rPr>
-                <w:rFonts w:cs="Arial"/>
-                <w:szCs w:val="19"/>
-              </w:rPr>
-              <w:t>rovide</w:t>
-            </w:r>
-            <w:r>
-              <w:rPr>
-                <w:rFonts w:cs="Arial"/>
-                <w:szCs w:val="19"/>
-              </w:rPr>
-              <w:t xml:space="preserve"> technical support.  </w:t>
-            </w:r>
-            <w:r>
-              <w:rPr>
-                <w:rFonts w:cs="Arial"/>
-                <w:szCs w:val="19"/>
-              </w:rPr>
-              <w:t>Spearheaded</w:t>
-            </w:r>
-            <w:r>
-              <w:rPr>
-                <w:rFonts w:cs="Arial"/>
-                <w:szCs w:val="19"/>
-              </w:rPr>
-              <w:t xml:space="preserve"> projects to change how the company conducts their internal </w:t>
-            </w:r>
-            <w:r>
-              <w:rPr>
-                <w:rFonts w:cs="Arial"/>
-                <w:szCs w:val="19"/>
-              </w:rPr>
-              <w:t>network</w:t>
-            </w:r>
-            <w:r>
-              <w:rPr>
-                <w:rFonts w:cs="Arial"/>
-                <w:szCs w:val="19"/>
-              </w:rPr>
-              <w:t>.</w:t>
-            </w:r>
-          </w:p>
-          <w:p>
-            <w:pPr>
-              <w:pStyle w:val="StyleStyleCompanyName2Italic"/>
-              <w:tabs>
-                <w:tab w:val="clear" w:pos="2160"/>
-                <w:tab w:val="clear" w:pos="6480"/>
-                <w:tab w:val="center" w:pos="3479"/>
-                <w:tab w:val="right" w:pos="6838"/>
-              </w:tabs>
-              <w:spacing w:after="80"/>
-              <w:rPr>
-                <w:rFonts w:cs="Arial"/>
-              </w:rPr>
-            </w:pPr>
-            <w:r>
-              <w:rPr>
-                <w:rFonts w:cs="Arial"/>
-                <w:u w:val="single"/>
-              </w:rPr>
-              <w:t>CSM Alumni Association</w:t>
-            </w:r>
-            <w:r>
-              <w:rPr>
-                <w:rFonts w:cs="Arial"/>
-              </w:rPr>
-              <w:tab/>
-            </w:r>
-            <w:r>
-              <w:rPr>
-                <w:rFonts w:cs="Arial"/>
-              </w:rPr>
-              <w:t>Fall 2010</w:t>
-            </w:r>
-            <w:r>
-              <w:rPr>
-                <w:rFonts w:cs="Arial"/>
-              </w:rPr>
-              <w:t xml:space="preserve"> </w:t>
-            </w:r>
-            <w:r>
-              <w:rPr>
-                <w:rFonts w:cs="Arial"/>
-              </w:rPr>
-              <w:t>-</w:t>
-            </w:r>
-            <w:r>
-              <w:rPr>
-                <w:rFonts w:cs="Arial"/>
-              </w:rPr>
-              <w:t xml:space="preserve"> </w:t>
-            </w:r>
-            <w:r>
-              <w:rPr>
-                <w:rFonts w:cs="Arial"/>
-              </w:rPr>
-              <w:t>Present</w:t>
-            </w:r>
-            <w:r>
-              <w:rPr>
-                <w:rFonts w:cs="Arial"/>
-              </w:rPr>
-              <w:tab/>
-            </w:r>
-            <w:r>
-              <w:rPr>
-                <w:rFonts w:cs="Arial"/>
-              </w:rPr>
-              <w:t>Golden</w:t>
-            </w:r>
-            <w:r>
-              <w:rPr>
-                <w:rFonts w:cs="Arial"/>
-              </w:rPr>
-              <w:t>, Colorado</w:t>
+                <w:sz w:val="20"/>
+              </w:rPr>
+              <w:t>Web Developer</w:t>
+            </w:r>
+            <w:r>
+              <w:rPr>
+                <w:rFonts w:cs="Arial"/>
+                <w:sz w:val="20"/>
+              </w:rPr>
+              <w:t>:</w:t>
+            </w:r>
+            <w:r>
+              <w:rPr>
+                <w:rFonts w:cs="Arial"/>
+                <w:sz w:val="20"/>
+              </w:rPr>
+              <w:t xml:space="preserve"> website redesign work and eNewsletter publication</w:t>
             </w:r>
           </w:p>
           <w:p>
@@ -1702,29 +1846,132 @@
               <w:ind w:left="389" w:hanging="245"/>
               <w:rPr>
                 <w:rFonts w:cs="Arial"/>
-                <w:szCs w:val="19"/>
+                <w:sz w:val="20"/>
               </w:rPr>
             </w:pPr>
             <w:r>
               <w:rPr>
                 <w:rFonts w:cs="Arial"/>
-                <w:szCs w:val="19"/>
-              </w:rPr>
-              <w:t>Web Developer</w:t>
-            </w:r>
-            <w:r>
-              <w:rPr>
-                <w:rFonts w:cs="Arial"/>
-                <w:szCs w:val="19"/>
+                <w:sz w:val="20"/>
+              </w:rPr>
+              <w:t>Data Specialist</w:t>
+            </w:r>
+            <w:r>
+              <w:rPr>
+                <w:rFonts w:cs="Arial"/>
+                <w:sz w:val="20"/>
               </w:rPr>
               <w:t>:</w:t>
             </w:r>
             <w:r>
               <w:rPr>
                 <w:rFonts w:cs="Arial"/>
-                <w:szCs w:val="19"/>
-              </w:rPr>
-              <w:t xml:space="preserve"> website redesign work and eNewsletter publication</w:t>
+                <w:sz w:val="20"/>
+              </w:rPr>
+              <w:t xml:space="preserve"> maintaining and updating </w:t>
+            </w:r>
+            <w:r>
+              <w:rPr>
+                <w:rFonts w:cs="Arial"/>
+                <w:sz w:val="20"/>
+              </w:rPr>
+              <w:t>a</w:t>
+            </w:r>
+            <w:r>
+              <w:rPr>
+                <w:rFonts w:cs="Arial"/>
+                <w:sz w:val="20"/>
+              </w:rPr>
+              <w:t xml:space="preserve">lumni </w:t>
+            </w:r>
+            <w:r>
+              <w:rPr>
+                <w:rFonts w:cs="Arial"/>
+                <w:sz w:val="20"/>
+              </w:rPr>
+              <w:t>datab</w:t>
+            </w:r>
+            <w:r>
+              <w:rPr>
+                <w:rFonts w:cs="Arial"/>
+                <w:sz w:val="20"/>
+              </w:rPr>
+              <w:t>ase</w:t>
+            </w:r>
+          </w:p>
+          <w:p>
+            <w:pPr>
+              <w:pStyle w:val="StyleStyleCompanyName2Italic"/>
+              <w:tabs>
+                <w:tab w:val="clear" w:pos="2160"/>
+                <w:tab w:val="clear" w:pos="6480"/>
+                <w:tab w:val="center" w:pos="3790"/>
+                <w:tab w:val="right" w:pos="8110"/>
+              </w:tabs>
+              <w:spacing w:after="60"/>
+              <w:ind w:left="144"/>
+              <w:rPr>
+                <w:rFonts w:cs="Arial"/>
+                <w:i w:val="0"/>
+                <w:sz w:val="20"/>
+                <w:szCs w:val="20"/>
+              </w:rPr>
+            </w:pPr>
+            <w:r>
+              <w:rPr>
+                <w:rFonts w:cs="Arial"/>
+                <w:b/>
+                <w:i w:val="0"/>
+                <w:sz w:val="20"/>
+                <w:szCs w:val="20"/>
+              </w:rPr>
+              <w:t>Vitamin Cottage</w:t>
+            </w:r>
+            <w:r>
+              <w:rPr>
+                <w:rFonts w:cs="Arial"/>
+                <w:i w:val="0"/>
+                <w:sz w:val="20"/>
+                <w:szCs w:val="20"/>
+              </w:rPr>
+              <w:tab/>
+            </w:r>
+            <w:r>
+              <w:rPr>
+                <w:rFonts w:cs="Arial"/>
+                <w:i w:val="0"/>
+                <w:sz w:val="20"/>
+                <w:szCs w:val="20"/>
+              </w:rPr>
+              <w:t>Lakewood</w:t>
+            </w:r>
+            <w:r>
+              <w:rPr>
+                <w:rFonts w:cs="Arial"/>
+                <w:i w:val="0"/>
+                <w:sz w:val="20"/>
+                <w:szCs w:val="20"/>
+              </w:rPr>
+              <w:t>, Colorado</w:t>
+            </w:r>
+            <w:r>
+              <w:rPr>
+                <w:rFonts w:cs="Arial"/>
+                <w:i w:val="0"/>
+                <w:sz w:val="20"/>
+                <w:szCs w:val="20"/>
+              </w:rPr>
+              <w:t xml:space="preserve"> </w:t>
+            </w:r>
+            <w:r>
+              <w:rPr>
+                <w:rFonts w:cs="Arial"/>
+                <w:i w:val="0"/>
+                <w:sz w:val="20"/>
+                <w:szCs w:val="20"/>
+              </w:rPr>
+              <w:tab/>
+              <w:t>Fall 2010 - Winter 2011</w:t>
             </w:r>
           </w:p>
           <w:p>
@@ -1738,57 +1985,15 @@
               <w:ind w:left="389" w:hanging="245"/>
               <w:rPr>
                 <w:rFonts w:cs="Arial"/>
-                <w:szCs w:val="19"/>
+                <w:sz w:val="20"/>
               </w:rPr>
             </w:pPr>
             <w:r>
               <w:rPr>
                 <w:rFonts w:cs="Arial"/>
-                <w:szCs w:val="19"/>
-              </w:rPr>
-              <w:t>Data Specialist</w:t>
-            </w:r>
-            <w:r>
-              <w:rPr>
-                <w:rFonts w:cs="Arial"/>
-                <w:szCs w:val="19"/>
-              </w:rPr>
-              <w:t>:</w:t>
-            </w:r>
-            <w:r>
-              <w:rPr>
-                <w:rFonts w:cs="Arial"/>
-                <w:szCs w:val="19"/>
-              </w:rPr>
-              <w:t xml:space="preserve"> maintaining and updating </w:t>
-            </w:r>
-            <w:r>
-              <w:rPr>
-                <w:rFonts w:cs="Arial"/>
-                <w:szCs w:val="19"/>
-              </w:rPr>
-              <w:t>a</w:t>
-            </w:r>
-            <w:r>
-              <w:rPr>
-                <w:rFonts w:cs="Arial"/>
-                <w:szCs w:val="19"/>
-              </w:rPr>
-              <w:t xml:space="preserve">lumni </w:t>
-            </w:r>
-            <w:r>
-              <w:rPr>
-                <w:rFonts w:cs="Arial"/>
-                <w:szCs w:val="19"/>
-              </w:rPr>
-              <w:t>datab</w:t>
-            </w:r>
-            <w:r>
-              <w:rPr>
-                <w:rFonts w:cs="Arial"/>
-                <w:szCs w:val="19"/>
-              </w:rPr>
-              <w:t>ase</w:t>
+                <w:sz w:val="20"/>
+              </w:rPr>
+              <w:t>Cashier and Customer Service</w:t>
             </w:r>
           </w:p>
           <w:p>
@@ -1797,111 +2002,26 @@
               <w:tabs>
                 <w:tab w:val="clear" w:pos="2160"/>
                 <w:tab w:val="clear" w:pos="6480"/>
-                <w:tab w:val="center" w:pos="3479"/>
-                <w:tab w:val="right" w:pos="6838"/>
+                <w:tab w:val="center" w:pos="3790"/>
+                <w:tab w:val="right" w:pos="8110"/>
               </w:tabs>
-              <w:spacing w:after="80"/>
-              <w:rPr>
-                <w:rFonts w:cs="Arial"/>
-              </w:rPr>
-            </w:pPr>
-            <w:r>
-              <w:rPr>
-                <w:rFonts w:cs="Arial"/>
-                <w:u w:val="single"/>
-              </w:rPr>
-              <w:t>Vitamin Cottage</w:t>
-            </w:r>
-            <w:r>
-              <w:rPr>
-                <w:rFonts w:cs="Arial"/>
-              </w:rPr>
-              <w:tab/>
-            </w:r>
-            <w:r>
-              <w:rPr>
-                <w:rFonts w:cs="Arial"/>
-              </w:rPr>
-              <w:t>Fall 2010</w:t>
-            </w:r>
-            <w:r>
-              <w:rPr>
-                <w:rFonts w:cs="Arial"/>
-              </w:rPr>
-              <w:t xml:space="preserve"> - </w:t>
-            </w:r>
-            <w:r>
-              <w:rPr>
-                <w:rFonts w:cs="Arial"/>
-              </w:rPr>
-              <w:t>Winter</w:t>
-            </w:r>
-            <w:r>
-              <w:rPr>
-                <w:rFonts w:cs="Arial"/>
-              </w:rPr>
-              <w:t xml:space="preserve"> 2011</w:t>
-            </w:r>
-            <w:r>
-              <w:rPr>
-                <w:rFonts w:cs="Arial"/>
-              </w:rPr>
-              <w:tab/>
-            </w:r>
-            <w:r>
-              <w:rPr>
-                <w:rFonts w:cs="Arial"/>
-              </w:rPr>
-              <w:t>Lakewood</w:t>
-            </w:r>
-            <w:r>
-              <w:rPr>
-                <w:rFonts w:cs="Arial"/>
-              </w:rPr>
-              <w:t>, Colorado</w:t>
-            </w:r>
-          </w:p>
-          <w:p>
-            <w:pPr>
-              <w:pStyle w:val="StyleAchievement95pt"/>
-              <w:numPr>
-                <w:ilvl w:val="0"/>
-                <w:numId w:val="0"/>
-              </w:numPr>
-              <w:spacing w:after="120"/>
-              <w:ind w:left="389" w:hanging="245"/>
-              <w:rPr>
-                <w:rFonts w:cs="Arial"/>
-                <w:szCs w:val="19"/>
-              </w:rPr>
-            </w:pPr>
-            <w:r>
-              <w:rPr>
-                <w:rFonts w:cs="Arial"/>
-                <w:szCs w:val="19"/>
-              </w:rPr>
-              <w:t>Cashier and Customer Service</w:t>
-            </w:r>
-          </w:p>
-          <w:p>
-            <w:pPr>
-              <w:pStyle w:val="StyleStyleCompanyName2Italic"/>
-              <w:tabs>
-                <w:tab w:val="clear" w:pos="2160"/>
-                <w:tab w:val="clear" w:pos="6480"/>
-                <w:tab w:val="center" w:pos="3479"/>
-                <w:tab w:val="right" w:pos="6838"/>
-              </w:tabs>
-              <w:spacing w:after="80"/>
-              <w:rPr>
-                <w:rFonts w:cs="Arial"/>
+              <w:spacing w:after="60"/>
+              <w:ind w:left="144"/>
+              <w:rPr>
+                <w:rFonts w:cs="Arial"/>
+                <w:i w:val="0"/>
+                <w:sz w:val="20"/>
+                <w:szCs w:val="20"/>
               </w:rPr>
             </w:pPr>
             <w:proofErr w:type="spellStart"/>
             <w:r>
               <w:rPr>
                 <w:rFonts w:cs="Arial"/>
-                <w:u w:val="single"/>
+                <w:b/>
+                <w:i w:val="0"/>
+                <w:sz w:val="20"/>
+                <w:szCs w:val="20"/>
               </w:rPr>
               <w:t>Birk</w:t>
             </w:r>
@@ -1909,40 +2029,41 @@
             <w:r>
               <w:rPr>
                 <w:rFonts w:cs="Arial"/>
-                <w:u w:val="single"/>
+                <w:b/>
+                <w:i w:val="0"/>
+                <w:sz w:val="20"/>
+                <w:szCs w:val="20"/>
               </w:rPr>
               <w:t xml:space="preserve"> Industries, LLC</w:t>
             </w:r>
             <w:r>
               <w:rPr>
                 <w:rFonts w:cs="Arial"/>
-              </w:rPr>
-              <w:t xml:space="preserve"> </w:t>
-            </w:r>
-            <w:r>
-              <w:rPr>
-                <w:rFonts w:cs="Arial"/>
-              </w:rPr>
-              <w:tab/>
-            </w:r>
-            <w:r>
-              <w:rPr>
-                <w:rFonts w:cs="Arial"/>
-              </w:rPr>
-              <w:t>2008</w:t>
-            </w:r>
-            <w:r>
-              <w:rPr>
-                <w:rFonts w:cs="Arial"/>
-              </w:rPr>
-              <w:t>-2009</w:t>
-            </w:r>
-            <w:r>
-              <w:rPr>
-                <w:rFonts w:cs="Arial"/>
+                <w:i w:val="0"/>
+                <w:sz w:val="20"/>
+                <w:szCs w:val="20"/>
               </w:rPr>
               <w:tab/>
               <w:t>Arvada, Colorado</w:t>
+            </w:r>
+            <w:r>
+              <w:rPr>
+                <w:rFonts w:cs="Arial"/>
+                <w:i w:val="0"/>
+                <w:sz w:val="20"/>
+                <w:szCs w:val="20"/>
+              </w:rPr>
+              <w:t xml:space="preserve"> </w:t>
+            </w:r>
+            <w:r>
+              <w:rPr>
+                <w:rFonts w:cs="Arial"/>
+                <w:i w:val="0"/>
+                <w:sz w:val="20"/>
+                <w:szCs w:val="20"/>
+              </w:rPr>
+              <w:tab/>
+              <w:t>2008-2009</w:t>
             </w:r>
           </w:p>
           <w:p>
@@ -1955,35 +2076,21 @@
               <w:ind w:left="329" w:hanging="185"/>
               <w:rPr>
                 <w:rFonts w:cs="Arial"/>
-                <w:szCs w:val="19"/>
+                <w:sz w:val="20"/>
               </w:rPr>
             </w:pPr>
             <w:r>
               <w:rPr>
                 <w:rFonts w:cs="Arial"/>
-                <w:szCs w:val="19"/>
-              </w:rPr>
-              <w:t>M</w:t>
-            </w:r>
-            <w:r>
-              <w:rPr>
-                <w:rFonts w:cs="Arial"/>
-                <w:szCs w:val="19"/>
-              </w:rPr>
-              <w:t>arket analysis for a new product used in home remodeling</w:t>
-            </w:r>
-            <w:r>
-              <w:rPr>
-                <w:rFonts w:cs="Arial"/>
-                <w:szCs w:val="19"/>
-              </w:rPr>
-              <w:t xml:space="preserve"> (</w:t>
+                <w:sz w:val="20"/>
+              </w:rPr>
+              <w:t>Market analysis for a new product used in home remodeling (</w:t>
             </w:r>
             <w:proofErr w:type="spellStart"/>
             <w:r>
               <w:rPr>
                 <w:rFonts w:cs="Arial"/>
-                <w:szCs w:val="19"/>
+                <w:sz w:val="20"/>
               </w:rPr>
               <w:t>CanCap</w:t>
             </w:r>
@@ -1991,7 +2098,7 @@
             <w:r>
               <w:rPr>
                 <w:rFonts w:cs="Arial"/>
-                <w:szCs w:val="19"/>
+                <w:sz w:val="20"/>
               </w:rPr>
               <w:t>)</w:t>
             </w:r>
@@ -2007,41 +2114,41 @@
               <w:ind w:left="329" w:hanging="185"/>
               <w:rPr>
                 <w:rFonts w:cs="Arial"/>
-                <w:szCs w:val="19"/>
+                <w:sz w:val="20"/>
               </w:rPr>
             </w:pPr>
             <w:r>
               <w:rPr>
                 <w:rFonts w:cs="Arial"/>
-                <w:szCs w:val="19"/>
+                <w:sz w:val="20"/>
               </w:rPr>
               <w:t>Web site design</w:t>
             </w:r>
             <w:r>
               <w:rPr>
                 <w:rFonts w:cs="Arial"/>
-                <w:szCs w:val="19"/>
+                <w:sz w:val="20"/>
               </w:rPr>
               <w:t>, creation, and</w:t>
             </w:r>
             <w:r>
               <w:rPr>
                 <w:rFonts w:cs="Arial"/>
-                <w:szCs w:val="19"/>
+                <w:sz w:val="20"/>
               </w:rPr>
               <w:t xml:space="preserve"> implementat</w:t>
             </w:r>
             <w:r>
               <w:rPr>
                 <w:rFonts w:cs="Arial"/>
-                <w:szCs w:val="19"/>
+                <w:sz w:val="20"/>
               </w:rPr>
               <w:t xml:space="preserve">ion: </w:t>
             </w:r>
             <w:r>
               <w:rPr>
                 <w:rFonts w:cs="Arial"/>
-                <w:szCs w:val="19"/>
+                <w:sz w:val="20"/>
               </w:rPr>
               <w:t>www.birkindustries.com</w:t>
             </w:r>
@@ -2085,30 +2192,34 @@
             <w:pPr>
               <w:pStyle w:val="StyleCompanyName95pt"/>
               <w:spacing w:after="120"/>
-              <w:ind w:left="329" w:hanging="180"/>
-              <w:rPr>
-                <w:i/>
+              <w:ind w:left="190" w:hanging="180"/>
+              <w:rPr>
                 <w:iCs/>
+                <w:sz w:val="20"/>
+                <w:szCs w:val="20"/>
               </w:rPr>
             </w:pPr>
             <w:r>
               <w:rPr>
-                <w:i/>
                 <w:iCs/>
+                <w:sz w:val="20"/>
+                <w:szCs w:val="20"/>
               </w:rPr>
               <w:t>Volunteer for 2010 FRC Colorado Regional</w:t>
             </w:r>
             <w:r>
               <w:rPr>
-                <w:i/>
                 <w:iCs/>
+                <w:sz w:val="20"/>
+                <w:szCs w:val="20"/>
               </w:rPr>
               <w:t xml:space="preserve"> and FLL 2009</w:t>
             </w:r>
             <w:r>
               <w:rPr>
-                <w:i/>
                 <w:iCs/>
+                <w:sz w:val="20"/>
+                <w:szCs w:val="20"/>
               </w:rPr>
               <w:t xml:space="preserve"> Qualifier</w:t>
             </w:r>
@@ -2120,21 +2231,15 @@
                 <w:ilvl w:val="0"/>
                 <w:numId w:val="0"/>
               </w:numPr>
-              <w:ind w:left="329" w:hanging="180"/>
+              <w:ind w:left="190" w:hanging="180"/>
               <w:jc w:val="left"/>
               <w:rPr>
                 <w:rFonts w:cs="Arial"/>
-                <w:i/>
-                <w:sz w:val="19"/>
-                <w:szCs w:val="19"/>
               </w:rPr>
             </w:pPr>
             <w:r>
               <w:rPr>
                 <w:rFonts w:cs="Arial"/>
-                <w:i/>
-                <w:sz w:val="19"/>
-                <w:szCs w:val="19"/>
               </w:rPr>
               <w:t>Service Projects</w:t>
             </w:r>
@@ -2151,27 +2256,27 @@
               <w:jc w:val="left"/>
               <w:rPr>
                 <w:rFonts w:cs="Arial"/>
-                <w:szCs w:val="19"/>
+                <w:sz w:val="20"/>
               </w:rPr>
             </w:pPr>
             <w:r>
               <w:rPr>
                 <w:rFonts w:cs="Arial"/>
-                <w:szCs w:val="19"/>
+                <w:sz w:val="20"/>
               </w:rPr>
               <w:t>Adult l</w:t>
             </w:r>
             <w:r>
               <w:rPr>
                 <w:rFonts w:cs="Arial"/>
-                <w:szCs w:val="19"/>
+                <w:sz w:val="20"/>
               </w:rPr>
               <w:t>eader for the Denver Dive 6</w:t>
             </w:r>
             <w:r>
               <w:rPr>
                 <w:rFonts w:cs="Arial"/>
-                <w:szCs w:val="19"/>
+                <w:sz w:val="20"/>
                 <w:vertAlign w:val="superscript"/>
               </w:rPr>
               <w:t>th</w:t>
@@ -2179,14 +2284,14 @@
             <w:r>
               <w:rPr>
                 <w:rFonts w:cs="Arial"/>
-                <w:szCs w:val="19"/>
+                <w:sz w:val="20"/>
               </w:rPr>
               <w:t xml:space="preserve"> and 7</w:t>
             </w:r>
             <w:r>
               <w:rPr>
                 <w:rFonts w:cs="Arial"/>
-                <w:szCs w:val="19"/>
+                <w:sz w:val="20"/>
                 <w:vertAlign w:val="superscript"/>
               </w:rPr>
               <w:t>th</w:t>
@@ -2194,21 +2299,21 @@
             <w:r>
               <w:rPr>
                 <w:rFonts w:cs="Arial"/>
-                <w:szCs w:val="19"/>
+                <w:sz w:val="20"/>
               </w:rPr>
               <w:t xml:space="preserve"> grade service trip in</w:t>
             </w:r>
             <w:r>
               <w:rPr>
                 <w:rFonts w:cs="Arial"/>
-                <w:szCs w:val="19"/>
+                <w:sz w:val="20"/>
               </w:rPr>
               <w:t xml:space="preserve"> Denver</w:t>
             </w:r>
             <w:r>
               <w:rPr>
                 <w:rFonts w:cs="Arial"/>
-                <w:szCs w:val="19"/>
+                <w:sz w:val="20"/>
               </w:rPr>
               <w:t>.</w:t>
             </w:r>
@@ -2225,69 +2330,69 @@
               <w:jc w:val="left"/>
               <w:rPr>
                 <w:rFonts w:cs="Arial"/>
-                <w:szCs w:val="19"/>
+                <w:sz w:val="20"/>
               </w:rPr>
             </w:pPr>
             <w:r>
               <w:rPr>
                 <w:rFonts w:cs="Arial"/>
-                <w:szCs w:val="19"/>
+                <w:sz w:val="20"/>
               </w:rPr>
               <w:t>One week service trip</w:t>
             </w:r>
             <w:r>
               <w:rPr>
                 <w:rFonts w:cs="Arial"/>
-                <w:szCs w:val="19"/>
+                <w:sz w:val="20"/>
               </w:rPr>
               <w:t>s</w:t>
             </w:r>
             <w:r>
               <w:rPr>
                 <w:rFonts w:cs="Arial"/>
-                <w:szCs w:val="19"/>
+                <w:sz w:val="20"/>
               </w:rPr>
               <w:t xml:space="preserve"> </w:t>
             </w:r>
             <w:r>
               <w:rPr>
                 <w:rFonts w:cs="Arial"/>
-                <w:szCs w:val="19"/>
+                <w:sz w:val="20"/>
               </w:rPr>
               <w:t>to</w:t>
             </w:r>
             <w:r>
               <w:rPr>
                 <w:rFonts w:cs="Arial"/>
-                <w:szCs w:val="19"/>
+                <w:sz w:val="20"/>
               </w:rPr>
               <w:t>:</w:t>
             </w:r>
             <w:r>
               <w:rPr>
                 <w:rFonts w:cs="Arial"/>
-                <w:szCs w:val="19"/>
+                <w:sz w:val="20"/>
               </w:rPr>
               <w:t xml:space="preserve"> New York, the Wyoming Wind River Reservation, Chicago, </w:t>
             </w:r>
             <w:r>
               <w:rPr>
                 <w:rFonts w:cs="Arial"/>
-                <w:szCs w:val="19"/>
+                <w:sz w:val="20"/>
               </w:rPr>
               <w:t xml:space="preserve">Las Vegas, </w:t>
             </w:r>
             <w:r>
               <w:rPr>
                 <w:rFonts w:cs="Arial"/>
-                <w:szCs w:val="19"/>
+                <w:sz w:val="20"/>
               </w:rPr>
               <w:t>and Guatemala</w:t>
             </w:r>
             <w:r>
               <w:rPr>
                 <w:rFonts w:cs="Arial"/>
-                <w:szCs w:val="19"/>
+                <w:sz w:val="20"/>
               </w:rPr>
               <w:t>.</w:t>
             </w:r>
@@ -2303,14 +2408,13 @@
               <w:ind w:left="329" w:hanging="180"/>
               <w:jc w:val="left"/>
               <w:rPr>
-                <w:sz w:val="18"/>
-                <w:szCs w:val="14"/>
+                <w:sz w:val="20"/>
               </w:rPr>
             </w:pPr>
             <w:r>
               <w:rPr>
                 <w:rFonts w:cs="Arial"/>
-                <w:szCs w:val="19"/>
+                <w:sz w:val="20"/>
               </w:rPr>
               <w:t xml:space="preserve">Denver Rescue Mission, </w:t>
             </w:r>
@@ -2318,7 +2422,7 @@
             <w:r>
               <w:rPr>
                 <w:rFonts w:cs="Arial"/>
-                <w:szCs w:val="19"/>
+                <w:sz w:val="20"/>
               </w:rPr>
               <w:t>DenUM</w:t>
             </w:r>
@@ -2326,7 +2430,7 @@
             <w:r>
               <w:rPr>
                 <w:rFonts w:cs="Arial"/>
-                <w:szCs w:val="19"/>
+                <w:sz w:val="20"/>
               </w:rPr>
               <w:t xml:space="preserve"> (Denver Urban Ministries), Greater Chicago Food Bank, Guatemala with </w:t>
             </w:r>
@@ -2334,7 +2438,7 @@
             <w:r>
               <w:rPr>
                 <w:rFonts w:cs="Arial"/>
-                <w:szCs w:val="19"/>
+                <w:sz w:val="20"/>
               </w:rPr>
               <w:t>Pura</w:t>
             </w:r>
@@ -2342,7 +2446,7 @@
             <w:r>
               <w:rPr>
                 <w:rFonts w:cs="Arial"/>
-                <w:szCs w:val="19"/>
+                <w:sz w:val="20"/>
               </w:rPr>
               <w:t xml:space="preserve"> Vida, </w:t>
             </w:r>
@@ -2350,7 +2454,7 @@
             <w:r>
               <w:rPr>
                 <w:rFonts w:cs="Arial"/>
-                <w:szCs w:val="19"/>
+                <w:sz w:val="20"/>
               </w:rPr>
               <w:t>Hogar</w:t>
             </w:r>
@@ -2358,15 +2462,31 @@
             <w:r>
               <w:rPr>
                 <w:rFonts w:cs="Arial"/>
-                <w:szCs w:val="19"/>
-              </w:rPr>
-              <w:t xml:space="preserve"> del Niño (</w:t>
+                <w:sz w:val="20"/>
+              </w:rPr>
+              <w:t xml:space="preserve"> </w:t>
+            </w:r>
+            <w:proofErr w:type="gramStart"/>
+            <w:r>
+              <w:rPr>
+                <w:rFonts w:cs="Arial"/>
+                <w:sz w:val="20"/>
+              </w:rPr>
+              <w:t>del</w:t>
+            </w:r>
+            <w:proofErr w:type="gramEnd"/>
+            <w:r>
+              <w:rPr>
+                <w:rFonts w:cs="Arial"/>
+                <w:sz w:val="20"/>
+              </w:rPr>
+              <w:t xml:space="preserve"> Niño (</w:t>
             </w:r>
             <w:proofErr w:type="spellStart"/>
             <w:r>
               <w:rPr>
                 <w:rFonts w:cs="Arial"/>
-                <w:szCs w:val="19"/>
+                <w:sz w:val="20"/>
               </w:rPr>
               <w:t>Lemoa</w:t>
             </w:r>
@@ -2374,14 +2494,14 @@
             <w:r>
               <w:rPr>
                 <w:rFonts w:cs="Arial"/>
-                <w:szCs w:val="19"/>
+                <w:sz w:val="20"/>
               </w:rPr>
               <w:t>, Guatemala)</w:t>
             </w:r>
             <w:r>
               <w:rPr>
                 <w:rFonts w:cs="Arial"/>
-                <w:szCs w:val="19"/>
+                <w:sz w:val="20"/>
               </w:rPr>
               <w:t>.</w:t>
             </w:r>
@@ -2392,7 +2512,7 @@
     <w:p/>
     <w:sectPr>
       <w:pgSz w:w="12240" w:h="15840"/>
-      <w:pgMar w:top="450" w:right="1800" w:bottom="180" w:left="1800" w:header="720" w:footer="720" w:gutter="0"/>
+      <w:pgMar w:top="630" w:right="1800" w:bottom="180" w:left="1800" w:header="720" w:footer="720" w:gutter="0"/>
       <w:cols w:space="720"/>
       <w:docGrid w:linePitch="360"/>
     </w:sectPr>
@@ -2403,6 +2523,119 @@
 <file path=word/numbering.xml><?xml version="1.0" encoding="utf-8"?>
 <w:numbering xmlns:wpc="http://schemas.microsoft.com/office/word/2010/wordprocessingCanvas" xmlns:mc="http://schemas.openxmlformats.org/markup-compatibility/2006" xmlns:o="urn:schemas-microsoft-com:office:office" xmlns:r="http://schemas.openxmlformats.org/officeDocument/2006/relationships" xmlns:m="http://schemas.openxmlformats.org/officeDocument/2006/math" xmlns:v="urn:schemas-microsoft-com:vml" xmlns:wp14="http://schemas.microsoft.com/office/word/2010/wordprocessingDrawing" xmlns:wp="http://schemas.openxmlformats.org/drawingml/2006/wordprocessingDrawing" xmlns:w10="urn:schemas-microsoft-com:office:word" xmlns:w="http://schemas.openxmlformats.org/wordprocessingml/2006/main" xmlns:w14="http://schemas.microsoft.com/office/word/2010/wordml" xmlns:wpg="http://schemas.microsoft.com/office/word/2010/wordprocessingGroup" xmlns:wpi="http://schemas.microsoft.com/office/word/2010/wordprocessingInk" xmlns:wne="http://schemas.microsoft.com/office/word/2006/wordml" xmlns:wps="http://schemas.microsoft.com/office/word/2010/wordprocessingShape" mc:Ignorable="w14 wp14">
   <w:abstractNum w:abstractNumId="0">
+    <w:nsid w:val="0CB413D8"/>
+    <w:multiLevelType w:val="hybridMultilevel"/>
+    <w:tmpl w:val="18F84D12"/>
+    <w:lvl w:ilvl="0" w:tplc="04090005">
+      <w:start w:val="1"/>
+      <w:numFmt w:val="bullet"/>
+      <w:lvlText w:val=""/>
+      <w:lvlJc w:val="left"/>
+      <w:pPr>
+        <w:ind w:left="720" w:hanging="360"/>
+      </w:pPr>
+      <w:rPr>
+        <w:rFonts w:ascii="Wingdings" w:hAnsi="Wingdings" w:hint="default"/>
+      </w:rPr>
+    </w:lvl>
+    <w:lvl w:ilvl="1" w:tplc="04090003" w:tentative="1">
+      <w:start w:val="1"/>
+      <w:numFmt w:val="bullet"/>
+      <w:lvlText w:val="o"/>
+      <w:lvlJc w:val="left"/>
+      <w:pPr>
+        <w:ind w:left="1440" w:hanging="360"/>
+      </w:pPr>
+      <w:rPr>
+        <w:rFonts w:ascii="Courier New" w:hAnsi="Courier New" w:cs="Courier New" w:hint="default"/>
+      </w:rPr>
+    </w:lvl>
+    <w:lvl w:ilvl="2" w:tplc="04090005" w:tentative="1">
+      <w:start w:val="1"/>
+      <w:numFmt w:val="bullet"/>
+      <w:lvlText w:val=""/>
+      <w:lvlJc w:val="left"/>
+      <w:pPr>
+        <w:ind w:left="2160" w:hanging="360"/>
+      </w:pPr>
+      <w:rPr>
+        <w:rFonts w:ascii="Wingdings" w:hAnsi="Wingdings" w:hint="default"/>
+      </w:rPr>
+    </w:lvl>
+    <w:lvl w:ilvl="3" w:tplc="04090001" w:tentative="1">
+      <w:start w:val="1"/>
+      <w:numFmt w:val="bullet"/>
+      <w:lvlText w:val=""/>
+      <w:lvlJc w:val="left"/>
+      <w:pPr>
+        <w:ind w:left="2880" w:hanging="360"/>
+      </w:pPr>
+      <w:rPr>
+        <w:rFonts w:ascii="Symbol" w:hAnsi="Symbol" w:hint="default"/>
+      </w:rPr>
+    </w:lvl>
+    <w:lvl w:ilvl="4" w:tplc="04090003" w:tentative="1">
+      <w:start w:val="1"/>
+      <w:numFmt w:val="bullet"/>
+      <w:lvlText w:val="o"/>
+      <w:lvlJc w:val="left"/>
+      <w:pPr>
+        <w:ind w:left="3600" w:hanging="360"/>
+      </w:pPr>
+      <w:rPr>
+        <w:rFonts w:ascii="Courier New" w:hAnsi="Courier New" w:cs="Courier New" w:hint="default"/>
+      </w:rPr>
+    </w:lvl>
+    <w:lvl w:ilvl="5" w:tplc="04090005" w:tentative="1">
+      <w:start w:val="1"/>
+      <w:numFmt w:val="bullet"/>
+      <w:lvlText w:val=""/>
+      <w:lvlJc w:val="left"/>
+      <w:pPr>
+        <w:ind w:left="4320" w:hanging="360"/>
+      </w:pPr>
+      <w:rPr>
+        <w:rFonts w:ascii="Wingdings" w:hAnsi="Wingdings" w:hint="default"/>
+      </w:rPr>
+    </w:lvl>
+    <w:lvl w:ilvl="6" w:tplc="04090001" w:tentative="1">
+      <w:start w:val="1"/>
+      <w:numFmt w:val="bullet"/>
+      <w:lvlText w:val=""/>
+      <w:lvlJc w:val="left"/>
+      <w:pPr>
+        <w:ind w:left="5040" w:hanging="360"/>
+      </w:pPr>
+      <w:rPr>
+        <w:rFonts w:ascii="Symbol" w:hAnsi="Symbol" w:hint="default"/>
+      </w:rPr>
+    </w:lvl>
+    <w:lvl w:ilvl="7" w:tplc="04090003" w:tentative="1">
+      <w:start w:val="1"/>
+      <w:numFmt w:val="bullet"/>
+      <w:lvlText w:val="o"/>
+      <w:lvlJc w:val="left"/>
+      <w:pPr>
+        <w:ind w:left="5760" w:hanging="360"/>
+      </w:pPr>
+      <w:rPr>
+        <w:rFonts w:ascii="Courier New" w:hAnsi="Courier New" w:cs="Courier New" w:hint="default"/>
+      </w:rPr>
+    </w:lvl>
+    <w:lvl w:ilvl="8" w:tplc="04090005" w:tentative="1">
+      <w:start w:val="1"/>
+      <w:numFmt w:val="bullet"/>
+      <w:lvlText w:val=""/>
+      <w:lvlJc w:val="left"/>
+      <w:pPr>
+        <w:ind w:left="6480" w:hanging="360"/>
+      </w:pPr>
+      <w:rPr>
+        <w:rFonts w:ascii="Wingdings" w:hAnsi="Wingdings" w:hint="default"/>
+      </w:rPr>
+    </w:lvl>
+  </w:abstractNum>
+  <w:abstractNum w:abstractNumId="1">
     <w:nsid w:val="15116440"/>
     <w:multiLevelType w:val="multilevel"/>
     <w:tmpl w:val="34006F72"/>
@@ -2542,7 +2775,7 @@
       </w:rPr>
     </w:lvl>
   </w:abstractNum>
-  <w:abstractNum w:abstractNumId="1">
+  <w:abstractNum w:abstractNumId="2">
     <w:nsid w:val="297074A5"/>
     <w:multiLevelType w:val="multilevel"/>
     <w:tmpl w:val="34006F72"/>
@@ -2683,7 +2916,233 @@
       </w:rPr>
     </w:lvl>
   </w:abstractNum>
-  <w:abstractNum w:abstractNumId="2">
+  <w:abstractNum w:abstractNumId="3">
+    <w:nsid w:val="35D55B06"/>
+    <w:multiLevelType w:val="hybridMultilevel"/>
+    <w:tmpl w:val="6168508E"/>
+    <w:lvl w:ilvl="0" w:tplc="04090005">
+      <w:start w:val="1"/>
+      <w:numFmt w:val="bullet"/>
+      <w:lvlText w:val=""/>
+      <w:lvlJc w:val="left"/>
+      <w:pPr>
+        <w:ind w:left="864" w:hanging="360"/>
+      </w:pPr>
+      <w:rPr>
+        <w:rFonts w:ascii="Wingdings" w:hAnsi="Wingdings" w:hint="default"/>
+      </w:rPr>
+    </w:lvl>
+    <w:lvl w:ilvl="1" w:tplc="04090003" w:tentative="1">
+      <w:start w:val="1"/>
+      <w:numFmt w:val="bullet"/>
+      <w:lvlText w:val="o"/>
+      <w:lvlJc w:val="left"/>
+      <w:pPr>
+        <w:ind w:left="1584" w:hanging="360"/>
+      </w:pPr>
+      <w:rPr>
+        <w:rFonts w:ascii="Courier New" w:hAnsi="Courier New" w:cs="Courier New" w:hint="default"/>
+      </w:rPr>
+    </w:lvl>
+    <w:lvl w:ilvl="2" w:tplc="04090005" w:tentative="1">
+      <w:start w:val="1"/>
+      <w:numFmt w:val="bullet"/>
+      <w:lvlText w:val=""/>
+      <w:lvlJc w:val="left"/>
+      <w:pPr>
+        <w:ind w:left="2304" w:hanging="360"/>
+      </w:pPr>
+      <w:rPr>
+        <w:rFonts w:ascii="Wingdings" w:hAnsi="Wingdings" w:hint="default"/>
+      </w:rPr>
+    </w:lvl>
+    <w:lvl w:ilvl="3" w:tplc="04090001" w:tentative="1">
+      <w:start w:val="1"/>
+      <w:numFmt w:val="bullet"/>
+      <w:lvlText w:val=""/>
+      <w:lvlJc w:val="left"/>
+      <w:pPr>
+        <w:ind w:left="3024" w:hanging="360"/>
+      </w:pPr>
+      <w:rPr>
+        <w:rFonts w:ascii="Symbol" w:hAnsi="Symbol" w:hint="default"/>
+      </w:rPr>
+    </w:lvl>
+    <w:lvl w:ilvl="4" w:tplc="04090003" w:tentative="1">
+      <w:start w:val="1"/>
+      <w:numFmt w:val="bullet"/>
+      <w:lvlText w:val="o"/>
+      <w:lvlJc w:val="left"/>
+      <w:pPr>
+        <w:ind w:left="3744" w:hanging="360"/>
+      </w:pPr>
+      <w:rPr>
+        <w:rFonts w:ascii="Courier New" w:hAnsi="Courier New" w:cs="Courier New" w:hint="default"/>
+      </w:rPr>
+    </w:lvl>
+    <w:lvl w:ilvl="5" w:tplc="04090005" w:tentative="1">
+      <w:start w:val="1"/>
+      <w:numFmt w:val="bullet"/>
+      <w:lvlText w:val=""/>
+      <w:lvlJc w:val="left"/>
+      <w:pPr>
+        <w:ind w:left="4464" w:hanging="360"/>
+      </w:pPr>
+      <w:rPr>
+        <w:rFonts w:ascii="Wingdings" w:hAnsi="Wingdings" w:hint="default"/>
+      </w:rPr>
+    </w:lvl>
+    <w:lvl w:ilvl="6" w:tplc="04090001" w:tentative="1">
+      <w:start w:val="1"/>
+      <w:numFmt w:val="bullet"/>
+      <w:lvlText w:val=""/>
+      <w:lvlJc w:val="left"/>
+      <w:pPr>
+        <w:ind w:left="5184" w:hanging="360"/>
+      </w:pPr>
+      <w:rPr>
+        <w:rFonts w:ascii="Symbol" w:hAnsi="Symbol" w:hint="default"/>
+      </w:rPr>
+    </w:lvl>
+    <w:lvl w:ilvl="7" w:tplc="04090003" w:tentative="1">
+      <w:start w:val="1"/>
+      <w:numFmt w:val="bullet"/>
+      <w:lvlText w:val="o"/>
+      <w:lvlJc w:val="left"/>
+      <w:pPr>
+        <w:ind w:left="5904" w:hanging="360"/>
+      </w:pPr>
+      <w:rPr>
+        <w:rFonts w:ascii="Courier New" w:hAnsi="Courier New" w:cs="Courier New" w:hint="default"/>
+      </w:rPr>
+    </w:lvl>
+    <w:lvl w:ilvl="8" w:tplc="04090005" w:tentative="1">
+      <w:start w:val="1"/>
+      <w:numFmt w:val="bullet"/>
+      <w:lvlText w:val=""/>
+      <w:lvlJc w:val="left"/>
+      <w:pPr>
+        <w:ind w:left="6624" w:hanging="360"/>
+      </w:pPr>
+      <w:rPr>
+        <w:rFonts w:ascii="Wingdings" w:hAnsi="Wingdings" w:hint="default"/>
+      </w:rPr>
+    </w:lvl>
+  </w:abstractNum>
+  <w:abstractNum w:abstractNumId="4">
+    <w:nsid w:val="36F210A0"/>
+    <w:multiLevelType w:val="hybridMultilevel"/>
+    <w:tmpl w:val="A9489C3E"/>
+    <w:lvl w:ilvl="0" w:tplc="04090001">
+      <w:start w:val="1"/>
+      <w:numFmt w:val="bullet"/>
+      <w:lvlText w:val=""/>
+      <w:lvlJc w:val="left"/>
+      <w:pPr>
+        <w:ind w:left="864" w:hanging="360"/>
+      </w:pPr>
+      <w:rPr>
+        <w:rFonts w:ascii="Symbol" w:hAnsi="Symbol" w:hint="default"/>
+      </w:rPr>
+    </w:lvl>
+    <w:lvl w:ilvl="1" w:tplc="04090003" w:tentative="1">
+      <w:start w:val="1"/>
+      <w:numFmt w:val="bullet"/>
+      <w:lvlText w:val="o"/>
+      <w:lvlJc w:val="left"/>
+      <w:pPr>
+        <w:ind w:left="1584" w:hanging="360"/>
+      </w:pPr>
+      <w:rPr>
+        <w:rFonts w:ascii="Courier New" w:hAnsi="Courier New" w:cs="Courier New" w:hint="default"/>
+      </w:rPr>
+    </w:lvl>
+    <w:lvl w:ilvl="2" w:tplc="04090005" w:tentative="1">
+      <w:start w:val="1"/>
+      <w:numFmt w:val="bullet"/>
+      <w:lvlText w:val=""/>
+      <w:lvlJc w:val="left"/>
+      <w:pPr>
+        <w:ind w:left="2304" w:hanging="360"/>
+      </w:pPr>
+      <w:rPr>
+        <w:rFonts w:ascii="Wingdings" w:hAnsi="Wingdings" w:hint="default"/>
+      </w:rPr>
+    </w:lvl>
+    <w:lvl w:ilvl="3" w:tplc="04090001" w:tentative="1">
+      <w:start w:val="1"/>
+      <w:numFmt w:val="bullet"/>
+      <w:lvlText w:val=""/>
+      <w:lvlJc w:val="left"/>
+      <w:pPr>
+        <w:ind w:left="3024" w:hanging="360"/>
+      </w:pPr>
+      <w:rPr>
+        <w:rFonts w:ascii="Symbol" w:hAnsi="Symbol" w:hint="default"/>
+      </w:rPr>
+    </w:lvl>
+    <w:lvl w:ilvl="4" w:tplc="04090003" w:tentative="1">
+      <w:start w:val="1"/>
+      <w:numFmt w:val="bullet"/>
+      <w:lvlText w:val="o"/>
+      <w:lvlJc w:val="left"/>
+      <w:pPr>
+        <w:ind w:left="3744" w:hanging="360"/>
+      </w:pPr>
+      <w:rPr>
+        <w:rFonts w:ascii="Courier New" w:hAnsi="Courier New" w:cs="Courier New" w:hint="default"/>
+      </w:rPr>
+    </w:lvl>
+    <w:lvl w:ilvl="5" w:tplc="04090005" w:tentative="1">
+      <w:start w:val="1"/>
+      <w:numFmt w:val="bullet"/>
+      <w:lvlText w:val=""/>
+      <w:lvlJc w:val="left"/>
+      <w:pPr>
+        <w:ind w:left="4464" w:hanging="360"/>
+      </w:pPr>
+      <w:rPr>
+        <w:rFonts w:ascii="Wingdings" w:hAnsi="Wingdings" w:hint="default"/>
+      </w:rPr>
+    </w:lvl>
+    <w:lvl w:ilvl="6" w:tplc="04090001" w:tentative="1">
+      <w:start w:val="1"/>
+      <w:numFmt w:val="bullet"/>
+      <w:lvlText w:val=""/>
+      <w:lvlJc w:val="left"/>
+      <w:pPr>
+        <w:ind w:left="5184" w:hanging="360"/>
+      </w:pPr>
+      <w:rPr>
+        <w:rFonts w:ascii="Symbol" w:hAnsi="Symbol" w:hint="default"/>
+      </w:rPr>
+    </w:lvl>
+    <w:lvl w:ilvl="7" w:tplc="04090003" w:tentative="1">
+      <w:start w:val="1"/>
+      <w:numFmt w:val="bullet"/>
+      <w:lvlText w:val="o"/>
+      <w:lvlJc w:val="left"/>
+      <w:pPr>
+        <w:ind w:left="5904" w:hanging="360"/>
+      </w:pPr>
+      <w:rPr>
+        <w:rFonts w:ascii="Courier New" w:hAnsi="Courier New" w:cs="Courier New" w:hint="default"/>
+      </w:rPr>
+    </w:lvl>
+    <w:lvl w:ilvl="8" w:tplc="04090005" w:tentative="1">
+      <w:start w:val="1"/>
+      <w:numFmt w:val="bullet"/>
+      <w:lvlText w:val=""/>
+      <w:lvlJc w:val="left"/>
+      <w:pPr>
+        <w:ind w:left="6624" w:hanging="360"/>
+      </w:pPr>
+      <w:rPr>
+        <w:rFonts w:ascii="Wingdings" w:hAnsi="Wingdings" w:hint="default"/>
+      </w:rPr>
+    </w:lvl>
+  </w:abstractNum>
+  <w:abstractNum w:abstractNumId="5">
     <w:nsid w:val="49CF4A52"/>
     <w:multiLevelType w:val="multilevel"/>
     <w:tmpl w:val="0409001D"/>
@@ -2803,7 +3262,7 @@
       </w:pPr>
     </w:lvl>
   </w:abstractNum>
-  <w:abstractNum w:abstractNumId="3">
+  <w:abstractNum w:abstractNumId="6">
     <w:nsid w:val="66B75600"/>
     <w:multiLevelType w:val="singleLevel"/>
     <w:tmpl w:val="EBBC44FA"/>
@@ -2824,38 +3283,172 @@
       </w:rPr>
     </w:lvl>
   </w:abstractNum>
+  <w:abstractNum w:abstractNumId="7">
+    <w:nsid w:val="75A75B3F"/>
+    <w:multiLevelType w:val="hybridMultilevel"/>
+    <w:tmpl w:val="8F229F94"/>
+    <w:lvl w:ilvl="0" w:tplc="04090005">
+      <w:start w:val="1"/>
+      <w:numFmt w:val="bullet"/>
+      <w:lvlText w:val=""/>
+      <w:lvlJc w:val="left"/>
+      <w:pPr>
+        <w:ind w:left="864" w:hanging="360"/>
+      </w:pPr>
+      <w:rPr>
+        <w:rFonts w:ascii="Wingdings" w:hAnsi="Wingdings" w:hint="default"/>
+      </w:rPr>
+    </w:lvl>
+    <w:lvl w:ilvl="1" w:tplc="04090003" w:tentative="1">
+      <w:start w:val="1"/>
+      <w:numFmt w:val="bullet"/>
+      <w:lvlText w:val="o"/>
+      <w:lvlJc w:val="left"/>
+      <w:pPr>
+        <w:ind w:left="1584" w:hanging="360"/>
+      </w:pPr>
+      <w:rPr>
+        <w:rFonts w:ascii="Courier New" w:hAnsi="Courier New" w:cs="Courier New" w:hint="default"/>
+      </w:rPr>
+    </w:lvl>
+    <w:lvl w:ilvl="2" w:tplc="04090005" w:tentative="1">
+      <w:start w:val="1"/>
+      <w:numFmt w:val="bullet"/>
+      <w:lvlText w:val=""/>
+      <w:lvlJc w:val="left"/>
+      <w:pPr>
+        <w:ind w:left="2304" w:hanging="360"/>
+      </w:pPr>
+      <w:rPr>
+        <w:rFonts w:ascii="Wingdings" w:hAnsi="Wingdings" w:hint="default"/>
+      </w:rPr>
+    </w:lvl>
+    <w:lvl w:ilvl="3" w:tplc="04090001" w:tentative="1">
+      <w:start w:val="1"/>
+      <w:numFmt w:val="bullet"/>
+      <w:lvlText w:val=""/>
+      <w:lvlJc w:val="left"/>
+      <w:pPr>
+        <w:ind w:left="3024" w:hanging="360"/>
+      </w:pPr>
+      <w:rPr>
+        <w:rFonts w:ascii="Symbol" w:hAnsi="Symbol" w:hint="default"/>
+      </w:rPr>
+    </w:lvl>
+    <w:lvl w:ilvl="4" w:tplc="04090003" w:tentative="1">
+      <w:start w:val="1"/>
+      <w:numFmt w:val="bullet"/>
+      <w:lvlText w:val="o"/>
+      <w:lvlJc w:val="left"/>
+      <w:pPr>
+        <w:ind w:left="3744" w:hanging="360"/>
+      </w:pPr>
+      <w:rPr>
+        <w:rFonts w:ascii="Courier New" w:hAnsi="Courier New" w:cs="Courier New" w:hint="default"/>
+      </w:rPr>
+    </w:lvl>
+    <w:lvl w:ilvl="5" w:tplc="04090005" w:tentative="1">
+      <w:start w:val="1"/>
+      <w:numFmt w:val="bullet"/>
+      <w:lvlText w:val=""/>
+      <w:lvlJc w:val="left"/>
+      <w:pPr>
+        <w:ind w:left="4464" w:hanging="360"/>
+      </w:pPr>
+      <w:rPr>
+        <w:rFonts w:ascii="Wingdings" w:hAnsi="Wingdings" w:hint="default"/>
+      </w:rPr>
+    </w:lvl>
+    <w:lvl w:ilvl="6" w:tplc="04090001" w:tentative="1">
+      <w:start w:val="1"/>
+      <w:numFmt w:val="bullet"/>
+      <w:lvlText w:val=""/>
+      <w:lvlJc w:val="left"/>
+      <w:pPr>
+        <w:ind w:left="5184" w:hanging="360"/>
+      </w:pPr>
+      <w:rPr>
+        <w:rFonts w:ascii="Symbol" w:hAnsi="Symbol" w:hint="default"/>
+      </w:rPr>
+    </w:lvl>
+    <w:lvl w:ilvl="7" w:tplc="04090003" w:tentative="1">
+      <w:start w:val="1"/>
+      <w:numFmt w:val="bullet"/>
+      <w:lvlText w:val="o"/>
+      <w:lvlJc w:val="left"/>
+      <w:pPr>
+        <w:ind w:left="5904" w:hanging="360"/>
+      </w:pPr>
+      <w:rPr>
+        <w:rFonts w:ascii="Courier New" w:hAnsi="Courier New" w:cs="Courier New" w:hint="default"/>
+      </w:rPr>
+    </w:lvl>
+    <w:lvl w:ilvl="8" w:tplc="04090005" w:tentative="1">
+      <w:start w:val="1"/>
+      <w:numFmt w:val="bullet"/>
+      <w:lvlText w:val=""/>
+      <w:lvlJc w:val="left"/>
+      <w:pPr>
+        <w:ind w:left="6624" w:hanging="360"/>
+      </w:pPr>
+      <w:rPr>
+        <w:rFonts w:ascii="Wingdings" w:hAnsi="Wingdings" w:hint="default"/>
+      </w:rPr>
+    </w:lvl>
+  </w:abstractNum>
   <w:num w:numId="1">
+    <w:abstractNumId w:val="1"/>
+  </w:num>
+  <w:num w:numId="2">
+    <w:abstractNumId w:val="1"/>
+  </w:num>
+  <w:num w:numId="3">
+    <w:abstractNumId w:val="1"/>
+  </w:num>
+  <w:num w:numId="4">
+    <w:abstractNumId w:val="1"/>
+  </w:num>
+  <w:num w:numId="5">
+    <w:abstractNumId w:val="5"/>
+  </w:num>
+  <w:num w:numId="6">
+    <w:abstractNumId w:val="1"/>
+  </w:num>
+  <w:num w:numId="7">
+    <w:abstractNumId w:val="2"/>
+  </w:num>
+  <w:num w:numId="8">
+    <w:abstractNumId w:val="6"/>
+  </w:num>
+  <w:num w:numId="9">
+    <w:abstractNumId w:val="6"/>
+  </w:num>
+  <w:num w:numId="10">
+    <w:abstractNumId w:val="6"/>
+  </w:num>
+  <w:num w:numId="11">
+    <w:abstractNumId w:val="6"/>
+  </w:num>
+  <w:num w:numId="12">
+    <w:abstractNumId w:val="7"/>
+  </w:num>
+  <w:num w:numId="13">
     <w:abstractNumId w:val="0"/>
   </w:num>
-  <w:num w:numId="2">
-    <w:abstractNumId w:val="0"/>
+  <w:num w:numId="14">
+    <w:abstractNumId w:val="4"/>
   </w:num>
-  <w:num w:numId="3">
-    <w:abstractNumId w:val="0"/>
-  </w:num>
-  <w:num w:numId="4">
-    <w:abstractNumId w:val="0"/>
-  </w:num>
-  <w:num w:numId="5">
-    <w:abstractNumId w:val="2"/>
-  </w:num>
-  <w:num w:numId="6">
-    <w:abstractNumId w:val="0"/>
-  </w:num>
-  <w:num w:numId="7">
-    <w:abstractNumId w:val="1"/>
-  </w:num>
-  <w:num w:numId="8">
+  <w:num w:numId="15">
     <w:abstractNumId w:val="3"/>
   </w:num>
-  <w:num w:numId="9">
-    <w:abstractNumId w:val="3"/>
+  <w:num w:numId="16">
+    <w:abstractNumId w:val="6"/>
   </w:num>
-  <w:num w:numId="10">
-    <w:abstractNumId w:val="3"/>
+  <w:num w:numId="17">
+    <w:abstractNumId w:val="6"/>
   </w:num>
-  <w:num w:numId="11">
-    <w:abstractNumId w:val="3"/>
+  <w:num w:numId="18">
+    <w:abstractNumId w:val="6"/>
   </w:num>
 </w:numbering>
 </file>

</xml_diff>

<commit_message>
Career fair list, needs a post fair update.  Moved websites down into jobs.  Should also include private web work.
</commit_message>
<xml_diff>
--- a/Resume.docx
+++ b/Resume.docx
@@ -481,7 +481,7 @@
                 <w:sz w:val="20"/>
                 <w:szCs w:val="20"/>
               </w:rPr>
-              <w:t xml:space="preserve"> Cumulative GPA</w:t>
+              <w:t xml:space="preserve"> GPA</w:t>
             </w:r>
           </w:p>
           <w:p>
@@ -502,48 +502,6 @@
                 <w:rFonts w:cs="Arial"/>
                 <w:sz w:val="20"/>
               </w:rPr>
-              <w:t>B</w:t>
-            </w:r>
-            <w:r>
-              <w:rPr>
-                <w:rFonts w:cs="Arial"/>
-                <w:sz w:val="20"/>
-              </w:rPr>
-              <w:t>.</w:t>
-            </w:r>
-            <w:r>
-              <w:rPr>
-                <w:rFonts w:cs="Arial"/>
-                <w:sz w:val="20"/>
-              </w:rPr>
-              <w:t>S</w:t>
-            </w:r>
-            <w:r>
-              <w:rPr>
-                <w:rFonts w:cs="Arial"/>
-                <w:sz w:val="20"/>
-              </w:rPr>
-              <w:t>.</w:t>
-            </w:r>
-            <w:r>
-              <w:rPr>
-                <w:rFonts w:cs="Arial"/>
-                <w:sz w:val="20"/>
-              </w:rPr>
-              <w:t xml:space="preserve"> degree</w:t>
-            </w:r>
-            <w:r>
-              <w:rPr>
-                <w:rFonts w:cs="Arial"/>
-                <w:sz w:val="20"/>
-              </w:rPr>
-              <w:t xml:space="preserve"> in </w:t>
-            </w:r>
-            <w:r>
-              <w:rPr>
-                <w:rFonts w:cs="Arial"/>
-                <w:sz w:val="20"/>
-              </w:rPr>
               <w:t>Engineer</w:t>
             </w:r>
             <w:r>
@@ -565,14 +523,42 @@
                 <w:rFonts w:cs="Arial"/>
                 <w:sz w:val="20"/>
               </w:rPr>
-              <w:t xml:space="preserve">with a Mechanical specialty, </w:t>
-            </w:r>
-            <w:r>
-              <w:rPr>
-                <w:rFonts w:cs="Arial"/>
-                <w:sz w:val="20"/>
-              </w:rPr>
-              <w:t>minor in Computer Science</w:t>
+              <w:t>with a Mechanical specialty</w:t>
+            </w:r>
+            <w:r>
+              <w:rPr>
+                <w:rFonts w:cs="Arial"/>
+                <w:sz w:val="20"/>
+              </w:rPr>
+              <w:t xml:space="preserve"> major</w:t>
+            </w:r>
+          </w:p>
+          <w:p>
+            <w:pPr>
+              <w:pStyle w:val="StyleAchievement95pt"/>
+              <w:numPr>
+                <w:ilvl w:val="0"/>
+                <w:numId w:val="0"/>
+              </w:numPr>
+              <w:ind w:left="419" w:hanging="275"/>
+              <w:rPr>
+                <w:rFonts w:cs="Arial"/>
+                <w:sz w:val="20"/>
+              </w:rPr>
+            </w:pPr>
+            <w:r>
+              <w:rPr>
+                <w:rFonts w:cs="Arial"/>
+                <w:sz w:val="20"/>
+              </w:rPr>
+              <w:t>M</w:t>
+            </w:r>
+            <w:r>
+              <w:rPr>
+                <w:rFonts w:cs="Arial"/>
+                <w:sz w:val="20"/>
+              </w:rPr>
+              <w:t>inor in Computer Science</w:t>
             </w:r>
             <w:r>
               <w:rPr>
@@ -586,7 +572,7 @@
                 <w:rFonts w:cs="Arial"/>
                 <w:sz w:val="20"/>
               </w:rPr>
-              <w:t>specializing</w:t>
+              <w:t>to specialize</w:t>
             </w:r>
             <w:r>
               <w:rPr>
@@ -675,23 +661,7 @@
                 <w:rFonts w:cs="Arial"/>
                 <w:sz w:val="20"/>
               </w:rPr>
-              <w:t xml:space="preserve">Certified </w:t>
-            </w:r>
-            <w:proofErr w:type="spellStart"/>
-            <w:r>
-              <w:rPr>
-                <w:rFonts w:cs="Arial"/>
-                <w:sz w:val="20"/>
-              </w:rPr>
-              <w:t>SolidWorks</w:t>
-            </w:r>
-            <w:proofErr w:type="spellEnd"/>
-            <w:r>
-              <w:rPr>
-                <w:rFonts w:cs="Arial"/>
-                <w:sz w:val="20"/>
-              </w:rPr>
-              <w:t xml:space="preserve"> </w:t>
+              <w:t xml:space="preserve">Certified SolidWorks </w:t>
             </w:r>
             <w:r>
               <w:rPr>
@@ -790,7 +760,16 @@
                 <w:rFonts w:cs="Arial"/>
                 <w:sz w:val="20"/>
               </w:rPr>
-              <w:t xml:space="preserve">Web Developer </w:t>
+              <w:t>Web d</w:t>
+            </w:r>
+            <w:bookmarkStart w:id="0" w:name="_GoBack"/>
+            <w:bookmarkEnd w:id="0"/>
+            <w:r>
+              <w:rPr>
+                <w:rFonts w:cs="Arial"/>
+                <w:sz w:val="20"/>
+              </w:rPr>
+              <w:t xml:space="preserve">eveloper </w:t>
             </w:r>
             <w:r>
               <w:rPr>
@@ -854,71 +833,6 @@
                 <w:sz w:val="20"/>
               </w:rPr>
               <w:t>JavaScript</w:t>
-            </w:r>
-          </w:p>
-          <w:p>
-            <w:pPr>
-              <w:pStyle w:val="StyleAchievement95pt"/>
-              <w:numPr>
-                <w:ilvl w:val="0"/>
-                <w:numId w:val="13"/>
-              </w:numPr>
-              <w:ind w:left="599" w:hanging="180"/>
-              <w:rPr>
-                <w:rFonts w:cs="Arial"/>
-                <w:sz w:val="20"/>
-              </w:rPr>
-            </w:pPr>
-            <w:r>
-              <w:rPr>
-                <w:rFonts w:cs="Arial"/>
-                <w:sz w:val="20"/>
-              </w:rPr>
-              <w:t>www.worldwidewilly.net</w:t>
-            </w:r>
-          </w:p>
-          <w:p>
-            <w:pPr>
-              <w:pStyle w:val="StyleAchievement95pt"/>
-              <w:numPr>
-                <w:ilvl w:val="0"/>
-                <w:numId w:val="13"/>
-              </w:numPr>
-              <w:ind w:left="599" w:hanging="180"/>
-              <w:rPr>
-                <w:rFonts w:cs="Arial"/>
-                <w:sz w:val="20"/>
-              </w:rPr>
-            </w:pPr>
-            <w:proofErr w:type="spellStart"/>
-            <w:r>
-              <w:rPr>
-                <w:rFonts w:cs="Arial"/>
-                <w:sz w:val="20"/>
-              </w:rPr>
-              <w:t>Birk</w:t>
-            </w:r>
-            <w:proofErr w:type="spellEnd"/>
-            <w:r>
-              <w:rPr>
-                <w:rFonts w:cs="Arial"/>
-                <w:sz w:val="20"/>
-              </w:rPr>
-              <w:t xml:space="preserve"> Websites (www.birkindustries.com &amp; </w:t>
-            </w:r>
-            <w:r>
-              <w:rPr>
-                <w:rFonts w:cs="Arial"/>
-                <w:sz w:val="20"/>
-              </w:rPr>
-              <w:t>www.birkindustrieshome.com</w:t>
-            </w:r>
-            <w:r>
-              <w:rPr>
-                <w:rFonts w:cs="Arial"/>
-                <w:sz w:val="20"/>
-              </w:rPr>
-              <w:t>)</w:t>
             </w:r>
           </w:p>
           <w:p>
@@ -934,21 +848,12 @@
                 <w:sz w:val="20"/>
               </w:rPr>
             </w:pPr>
-            <w:proofErr w:type="spellStart"/>
-            <w:r>
-              <w:rPr>
-                <w:rFonts w:cs="Arial"/>
-                <w:sz w:val="20"/>
-              </w:rPr>
-              <w:t>WordPress</w:t>
-            </w:r>
-            <w:proofErr w:type="spellEnd"/>
-            <w:r>
-              <w:rPr>
-                <w:rFonts w:cs="Arial"/>
-                <w:sz w:val="20"/>
-              </w:rPr>
-              <w:t xml:space="preserve"> setup</w:t>
+            <w:r>
+              <w:rPr>
+                <w:rFonts w:cs="Arial"/>
+                <w:sz w:val="20"/>
+              </w:rPr>
+              <w:t>WordPress setup</w:t>
             </w:r>
             <w:r>
               <w:rPr>
@@ -978,21 +883,12 @@
                 <w:sz w:val="20"/>
               </w:rPr>
             </w:pPr>
-            <w:proofErr w:type="spellStart"/>
-            <w:r>
-              <w:rPr>
-                <w:rFonts w:cs="Arial"/>
-                <w:sz w:val="20"/>
-              </w:rPr>
-              <w:t>Git</w:t>
-            </w:r>
-            <w:proofErr w:type="spellEnd"/>
-            <w:r>
-              <w:rPr>
-                <w:rFonts w:cs="Arial"/>
-                <w:sz w:val="20"/>
-              </w:rPr>
-              <w:t xml:space="preserve"> version control s</w:t>
+            <w:r>
+              <w:rPr>
+                <w:rFonts w:cs="Arial"/>
+                <w:sz w:val="20"/>
+              </w:rPr>
+              <w:t>Git version control s</w:t>
             </w:r>
             <w:r>
               <w:rPr>
@@ -1021,23 +917,7 @@
                 <w:rFonts w:cs="Arial"/>
                 <w:sz w:val="20"/>
               </w:rPr>
-              <w:t>M</w:t>
-            </w:r>
-            <w:bookmarkStart w:id="0" w:name="_GoBack"/>
-            <w:bookmarkEnd w:id="0"/>
-            <w:r>
-              <w:rPr>
-                <w:rFonts w:cs="Arial"/>
-                <w:sz w:val="20"/>
-              </w:rPr>
-              <w:t>aster</w:t>
-            </w:r>
-            <w:r>
-              <w:rPr>
-                <w:rFonts w:cs="Arial"/>
-                <w:sz w:val="20"/>
-              </w:rPr>
-              <w:t xml:space="preserve"> of Microsoft Office</w:t>
+              <w:t>Microsoft Office</w:t>
             </w:r>
             <w:r>
               <w:rPr>
@@ -1254,14 +1134,16 @@
                 <w:ilvl w:val="0"/>
                 <w:numId w:val="0"/>
               </w:numPr>
-              <w:spacing w:after="120"/>
-              <w:ind w:left="370" w:hanging="221"/>
-              <w:rPr>
+              <w:spacing w:after="0"/>
+              <w:ind w:left="370" w:hanging="226"/>
+              <w:rPr>
+                <w:rFonts w:cs="Arial"/>
                 <w:sz w:val="20"/>
               </w:rPr>
             </w:pPr>
             <w:r>
               <w:rPr>
+                <w:rFonts w:cs="Arial"/>
                 <w:b/>
                 <w:sz w:val="20"/>
               </w:rPr>
@@ -1269,15 +1151,40 @@
             </w:r>
             <w:r>
               <w:rPr>
-                <w:sz w:val="20"/>
-              </w:rPr>
-              <w:t xml:space="preserve">: </w:t>
-            </w:r>
-            <w:r>
-              <w:rPr>
-                <w:sz w:val="20"/>
-              </w:rPr>
-              <w:t>Senior Design project, international NASA robotics competition</w:t>
+                <w:rFonts w:cs="Arial"/>
+                <w:sz w:val="20"/>
+              </w:rPr>
+              <w:t>: Senior Design project, international NASA robotics competition</w:t>
+            </w:r>
+          </w:p>
+          <w:p>
+            <w:pPr>
+              <w:pStyle w:val="StyleAchievement95pt"/>
+              <w:numPr>
+                <w:ilvl w:val="0"/>
+                <w:numId w:val="0"/>
+              </w:numPr>
+              <w:spacing w:after="0"/>
+              <w:ind w:left="370" w:hanging="226"/>
+              <w:rPr>
+                <w:rFonts w:cs="Arial"/>
+                <w:sz w:val="20"/>
+              </w:rPr>
+            </w:pPr>
+            <w:r>
+              <w:rPr>
+                <w:rFonts w:cs="Arial"/>
+                <w:b/>
+                <w:sz w:val="20"/>
+              </w:rPr>
+              <w:t>Robotics Class</w:t>
+            </w:r>
+            <w:r>
+              <w:rPr>
+                <w:rFonts w:cs="Arial"/>
+                <w:sz w:val="20"/>
+              </w:rPr>
+              <w:t>: Chosen final project involved constructing a Killough drive</w:t>
             </w:r>
           </w:p>
           <w:p>
@@ -1288,43 +1195,26 @@
                 <w:numId w:val="0"/>
               </w:numPr>
               <w:spacing w:after="120"/>
-              <w:ind w:left="370" w:hanging="221"/>
-              <w:rPr>
+              <w:ind w:left="370" w:hanging="226"/>
+              <w:rPr>
+                <w:rFonts w:cs="Arial"/>
                 <w:sz w:val="20"/>
               </w:rPr>
             </w:pPr>
             <w:r>
               <w:rPr>
+                <w:rFonts w:cs="Arial"/>
                 <w:b/>
                 <w:sz w:val="20"/>
               </w:rPr>
-              <w:t>Robotics Class</w:t>
-            </w:r>
-            <w:r>
-              <w:rPr>
-                <w:sz w:val="20"/>
-              </w:rPr>
-              <w:t xml:space="preserve">: </w:t>
-            </w:r>
-            <w:r>
-              <w:rPr>
-                <w:sz w:val="20"/>
-              </w:rPr>
-              <w:t xml:space="preserve">Chosen final project involved constructing a </w:t>
-            </w:r>
-            <w:proofErr w:type="spellStart"/>
-            <w:r>
-              <w:rPr>
-                <w:sz w:val="20"/>
-              </w:rPr>
-              <w:t>Killough</w:t>
-            </w:r>
-            <w:proofErr w:type="spellEnd"/>
-            <w:r>
-              <w:rPr>
-                <w:sz w:val="20"/>
-              </w:rPr>
-              <w:t xml:space="preserve"> drive</w:t>
+              <w:t>Field Session</w:t>
+            </w:r>
+            <w:r>
+              <w:rPr>
+                <w:rFonts w:cs="Arial"/>
+                <w:sz w:val="20"/>
+              </w:rPr>
+              <w:t>: LabVIEW programming, machine shop, and SolidWorks design</w:t>
             </w:r>
           </w:p>
           <w:p>
@@ -1335,43 +1225,26 @@
                 <w:numId w:val="0"/>
               </w:numPr>
               <w:spacing w:after="120"/>
-              <w:ind w:left="370" w:hanging="221"/>
-              <w:rPr>
+              <w:ind w:left="370" w:hanging="226"/>
+              <w:rPr>
+                <w:rFonts w:cs="Arial"/>
                 <w:sz w:val="20"/>
               </w:rPr>
             </w:pPr>
             <w:r>
               <w:rPr>
+                <w:rFonts w:cs="Arial"/>
                 <w:b/>
                 <w:sz w:val="20"/>
               </w:rPr>
-              <w:t>Field Session</w:t>
-            </w:r>
-            <w:r>
-              <w:rPr>
-                <w:sz w:val="20"/>
-              </w:rPr>
-              <w:t xml:space="preserve">: </w:t>
-            </w:r>
-            <w:r>
-              <w:rPr>
-                <w:sz w:val="20"/>
-              </w:rPr>
-              <w:t xml:space="preserve">LabVIEW programming, machine shop, and </w:t>
-            </w:r>
-            <w:proofErr w:type="spellStart"/>
-            <w:r>
-              <w:rPr>
-                <w:sz w:val="20"/>
-              </w:rPr>
-              <w:t>SolidWorks</w:t>
-            </w:r>
-            <w:proofErr w:type="spellEnd"/>
-            <w:r>
-              <w:rPr>
-                <w:sz w:val="20"/>
-              </w:rPr>
-              <w:t xml:space="preserve"> design</w:t>
+              <w:t>First Robotics Competition 2010 Mentor to Team 2859:</w:t>
+            </w:r>
+            <w:r>
+              <w:rPr>
+                <w:rFonts w:cs="Arial"/>
+                <w:sz w:val="20"/>
+              </w:rPr>
+              <w:t xml:space="preserve"> Mentored a team of high school students in engineering design principles and helped them to design and build a robot for competition.</w:t>
             </w:r>
           </w:p>
           <w:p>
@@ -1381,176 +1254,27 @@
                 <w:ilvl w:val="0"/>
                 <w:numId w:val="0"/>
               </w:numPr>
-              <w:spacing w:after="320"/>
-              <w:ind w:left="370" w:hanging="221"/>
-              <w:rPr>
+              <w:spacing w:after="120"/>
+              <w:ind w:left="370" w:hanging="226"/>
+              <w:rPr>
+                <w:rFonts w:cs="Arial"/>
                 <w:sz w:val="20"/>
               </w:rPr>
             </w:pPr>
             <w:r>
               <w:rPr>
+                <w:rFonts w:cs="Arial"/>
                 <w:b/>
                 <w:sz w:val="20"/>
               </w:rPr>
-              <w:t>First Robotics Comp</w:t>
-            </w:r>
-            <w:r>
-              <w:rPr>
-                <w:b/>
-                <w:sz w:val="20"/>
-              </w:rPr>
-              <w:t>etition 2010 Mentor to Team 2859</w:t>
-            </w:r>
-            <w:r>
-              <w:rPr>
-                <w:sz w:val="20"/>
-              </w:rPr>
-              <w:t xml:space="preserve">: </w:t>
-            </w:r>
-            <w:r>
-              <w:rPr>
-                <w:sz w:val="20"/>
-              </w:rPr>
-              <w:t>M</w:t>
-            </w:r>
-            <w:r>
-              <w:rPr>
-                <w:sz w:val="20"/>
-              </w:rPr>
-              <w:t>entored a team of high school students i</w:t>
-            </w:r>
-            <w:r>
-              <w:rPr>
-                <w:sz w:val="20"/>
-              </w:rPr>
-              <w:t>n engineering design principles and</w:t>
-            </w:r>
-            <w:r>
-              <w:rPr>
-                <w:sz w:val="20"/>
-              </w:rPr>
-              <w:t xml:space="preserve"> </w:t>
-            </w:r>
-            <w:r>
-              <w:rPr>
-                <w:sz w:val="20"/>
-              </w:rPr>
-              <w:t>helped</w:t>
-            </w:r>
-            <w:r>
-              <w:rPr>
-                <w:sz w:val="20"/>
-              </w:rPr>
-              <w:t xml:space="preserve"> t</w:t>
-            </w:r>
-            <w:r>
-              <w:rPr>
-                <w:sz w:val="20"/>
-              </w:rPr>
-              <w:t>hem to design and build a robot for competition</w:t>
-            </w:r>
-            <w:r>
-              <w:rPr>
-                <w:sz w:val="20"/>
-              </w:rPr>
-              <w:t>.</w:t>
-            </w:r>
-          </w:p>
-          <w:p>
-            <w:pPr>
-              <w:pStyle w:val="StyleAchievement95pt"/>
-              <w:numPr>
-                <w:ilvl w:val="0"/>
-                <w:numId w:val="0"/>
-              </w:numPr>
-              <w:spacing w:after="320"/>
-              <w:ind w:left="370" w:hanging="221"/>
-              <w:rPr>
-                <w:sz w:val="20"/>
-              </w:rPr>
-            </w:pPr>
-            <w:proofErr w:type="spellStart"/>
-            <w:r>
-              <w:rPr>
-                <w:b/>
-                <w:sz w:val="20"/>
-              </w:rPr>
-              <w:t>DemoSat</w:t>
-            </w:r>
-            <w:proofErr w:type="spellEnd"/>
-            <w:r>
-              <w:rPr>
-                <w:b/>
-                <w:sz w:val="20"/>
-              </w:rPr>
-              <w:t>-B 2009</w:t>
-            </w:r>
-            <w:r>
-              <w:rPr>
-                <w:b/>
-                <w:sz w:val="20"/>
-              </w:rPr>
-              <w:t xml:space="preserve"> CSM EPICS Team Project</w:t>
-            </w:r>
-            <w:r>
-              <w:rPr>
-                <w:sz w:val="20"/>
-              </w:rPr>
-              <w:t xml:space="preserve">: </w:t>
-            </w:r>
-            <w:r>
-              <w:rPr>
-                <w:sz w:val="20"/>
-              </w:rPr>
-              <w:t>R</w:t>
-            </w:r>
-            <w:r>
-              <w:rPr>
-                <w:sz w:val="20"/>
-              </w:rPr>
-              <w:t xml:space="preserve">esearched and designed a satellite </w:t>
-            </w:r>
-            <w:r>
-              <w:rPr>
-                <w:sz w:val="20"/>
-              </w:rPr>
-              <w:t>to record the b</w:t>
-            </w:r>
-            <w:r>
-              <w:rPr>
-                <w:sz w:val="20"/>
-              </w:rPr>
-              <w:t xml:space="preserve">lack and white sky albedo </w:t>
-            </w:r>
-            <w:r>
-              <w:rPr>
-                <w:sz w:val="20"/>
-              </w:rPr>
-              <w:t xml:space="preserve">at a </w:t>
-            </w:r>
-            <w:r>
-              <w:rPr>
-                <w:sz w:val="20"/>
-              </w:rPr>
-              <w:t>ceiling</w:t>
-            </w:r>
-            <w:r>
-              <w:rPr>
-                <w:sz w:val="20"/>
-              </w:rPr>
-              <w:t xml:space="preserve"> of 60,000 to 80,000 feet</w:t>
-            </w:r>
-            <w:r>
-              <w:rPr>
-                <w:sz w:val="20"/>
-              </w:rPr>
-              <w:t xml:space="preserve"> for Lockheed Martin.</w:t>
-            </w:r>
-            <w:r>
-              <w:rPr>
-                <w:sz w:val="20"/>
-              </w:rPr>
-              <w:t xml:space="preserve">  Developed strong technical writing.</w:t>
+              <w:t>DemoSat-B 2009 CSM EPICS Team Project</w:t>
+            </w:r>
+            <w:r>
+              <w:rPr>
+                <w:rFonts w:cs="Arial"/>
+                <w:sz w:val="20"/>
+              </w:rPr>
+              <w:t>: Researched and designed a satellite to record the black and white sky albedo at a ceiling of 60,000 to 80,000 feet for Lockheed Martin.  Developed strong technical writing.</w:t>
             </w:r>
           </w:p>
         </w:tc>
@@ -1788,14 +1512,6 @@
                 <w:szCs w:val="20"/>
               </w:rPr>
               <w:tab/>
-            </w:r>
-            <w:r>
-              <w:rPr>
-                <w:rFonts w:cs="Arial"/>
-                <w:i w:val="0"/>
-                <w:sz w:val="20"/>
-                <w:szCs w:val="20"/>
-              </w:rPr>
               <w:t>Fall 2010 - Present</w:t>
             </w:r>
           </w:p>
@@ -2014,7 +1730,6 @@
                 <w:szCs w:val="20"/>
               </w:rPr>
             </w:pPr>
-            <w:proofErr w:type="spellStart"/>
             <w:r>
               <w:rPr>
                 <w:rFonts w:cs="Arial"/>
@@ -2023,18 +1738,7 @@
                 <w:sz w:val="20"/>
                 <w:szCs w:val="20"/>
               </w:rPr>
-              <w:t>Birk</w:t>
-            </w:r>
-            <w:proofErr w:type="spellEnd"/>
-            <w:r>
-              <w:rPr>
-                <w:rFonts w:cs="Arial"/>
-                <w:b/>
-                <w:i w:val="0"/>
-                <w:sz w:val="20"/>
-                <w:szCs w:val="20"/>
-              </w:rPr>
-              <w:t xml:space="preserve"> Industries, LLC</w:t>
+              <w:t>Birk Industries, LLC</w:t>
             </w:r>
             <w:r>
               <w:rPr>
@@ -2084,23 +1788,7 @@
                 <w:rFonts w:cs="Arial"/>
                 <w:sz w:val="20"/>
               </w:rPr>
-              <w:t>Market analysis for a new product used in home remodeling (</w:t>
-            </w:r>
-            <w:proofErr w:type="spellStart"/>
-            <w:r>
-              <w:rPr>
-                <w:rFonts w:cs="Arial"/>
-                <w:sz w:val="20"/>
-              </w:rPr>
-              <w:t>CanCap</w:t>
-            </w:r>
-            <w:proofErr w:type="spellEnd"/>
-            <w:r>
-              <w:rPr>
-                <w:rFonts w:cs="Arial"/>
-                <w:sz w:val="20"/>
-              </w:rPr>
-              <w:t>)</w:t>
+              <w:t>Market analysis for a new product used in home remodeling (CanCap)</w:t>
             </w:r>
           </w:p>
           <w:p>
@@ -2150,7 +1838,14 @@
                 <w:rFonts w:cs="Arial"/>
                 <w:sz w:val="20"/>
               </w:rPr>
-              <w:t>www.birkindustries.com</w:t>
+              <w:t>birkindustries.com</w:t>
+            </w:r>
+            <w:r>
+              <w:rPr>
+                <w:rFonts w:cs="Arial"/>
+                <w:sz w:val="20"/>
+              </w:rPr>
+              <w:t xml:space="preserve"> &amp; birkindustrieshome.com</w:t>
             </w:r>
           </w:p>
         </w:tc>
@@ -2416,87 +2111,7 @@
                 <w:rFonts w:cs="Arial"/>
                 <w:sz w:val="20"/>
               </w:rPr>
-              <w:t xml:space="preserve">Denver Rescue Mission, </w:t>
-            </w:r>
-            <w:proofErr w:type="spellStart"/>
-            <w:r>
-              <w:rPr>
-                <w:rFonts w:cs="Arial"/>
-                <w:sz w:val="20"/>
-              </w:rPr>
-              <w:t>DenUM</w:t>
-            </w:r>
-            <w:proofErr w:type="spellEnd"/>
-            <w:r>
-              <w:rPr>
-                <w:rFonts w:cs="Arial"/>
-                <w:sz w:val="20"/>
-              </w:rPr>
-              <w:t xml:space="preserve"> (Denver Urban Ministries), Greater Chicago Food Bank, Guatemala with </w:t>
-            </w:r>
-            <w:proofErr w:type="spellStart"/>
-            <w:r>
-              <w:rPr>
-                <w:rFonts w:cs="Arial"/>
-                <w:sz w:val="20"/>
-              </w:rPr>
-              <w:t>Pura</w:t>
-            </w:r>
-            <w:proofErr w:type="spellEnd"/>
-            <w:r>
-              <w:rPr>
-                <w:rFonts w:cs="Arial"/>
-                <w:sz w:val="20"/>
-              </w:rPr>
-              <w:t xml:space="preserve"> Vida, </w:t>
-            </w:r>
-            <w:proofErr w:type="spellStart"/>
-            <w:r>
-              <w:rPr>
-                <w:rFonts w:cs="Arial"/>
-                <w:sz w:val="20"/>
-              </w:rPr>
-              <w:t>Hogar</w:t>
-            </w:r>
-            <w:proofErr w:type="spellEnd"/>
-            <w:r>
-              <w:rPr>
-                <w:rFonts w:cs="Arial"/>
-                <w:sz w:val="20"/>
-              </w:rPr>
-              <w:t xml:space="preserve"> </w:t>
-            </w:r>
-            <w:proofErr w:type="gramStart"/>
-            <w:r>
-              <w:rPr>
-                <w:rFonts w:cs="Arial"/>
-                <w:sz w:val="20"/>
-              </w:rPr>
-              <w:t>del</w:t>
-            </w:r>
-            <w:proofErr w:type="gramEnd"/>
-            <w:r>
-              <w:rPr>
-                <w:rFonts w:cs="Arial"/>
-                <w:sz w:val="20"/>
-              </w:rPr>
-              <w:t xml:space="preserve"> Niño (</w:t>
-            </w:r>
-            <w:proofErr w:type="spellStart"/>
-            <w:r>
-              <w:rPr>
-                <w:rFonts w:cs="Arial"/>
-                <w:sz w:val="20"/>
-              </w:rPr>
-              <w:t>Lemoa</w:t>
-            </w:r>
-            <w:proofErr w:type="spellEnd"/>
-            <w:r>
-              <w:rPr>
-                <w:rFonts w:cs="Arial"/>
-                <w:sz w:val="20"/>
-              </w:rPr>
-              <w:t>, Guatemala)</w:t>
+              <w:t>Denver Rescue Mission, DenUM (Denver Urban Ministries), Greater Chicago Food Bank, Guatemala with Pura Vida, Hogar del Niño (Lemoa, Guatemala)</w:t>
             </w:r>
             <w:r>
               <w:rPr>
@@ -3143,6 +2758,119 @@
     </w:lvl>
   </w:abstractNum>
   <w:abstractNum w:abstractNumId="5">
+    <w:nsid w:val="467C51AC"/>
+    <w:multiLevelType w:val="hybridMultilevel"/>
+    <w:tmpl w:val="1A1C25C0"/>
+    <w:lvl w:ilvl="0" w:tplc="04090005">
+      <w:start w:val="1"/>
+      <w:numFmt w:val="bullet"/>
+      <w:lvlText w:val=""/>
+      <w:lvlJc w:val="left"/>
+      <w:pPr>
+        <w:ind w:left="845" w:hanging="360"/>
+      </w:pPr>
+      <w:rPr>
+        <w:rFonts w:ascii="Wingdings" w:hAnsi="Wingdings" w:hint="default"/>
+      </w:rPr>
+    </w:lvl>
+    <w:lvl w:ilvl="1" w:tplc="04090003" w:tentative="1">
+      <w:start w:val="1"/>
+      <w:numFmt w:val="bullet"/>
+      <w:lvlText w:val="o"/>
+      <w:lvlJc w:val="left"/>
+      <w:pPr>
+        <w:ind w:left="1565" w:hanging="360"/>
+      </w:pPr>
+      <w:rPr>
+        <w:rFonts w:ascii="Courier New" w:hAnsi="Courier New" w:cs="Courier New" w:hint="default"/>
+      </w:rPr>
+    </w:lvl>
+    <w:lvl w:ilvl="2" w:tplc="04090005" w:tentative="1">
+      <w:start w:val="1"/>
+      <w:numFmt w:val="bullet"/>
+      <w:lvlText w:val=""/>
+      <w:lvlJc w:val="left"/>
+      <w:pPr>
+        <w:ind w:left="2285" w:hanging="360"/>
+      </w:pPr>
+      <w:rPr>
+        <w:rFonts w:ascii="Wingdings" w:hAnsi="Wingdings" w:hint="default"/>
+      </w:rPr>
+    </w:lvl>
+    <w:lvl w:ilvl="3" w:tplc="04090001" w:tentative="1">
+      <w:start w:val="1"/>
+      <w:numFmt w:val="bullet"/>
+      <w:lvlText w:val=""/>
+      <w:lvlJc w:val="left"/>
+      <w:pPr>
+        <w:ind w:left="3005" w:hanging="360"/>
+      </w:pPr>
+      <w:rPr>
+        <w:rFonts w:ascii="Symbol" w:hAnsi="Symbol" w:hint="default"/>
+      </w:rPr>
+    </w:lvl>
+    <w:lvl w:ilvl="4" w:tplc="04090003" w:tentative="1">
+      <w:start w:val="1"/>
+      <w:numFmt w:val="bullet"/>
+      <w:lvlText w:val="o"/>
+      <w:lvlJc w:val="left"/>
+      <w:pPr>
+        <w:ind w:left="3725" w:hanging="360"/>
+      </w:pPr>
+      <w:rPr>
+        <w:rFonts w:ascii="Courier New" w:hAnsi="Courier New" w:cs="Courier New" w:hint="default"/>
+      </w:rPr>
+    </w:lvl>
+    <w:lvl w:ilvl="5" w:tplc="04090005" w:tentative="1">
+      <w:start w:val="1"/>
+      <w:numFmt w:val="bullet"/>
+      <w:lvlText w:val=""/>
+      <w:lvlJc w:val="left"/>
+      <w:pPr>
+        <w:ind w:left="4445" w:hanging="360"/>
+      </w:pPr>
+      <w:rPr>
+        <w:rFonts w:ascii="Wingdings" w:hAnsi="Wingdings" w:hint="default"/>
+      </w:rPr>
+    </w:lvl>
+    <w:lvl w:ilvl="6" w:tplc="04090001" w:tentative="1">
+      <w:start w:val="1"/>
+      <w:numFmt w:val="bullet"/>
+      <w:lvlText w:val=""/>
+      <w:lvlJc w:val="left"/>
+      <w:pPr>
+        <w:ind w:left="5165" w:hanging="360"/>
+      </w:pPr>
+      <w:rPr>
+        <w:rFonts w:ascii="Symbol" w:hAnsi="Symbol" w:hint="default"/>
+      </w:rPr>
+    </w:lvl>
+    <w:lvl w:ilvl="7" w:tplc="04090003" w:tentative="1">
+      <w:start w:val="1"/>
+      <w:numFmt w:val="bullet"/>
+      <w:lvlText w:val="o"/>
+      <w:lvlJc w:val="left"/>
+      <w:pPr>
+        <w:ind w:left="5885" w:hanging="360"/>
+      </w:pPr>
+      <w:rPr>
+        <w:rFonts w:ascii="Courier New" w:hAnsi="Courier New" w:cs="Courier New" w:hint="default"/>
+      </w:rPr>
+    </w:lvl>
+    <w:lvl w:ilvl="8" w:tplc="04090005" w:tentative="1">
+      <w:start w:val="1"/>
+      <w:numFmt w:val="bullet"/>
+      <w:lvlText w:val=""/>
+      <w:lvlJc w:val="left"/>
+      <w:pPr>
+        <w:ind w:left="6605" w:hanging="360"/>
+      </w:pPr>
+      <w:rPr>
+        <w:rFonts w:ascii="Wingdings" w:hAnsi="Wingdings" w:hint="default"/>
+      </w:rPr>
+    </w:lvl>
+  </w:abstractNum>
+  <w:abstractNum w:abstractNumId="6">
     <w:nsid w:val="49CF4A52"/>
     <w:multiLevelType w:val="multilevel"/>
     <w:tmpl w:val="0409001D"/>
@@ -3262,7 +2990,7 @@
       </w:pPr>
     </w:lvl>
   </w:abstractNum>
-  <w:abstractNum w:abstractNumId="6">
+  <w:abstractNum w:abstractNumId="7">
     <w:nsid w:val="66B75600"/>
     <w:multiLevelType w:val="singleLevel"/>
     <w:tmpl w:val="EBBC44FA"/>
@@ -3283,7 +3011,7 @@
       </w:rPr>
     </w:lvl>
   </w:abstractNum>
-  <w:abstractNum w:abstractNumId="7">
+  <w:abstractNum w:abstractNumId="8">
     <w:nsid w:val="75A75B3F"/>
     <w:multiLevelType w:val="hybridMultilevel"/>
     <w:tmpl w:val="8F229F94"/>
@@ -3409,7 +3137,7 @@
     <w:abstractNumId w:val="1"/>
   </w:num>
   <w:num w:numId="5">
-    <w:abstractNumId w:val="5"/>
+    <w:abstractNumId w:val="6"/>
   </w:num>
   <w:num w:numId="6">
     <w:abstractNumId w:val="1"/>
@@ -3418,19 +3146,19 @@
     <w:abstractNumId w:val="2"/>
   </w:num>
   <w:num w:numId="8">
-    <w:abstractNumId w:val="6"/>
+    <w:abstractNumId w:val="7"/>
   </w:num>
   <w:num w:numId="9">
-    <w:abstractNumId w:val="6"/>
+    <w:abstractNumId w:val="7"/>
   </w:num>
   <w:num w:numId="10">
-    <w:abstractNumId w:val="6"/>
+    <w:abstractNumId w:val="7"/>
   </w:num>
   <w:num w:numId="11">
-    <w:abstractNumId w:val="6"/>
+    <w:abstractNumId w:val="7"/>
   </w:num>
   <w:num w:numId="12">
-    <w:abstractNumId w:val="7"/>
+    <w:abstractNumId w:val="8"/>
   </w:num>
   <w:num w:numId="13">
     <w:abstractNumId w:val="0"/>
@@ -3442,13 +3170,19 @@
     <w:abstractNumId w:val="3"/>
   </w:num>
   <w:num w:numId="16">
-    <w:abstractNumId w:val="6"/>
+    <w:abstractNumId w:val="7"/>
   </w:num>
   <w:num w:numId="17">
-    <w:abstractNumId w:val="6"/>
+    <w:abstractNumId w:val="7"/>
   </w:num>
   <w:num w:numId="18">
-    <w:abstractNumId w:val="6"/>
+    <w:abstractNumId w:val="7"/>
+  </w:num>
+  <w:num w:numId="19">
+    <w:abstractNumId w:val="7"/>
+  </w:num>
+  <w:num w:numId="20">
+    <w:abstractNumId w:val="5"/>
   </w:num>
 </w:numbering>
 </file>

</xml_diff>

<commit_message>
Condensed volunteer work.  Work with spacing.
</commit_message>
<xml_diff>
--- a/Resume.docx
+++ b/Resume.docx
@@ -360,7 +360,7 @@
                 <w:tab w:val="center" w:pos="3790"/>
                 <w:tab w:val="right" w:pos="8110"/>
               </w:tabs>
-              <w:spacing w:after="0"/>
+              <w:spacing w:after="120"/>
               <w:ind w:left="144"/>
               <w:rPr>
                 <w:rFonts w:cs="Arial"/>
@@ -444,7 +444,8 @@
                 <w:tab w:val="center" w:pos="3479"/>
                 <w:tab w:val="right" w:pos="8110"/>
               </w:tabs>
-              <w:spacing w:after="120"/>
+              <w:spacing w:after="0"/>
+              <w:ind w:left="144"/>
               <w:rPr>
                 <w:rFonts w:cs="Arial"/>
                 <w:i w:val="0"/>
@@ -454,83 +455,44 @@
             </w:pPr>
             <w:r>
               <w:rPr>
+                <w:rFonts w:cs="Arial"/>
+                <w:i w:val="0"/>
+                <w:sz w:val="20"/>
+              </w:rPr>
+              <w:t>Engineering with a Mechanical specialty major</w:t>
+            </w:r>
+            <w:r>
+              <w:rPr>
+                <w:i w:val="0"/>
                 <w:sz w:val="20"/>
                 <w:szCs w:val="20"/>
               </w:rPr>
+              <w:t xml:space="preserve"> </w:t>
+            </w:r>
+            <w:r>
+              <w:rPr>
+                <w:i w:val="0"/>
+                <w:sz w:val="20"/>
+                <w:szCs w:val="20"/>
+              </w:rPr>
               <w:tab/>
             </w:r>
             <w:r>
               <w:rPr>
+                <w:i w:val="0"/>
                 <w:sz w:val="20"/>
                 <w:szCs w:val="20"/>
               </w:rPr>
-              <w:tab/>
-            </w:r>
-            <w:r>
-              <w:rPr>
+              <w:t>3.175</w:t>
+            </w:r>
+            <w:r>
+              <w:rPr>
+                <w:rFonts w:cs="Arial"/>
                 <w:i w:val="0"/>
                 <w:sz w:val="20"/>
                 <w:szCs w:val="20"/>
               </w:rPr>
-              <w:t>3.175</w:t>
-            </w:r>
-            <w:r>
-              <w:rPr>
-                <w:rFonts w:cs="Arial"/>
-                <w:i w:val="0"/>
-                <w:sz w:val="20"/>
-                <w:szCs w:val="20"/>
-              </w:rPr>
               <w:t xml:space="preserve"> GPA</w:t>
-            </w:r>
-          </w:p>
-          <w:p>
-            <w:pPr>
-              <w:pStyle w:val="StyleAchievement95pt"/>
-              <w:numPr>
-                <w:ilvl w:val="0"/>
-                <w:numId w:val="0"/>
-              </w:numPr>
-              <w:ind w:left="419" w:hanging="275"/>
-              <w:rPr>
-                <w:rFonts w:cs="Arial"/>
-                <w:sz w:val="20"/>
-              </w:rPr>
-            </w:pPr>
-            <w:r>
-              <w:rPr>
-                <w:rFonts w:cs="Arial"/>
-                <w:sz w:val="20"/>
-              </w:rPr>
-              <w:t>Engineer</w:t>
-            </w:r>
-            <w:r>
-              <w:rPr>
-                <w:rFonts w:cs="Arial"/>
-                <w:sz w:val="20"/>
-              </w:rPr>
-              <w:t>ing</w:t>
-            </w:r>
-            <w:r>
-              <w:rPr>
-                <w:rFonts w:cs="Arial"/>
-                <w:sz w:val="20"/>
-              </w:rPr>
-              <w:t xml:space="preserve"> </w:t>
-            </w:r>
-            <w:r>
-              <w:rPr>
-                <w:rFonts w:cs="Arial"/>
-                <w:sz w:val="20"/>
-              </w:rPr>
-              <w:t>with a Mechanical specialty</w:t>
-            </w:r>
-            <w:r>
-              <w:rPr>
-                <w:rFonts w:cs="Arial"/>
-                <w:sz w:val="20"/>
-              </w:rPr>
-              <w:t xml:space="preserve"> major</w:t>
             </w:r>
           </w:p>
           <w:p>
@@ -608,7 +570,16 @@
                 <w:rFonts w:cs="Arial"/>
                 <w:sz w:val="20"/>
               </w:rPr>
-              <w:t>Robotics Club Member</w:t>
+              <w:t>Robotics Club M</w:t>
+            </w:r>
+            <w:bookmarkStart w:id="0" w:name="_GoBack"/>
+            <w:bookmarkEnd w:id="0"/>
+            <w:r>
+              <w:rPr>
+                <w:rFonts w:cs="Arial"/>
+                <w:sz w:val="20"/>
+              </w:rPr>
+              <w:t>ember</w:t>
             </w:r>
           </w:p>
         </w:tc>
@@ -661,7 +632,23 @@
                 <w:rFonts w:cs="Arial"/>
                 <w:sz w:val="20"/>
               </w:rPr>
-              <w:t xml:space="preserve">Certified SolidWorks </w:t>
+              <w:t xml:space="preserve">Certified </w:t>
+            </w:r>
+            <w:proofErr w:type="spellStart"/>
+            <w:r>
+              <w:rPr>
+                <w:rFonts w:cs="Arial"/>
+                <w:sz w:val="20"/>
+              </w:rPr>
+              <w:t>SolidWorks</w:t>
+            </w:r>
+            <w:proofErr w:type="spellEnd"/>
+            <w:r>
+              <w:rPr>
+                <w:rFonts w:cs="Arial"/>
+                <w:sz w:val="20"/>
+              </w:rPr>
+              <w:t xml:space="preserve"> </w:t>
             </w:r>
             <w:r>
               <w:rPr>
@@ -762,8 +749,6 @@
               </w:rPr>
               <w:t>Web d</w:t>
             </w:r>
-            <w:bookmarkStart w:id="0" w:name="_GoBack"/>
-            <w:bookmarkEnd w:id="0"/>
             <w:r>
               <w:rPr>
                 <w:rFonts w:cs="Arial"/>
@@ -833,6 +818,13 @@
                 <w:sz w:val="20"/>
               </w:rPr>
               <w:t>JavaScript</w:t>
+            </w:r>
+            <w:r>
+              <w:rPr>
+                <w:rFonts w:cs="Arial"/>
+                <w:sz w:val="20"/>
+              </w:rPr>
+              <w:t xml:space="preserve"> and Python</w:t>
             </w:r>
           </w:p>
           <w:p>
@@ -848,12 +840,21 @@
                 <w:sz w:val="20"/>
               </w:rPr>
             </w:pPr>
-            <w:r>
-              <w:rPr>
-                <w:rFonts w:cs="Arial"/>
-                <w:sz w:val="20"/>
-              </w:rPr>
-              <w:t>WordPress setup</w:t>
+            <w:proofErr w:type="spellStart"/>
+            <w:r>
+              <w:rPr>
+                <w:rFonts w:cs="Arial"/>
+                <w:sz w:val="20"/>
+              </w:rPr>
+              <w:t>WordPress</w:t>
+            </w:r>
+            <w:proofErr w:type="spellEnd"/>
+            <w:r>
+              <w:rPr>
+                <w:rFonts w:cs="Arial"/>
+                <w:sz w:val="20"/>
+              </w:rPr>
+              <w:t xml:space="preserve"> setup</w:t>
             </w:r>
             <w:r>
               <w:rPr>
@@ -883,12 +884,21 @@
                 <w:sz w:val="20"/>
               </w:rPr>
             </w:pPr>
-            <w:r>
-              <w:rPr>
-                <w:rFonts w:cs="Arial"/>
-                <w:sz w:val="20"/>
-              </w:rPr>
-              <w:t>Git version control s</w:t>
+            <w:proofErr w:type="spellStart"/>
+            <w:r>
+              <w:rPr>
+                <w:rFonts w:cs="Arial"/>
+                <w:sz w:val="20"/>
+              </w:rPr>
+              <w:t>Git</w:t>
+            </w:r>
+            <w:proofErr w:type="spellEnd"/>
+            <w:r>
+              <w:rPr>
+                <w:rFonts w:cs="Arial"/>
+                <w:sz w:val="20"/>
+              </w:rPr>
+              <w:t xml:space="preserve"> version control s</w:t>
             </w:r>
             <w:r>
               <w:rPr>
@@ -1184,7 +1194,23 @@
                 <w:rFonts w:cs="Arial"/>
                 <w:sz w:val="20"/>
               </w:rPr>
-              <w:t>: Chosen final project involved constructing a Killough drive</w:t>
+              <w:t xml:space="preserve">: Chosen final project involved constructing a </w:t>
+            </w:r>
+            <w:proofErr w:type="spellStart"/>
+            <w:r>
+              <w:rPr>
+                <w:rFonts w:cs="Arial"/>
+                <w:sz w:val="20"/>
+              </w:rPr>
+              <w:t>Killough</w:t>
+            </w:r>
+            <w:proofErr w:type="spellEnd"/>
+            <w:r>
+              <w:rPr>
+                <w:rFonts w:cs="Arial"/>
+                <w:sz w:val="20"/>
+              </w:rPr>
+              <w:t xml:space="preserve"> drive</w:t>
             </w:r>
           </w:p>
           <w:p>
@@ -1214,7 +1240,23 @@
                 <w:rFonts w:cs="Arial"/>
                 <w:sz w:val="20"/>
               </w:rPr>
-              <w:t>: LabVIEW programming, machine shop, and SolidWorks design</w:t>
+              <w:t xml:space="preserve">: LabVIEW programming, machine shop, and </w:t>
+            </w:r>
+            <w:proofErr w:type="spellStart"/>
+            <w:r>
+              <w:rPr>
+                <w:rFonts w:cs="Arial"/>
+                <w:sz w:val="20"/>
+              </w:rPr>
+              <w:t>SolidWorks</w:t>
+            </w:r>
+            <w:proofErr w:type="spellEnd"/>
+            <w:r>
+              <w:rPr>
+                <w:rFonts w:cs="Arial"/>
+                <w:sz w:val="20"/>
+              </w:rPr>
+              <w:t xml:space="preserve"> design</w:t>
             </w:r>
           </w:p>
           <w:p>
@@ -1254,20 +1296,30 @@
                 <w:ilvl w:val="0"/>
                 <w:numId w:val="0"/>
               </w:numPr>
-              <w:spacing w:after="120"/>
+              <w:spacing w:after="320"/>
               <w:ind w:left="370" w:hanging="226"/>
               <w:rPr>
                 <w:rFonts w:cs="Arial"/>
                 <w:sz w:val="20"/>
               </w:rPr>
             </w:pPr>
+            <w:proofErr w:type="spellStart"/>
             <w:r>
               <w:rPr>
                 <w:rFonts w:cs="Arial"/>
                 <w:b/>
                 <w:sz w:val="20"/>
               </w:rPr>
-              <w:t>DemoSat-B 2009 CSM EPICS Team Project</w:t>
+              <w:t>DemoSat</w:t>
+            </w:r>
+            <w:proofErr w:type="spellEnd"/>
+            <w:r>
+              <w:rPr>
+                <w:rFonts w:cs="Arial"/>
+                <w:b/>
+                <w:sz w:val="20"/>
+              </w:rPr>
+              <w:t>-B 2009 CSM EPICS Team Project</w:t>
             </w:r>
             <w:r>
               <w:rPr>
@@ -1730,6 +1782,7 @@
                 <w:szCs w:val="20"/>
               </w:rPr>
             </w:pPr>
+            <w:proofErr w:type="spellStart"/>
             <w:r>
               <w:rPr>
                 <w:rFonts w:cs="Arial"/>
@@ -1738,7 +1791,18 @@
                 <w:sz w:val="20"/>
                 <w:szCs w:val="20"/>
               </w:rPr>
-              <w:t>Birk Industries, LLC</w:t>
+              <w:t>Birk</w:t>
+            </w:r>
+            <w:proofErr w:type="spellEnd"/>
+            <w:r>
+              <w:rPr>
+                <w:rFonts w:cs="Arial"/>
+                <w:b/>
+                <w:i w:val="0"/>
+                <w:sz w:val="20"/>
+                <w:szCs w:val="20"/>
+              </w:rPr>
+              <w:t xml:space="preserve"> Industries, LLC</w:t>
             </w:r>
             <w:r>
               <w:rPr>
@@ -1788,7 +1852,23 @@
                 <w:rFonts w:cs="Arial"/>
                 <w:sz w:val="20"/>
               </w:rPr>
-              <w:t>Market analysis for a new product used in home remodeling (CanCap)</w:t>
+              <w:t>Market analysis for a new product used in home remodeling (</w:t>
+            </w:r>
+            <w:proofErr w:type="spellStart"/>
+            <w:r>
+              <w:rPr>
+                <w:rFonts w:cs="Arial"/>
+                <w:sz w:val="20"/>
+              </w:rPr>
+              <w:t>CanCap</w:t>
+            </w:r>
+            <w:proofErr w:type="spellEnd"/>
+            <w:r>
+              <w:rPr>
+                <w:rFonts w:cs="Arial"/>
+                <w:sz w:val="20"/>
+              </w:rPr>
+              <w:t>)</w:t>
             </w:r>
           </w:p>
           <w:p>
@@ -1886,8 +1966,8 @@
           <w:p>
             <w:pPr>
               <w:pStyle w:val="StyleCompanyName95pt"/>
-              <w:spacing w:after="120"/>
-              <w:ind w:left="190" w:hanging="180"/>
+              <w:spacing w:after="60"/>
+              <w:ind w:left="324" w:right="245" w:hanging="180"/>
               <w:rPr>
                 <w:iCs/>
                 <w:sz w:val="20"/>
@@ -1917,41 +1997,94 @@
                 <w:szCs w:val="20"/>
               </w:rPr>
               <w:t xml:space="preserve"> Qualifier</w:t>
+            </w:r>
+            <w:r>
+              <w:rPr>
+                <w:iCs/>
+                <w:sz w:val="20"/>
+                <w:szCs w:val="20"/>
+              </w:rPr>
+              <w:t>.</w:t>
             </w:r>
           </w:p>
           <w:p>
             <w:pPr>
-              <w:pStyle w:val="Achievement"/>
-              <w:numPr>
-                <w:ilvl w:val="0"/>
-                <w:numId w:val="0"/>
-              </w:numPr>
-              <w:ind w:left="190" w:hanging="180"/>
-              <w:jc w:val="left"/>
-              <w:rPr>
-                <w:rFonts w:cs="Arial"/>
+              <w:pStyle w:val="StyleCompanyName95pt"/>
+              <w:spacing w:after="60"/>
+              <w:ind w:left="324" w:right="245" w:hanging="180"/>
+              <w:rPr>
+                <w:rFonts w:cs="Arial"/>
+                <w:sz w:val="20"/>
               </w:rPr>
             </w:pPr>
             <w:r>
               <w:rPr>
                 <w:rFonts w:cs="Arial"/>
-              </w:rPr>
-              <w:t>Service Projects</w:t>
+                <w:sz w:val="20"/>
+              </w:rPr>
+              <w:t>Adult l</w:t>
+            </w:r>
+            <w:r>
+              <w:rPr>
+                <w:rFonts w:cs="Arial"/>
+                <w:sz w:val="20"/>
+              </w:rPr>
+              <w:t>eader for the Denver Dive 6</w:t>
+            </w:r>
+            <w:r>
+              <w:rPr>
+                <w:rFonts w:cs="Arial"/>
+                <w:sz w:val="20"/>
+                <w:vertAlign w:val="superscript"/>
+              </w:rPr>
+              <w:t>th</w:t>
+            </w:r>
+            <w:r>
+              <w:rPr>
+                <w:rFonts w:cs="Arial"/>
+                <w:sz w:val="20"/>
+              </w:rPr>
+              <w:t xml:space="preserve"> and 7</w:t>
+            </w:r>
+            <w:r>
+              <w:rPr>
+                <w:rFonts w:cs="Arial"/>
+                <w:sz w:val="20"/>
+                <w:vertAlign w:val="superscript"/>
+              </w:rPr>
+              <w:t>th</w:t>
+            </w:r>
+            <w:r>
+              <w:rPr>
+                <w:rFonts w:cs="Arial"/>
+                <w:sz w:val="20"/>
+              </w:rPr>
+              <w:t xml:space="preserve"> grade service trip in</w:t>
+            </w:r>
+            <w:r>
+              <w:rPr>
+                <w:rFonts w:cs="Arial"/>
+                <w:sz w:val="20"/>
+              </w:rPr>
+              <w:t xml:space="preserve"> Denver</w:t>
+            </w:r>
+            <w:r>
+              <w:rPr>
+                <w:rFonts w:cs="Arial"/>
+                <w:sz w:val="20"/>
+              </w:rPr>
+              <w:t>.</w:t>
             </w:r>
           </w:p>
           <w:p>
             <w:pPr>
-              <w:pStyle w:val="StyleAchievement95pt"/>
-              <w:numPr>
-                <w:ilvl w:val="0"/>
-                <w:numId w:val="9"/>
-              </w:numPr>
-              <w:spacing w:after="120"/>
-              <w:ind w:left="329" w:hanging="180"/>
-              <w:jc w:val="left"/>
-              <w:rPr>
-                <w:rFonts w:cs="Arial"/>
-                <w:sz w:val="20"/>
+              <w:pStyle w:val="StyleCompanyName95pt"/>
+              <w:spacing w:after="60"/>
+              <w:ind w:left="324" w:right="245" w:hanging="180"/>
+              <w:rPr>
+                <w:iCs/>
+                <w:sz w:val="20"/>
+                <w:szCs w:val="20"/>
               </w:rPr>
             </w:pPr>
             <w:r>
@@ -1959,159 +2092,99 @@
                 <w:rFonts w:cs="Arial"/>
                 <w:sz w:val="20"/>
               </w:rPr>
-              <w:t>Adult l</w:t>
-            </w:r>
-            <w:r>
-              <w:rPr>
-                <w:rFonts w:cs="Arial"/>
-                <w:sz w:val="20"/>
-              </w:rPr>
-              <w:t>eader for the Denver Dive 6</w:t>
-            </w:r>
-            <w:r>
-              <w:rPr>
-                <w:rFonts w:cs="Arial"/>
-                <w:sz w:val="20"/>
-                <w:vertAlign w:val="superscript"/>
-              </w:rPr>
-              <w:t>th</w:t>
-            </w:r>
-            <w:r>
-              <w:rPr>
-                <w:rFonts w:cs="Arial"/>
-                <w:sz w:val="20"/>
-              </w:rPr>
-              <w:t xml:space="preserve"> and 7</w:t>
-            </w:r>
-            <w:r>
-              <w:rPr>
-                <w:rFonts w:cs="Arial"/>
-                <w:sz w:val="20"/>
-                <w:vertAlign w:val="superscript"/>
-              </w:rPr>
-              <w:t>th</w:t>
-            </w:r>
-            <w:r>
-              <w:rPr>
-                <w:rFonts w:cs="Arial"/>
-                <w:sz w:val="20"/>
-              </w:rPr>
-              <w:t xml:space="preserve"> grade service trip in</w:t>
-            </w:r>
-            <w:r>
-              <w:rPr>
-                <w:rFonts w:cs="Arial"/>
-                <w:sz w:val="20"/>
-              </w:rPr>
-              <w:t xml:space="preserve"> Denver</w:t>
-            </w:r>
-            <w:r>
-              <w:rPr>
-                <w:rFonts w:cs="Arial"/>
-                <w:sz w:val="20"/>
-              </w:rPr>
-              <w:t>.</w:t>
-            </w:r>
-          </w:p>
-          <w:p>
-            <w:pPr>
-              <w:pStyle w:val="StyleAchievement95pt"/>
-              <w:numPr>
-                <w:ilvl w:val="0"/>
-                <w:numId w:val="9"/>
-              </w:numPr>
-              <w:spacing w:after="120"/>
-              <w:ind w:left="329" w:hanging="180"/>
-              <w:jc w:val="left"/>
-              <w:rPr>
-                <w:rFonts w:cs="Arial"/>
-                <w:sz w:val="20"/>
-              </w:rPr>
-            </w:pPr>
-            <w:r>
-              <w:rPr>
-                <w:rFonts w:cs="Arial"/>
-                <w:sz w:val="20"/>
-              </w:rPr>
-              <w:t>One week service trip</w:t>
-            </w:r>
-            <w:r>
-              <w:rPr>
-                <w:rFonts w:cs="Arial"/>
-                <w:sz w:val="20"/>
-              </w:rPr>
-              <w:t>s</w:t>
-            </w:r>
-            <w:r>
-              <w:rPr>
-                <w:rFonts w:cs="Arial"/>
-                <w:sz w:val="20"/>
-              </w:rPr>
-              <w:t xml:space="preserve"> </w:t>
-            </w:r>
-            <w:r>
-              <w:rPr>
-                <w:rFonts w:cs="Arial"/>
-                <w:sz w:val="20"/>
-              </w:rPr>
-              <w:t>to</w:t>
-            </w:r>
-            <w:r>
-              <w:rPr>
-                <w:rFonts w:cs="Arial"/>
-                <w:sz w:val="20"/>
-              </w:rPr>
-              <w:t>:</w:t>
-            </w:r>
-            <w:r>
-              <w:rPr>
-                <w:rFonts w:cs="Arial"/>
-                <w:sz w:val="20"/>
-              </w:rPr>
-              <w:t xml:space="preserve"> New York, the Wyoming Wind River Reservation, Chicago, </w:t>
-            </w:r>
-            <w:r>
-              <w:rPr>
-                <w:rFonts w:cs="Arial"/>
-                <w:sz w:val="20"/>
-              </w:rPr>
-              <w:t xml:space="preserve">Las Vegas, </w:t>
-            </w:r>
-            <w:r>
-              <w:rPr>
-                <w:rFonts w:cs="Arial"/>
-                <w:sz w:val="20"/>
-              </w:rPr>
-              <w:t>and Guatemala</w:t>
-            </w:r>
-            <w:r>
-              <w:rPr>
-                <w:rFonts w:cs="Arial"/>
-                <w:sz w:val="20"/>
-              </w:rPr>
-              <w:t>.</w:t>
-            </w:r>
-          </w:p>
-          <w:p>
-            <w:pPr>
-              <w:pStyle w:val="StyleAchievement95pt"/>
-              <w:numPr>
-                <w:ilvl w:val="0"/>
-                <w:numId w:val="9"/>
-              </w:numPr>
-              <w:spacing w:after="120"/>
-              <w:ind w:left="329" w:hanging="180"/>
-              <w:jc w:val="left"/>
-              <w:rPr>
-                <w:sz w:val="20"/>
-              </w:rPr>
-            </w:pPr>
-            <w:r>
-              <w:rPr>
-                <w:rFonts w:cs="Arial"/>
-                <w:sz w:val="20"/>
-              </w:rPr>
-              <w:t>Denver Rescue Mission, DenUM (Denver Urban Ministries), Greater Chicago Food Bank, Guatemala with Pura Vida, Hogar del Niño (Lemoa, Guatemala)</w:t>
+              <w:t xml:space="preserve">Denver Rescue Mission, </w:t>
+            </w:r>
+            <w:proofErr w:type="spellStart"/>
+            <w:r>
+              <w:rPr>
+                <w:rFonts w:cs="Arial"/>
+                <w:sz w:val="20"/>
+              </w:rPr>
+              <w:t>DenUM</w:t>
+            </w:r>
+            <w:proofErr w:type="spellEnd"/>
+            <w:r>
+              <w:rPr>
+                <w:rFonts w:cs="Arial"/>
+                <w:sz w:val="20"/>
+              </w:rPr>
+              <w:t xml:space="preserve"> (Denver Urban Ministries), </w:t>
+            </w:r>
+            <w:r>
+              <w:rPr>
+                <w:rFonts w:cs="Arial"/>
+                <w:sz w:val="20"/>
+              </w:rPr>
+              <w:t xml:space="preserve">Brooklyn, </w:t>
+            </w:r>
+            <w:r>
+              <w:rPr>
+                <w:rFonts w:cs="Arial"/>
+                <w:sz w:val="20"/>
+              </w:rPr>
+              <w:t xml:space="preserve">Greater Chicago Food Bank, </w:t>
+            </w:r>
+            <w:r>
+              <w:rPr>
+                <w:rFonts w:cs="Arial"/>
+                <w:sz w:val="20"/>
+              </w:rPr>
+              <w:t xml:space="preserve">the Wyoming Wind River Reservation, </w:t>
+            </w:r>
+            <w:r>
+              <w:rPr>
+                <w:rFonts w:cs="Arial"/>
+                <w:sz w:val="20"/>
+              </w:rPr>
+              <w:t xml:space="preserve">Guatemala with </w:t>
+            </w:r>
+            <w:proofErr w:type="spellStart"/>
+            <w:r>
+              <w:rPr>
+                <w:rFonts w:cs="Arial"/>
+                <w:sz w:val="20"/>
+              </w:rPr>
+              <w:t>Pura</w:t>
+            </w:r>
+            <w:proofErr w:type="spellEnd"/>
+            <w:r>
+              <w:rPr>
+                <w:rFonts w:cs="Arial"/>
+                <w:sz w:val="20"/>
+              </w:rPr>
+              <w:t xml:space="preserve"> Vida, </w:t>
+            </w:r>
+            <w:proofErr w:type="spellStart"/>
+            <w:r>
+              <w:rPr>
+                <w:rFonts w:cs="Arial"/>
+                <w:sz w:val="20"/>
+              </w:rPr>
+              <w:t>Hogar</w:t>
+            </w:r>
+            <w:proofErr w:type="spellEnd"/>
+            <w:r>
+              <w:rPr>
+                <w:rFonts w:cs="Arial"/>
+                <w:sz w:val="20"/>
+              </w:rPr>
+              <w:t xml:space="preserve"> del Niño (</w:t>
+            </w:r>
+            <w:proofErr w:type="spellStart"/>
+            <w:r>
+              <w:rPr>
+                <w:rFonts w:cs="Arial"/>
+                <w:sz w:val="20"/>
+              </w:rPr>
+              <w:t>Lemoa</w:t>
+            </w:r>
+            <w:proofErr w:type="spellEnd"/>
+            <w:r>
+              <w:rPr>
+                <w:rFonts w:cs="Arial"/>
+                <w:sz w:val="20"/>
+              </w:rPr>
+              <w:t>, Guatemala)</w:t>
             </w:r>
             <w:r>
               <w:rPr>
@@ -2127,7 +2200,7 @@
     <w:p/>
     <w:sectPr>
       <w:pgSz w:w="12240" w:h="15840"/>
-      <w:pgMar w:top="630" w:right="1800" w:bottom="180" w:left="1800" w:header="720" w:footer="720" w:gutter="0"/>
+      <w:pgMar w:top="1080" w:right="1800" w:bottom="180" w:left="1800" w:header="720" w:footer="720" w:gutter="0"/>
       <w:cols w:space="720"/>
       <w:docGrid w:linePitch="360"/>
     </w:sectPr>

</xml_diff>

<commit_message>
Updated language of main resume, major changes to the txt resume, new transcript.  Edited william.weiskopf.me in conjunction with this update.
</commit_message>
<xml_diff>
--- a/Resume.docx
+++ b/Resume.docx
@@ -570,10 +570,8 @@
                 <w:rFonts w:cs="Arial"/>
                 <w:sz w:val="20"/>
               </w:rPr>
-              <w:t>Robotics Club M</w:t>
-            </w:r>
-            <w:bookmarkStart w:id="0" w:name="_GoBack"/>
-            <w:bookmarkEnd w:id="0"/>
+              <w:t>Robotics Club m</w:t>
+            </w:r>
             <w:r>
               <w:rPr>
                 <w:rFonts w:cs="Arial"/>
@@ -632,23 +630,7 @@
                 <w:rFonts w:cs="Arial"/>
                 <w:sz w:val="20"/>
               </w:rPr>
-              <w:t xml:space="preserve">Certified </w:t>
-            </w:r>
-            <w:proofErr w:type="spellStart"/>
-            <w:r>
-              <w:rPr>
-                <w:rFonts w:cs="Arial"/>
-                <w:sz w:val="20"/>
-              </w:rPr>
-              <w:t>SolidWorks</w:t>
-            </w:r>
-            <w:proofErr w:type="spellEnd"/>
-            <w:r>
-              <w:rPr>
-                <w:rFonts w:cs="Arial"/>
-                <w:sz w:val="20"/>
-              </w:rPr>
-              <w:t xml:space="preserve"> </w:t>
+              <w:t xml:space="preserve">Certified SolidWorks </w:t>
             </w:r>
             <w:r>
               <w:rPr>
@@ -840,21 +822,12 @@
                 <w:sz w:val="20"/>
               </w:rPr>
             </w:pPr>
-            <w:proofErr w:type="spellStart"/>
-            <w:r>
-              <w:rPr>
-                <w:rFonts w:cs="Arial"/>
-                <w:sz w:val="20"/>
-              </w:rPr>
-              <w:t>WordPress</w:t>
-            </w:r>
-            <w:proofErr w:type="spellEnd"/>
-            <w:r>
-              <w:rPr>
-                <w:rFonts w:cs="Arial"/>
-                <w:sz w:val="20"/>
-              </w:rPr>
-              <w:t xml:space="preserve"> setup</w:t>
+            <w:r>
+              <w:rPr>
+                <w:rFonts w:cs="Arial"/>
+                <w:sz w:val="20"/>
+              </w:rPr>
+              <w:t>WordPress setup</w:t>
             </w:r>
             <w:r>
               <w:rPr>
@@ -884,21 +857,12 @@
                 <w:sz w:val="20"/>
               </w:rPr>
             </w:pPr>
-            <w:proofErr w:type="spellStart"/>
-            <w:r>
-              <w:rPr>
-                <w:rFonts w:cs="Arial"/>
-                <w:sz w:val="20"/>
-              </w:rPr>
-              <w:t>Git</w:t>
-            </w:r>
-            <w:proofErr w:type="spellEnd"/>
-            <w:r>
-              <w:rPr>
-                <w:rFonts w:cs="Arial"/>
-                <w:sz w:val="20"/>
-              </w:rPr>
-              <w:t xml:space="preserve"> version control s</w:t>
+            <w:r>
+              <w:rPr>
+                <w:rFonts w:cs="Arial"/>
+                <w:sz w:val="20"/>
+              </w:rPr>
+              <w:t>Git version control s</w:t>
             </w:r>
             <w:r>
               <w:rPr>
@@ -1085,7 +1049,7 @@
                 <w:rFonts w:cs="Arial"/>
                 <w:sz w:val="20"/>
               </w:rPr>
-              <w:t>intermediate proficiency</w:t>
+              <w:t>proficiency</w:t>
             </w:r>
           </w:p>
           <w:p>
@@ -1194,23 +1158,7 @@
                 <w:rFonts w:cs="Arial"/>
                 <w:sz w:val="20"/>
               </w:rPr>
-              <w:t xml:space="preserve">: Chosen final project involved constructing a </w:t>
-            </w:r>
-            <w:proofErr w:type="spellStart"/>
-            <w:r>
-              <w:rPr>
-                <w:rFonts w:cs="Arial"/>
-                <w:sz w:val="20"/>
-              </w:rPr>
-              <w:t>Killough</w:t>
-            </w:r>
-            <w:proofErr w:type="spellEnd"/>
-            <w:r>
-              <w:rPr>
-                <w:rFonts w:cs="Arial"/>
-                <w:sz w:val="20"/>
-              </w:rPr>
-              <w:t xml:space="preserve"> drive</w:t>
+              <w:t>: Chosen final project involved constructing a Killough drive</w:t>
             </w:r>
           </w:p>
           <w:p>
@@ -1240,23 +1188,7 @@
                 <w:rFonts w:cs="Arial"/>
                 <w:sz w:val="20"/>
               </w:rPr>
-              <w:t xml:space="preserve">: LabVIEW programming, machine shop, and </w:t>
-            </w:r>
-            <w:proofErr w:type="spellStart"/>
-            <w:r>
-              <w:rPr>
-                <w:rFonts w:cs="Arial"/>
-                <w:sz w:val="20"/>
-              </w:rPr>
-              <w:t>SolidWorks</w:t>
-            </w:r>
-            <w:proofErr w:type="spellEnd"/>
-            <w:r>
-              <w:rPr>
-                <w:rFonts w:cs="Arial"/>
-                <w:sz w:val="20"/>
-              </w:rPr>
-              <w:t xml:space="preserve"> design</w:t>
+              <w:t>: LabVIEW programming, machine shop, and SolidWorks design</w:t>
             </w:r>
           </w:p>
           <w:p>
@@ -1303,30 +1235,34 @@
                 <w:sz w:val="20"/>
               </w:rPr>
             </w:pPr>
-            <w:proofErr w:type="spellStart"/>
             <w:r>
               <w:rPr>
                 <w:rFonts w:cs="Arial"/>
                 <w:b/>
                 <w:sz w:val="20"/>
               </w:rPr>
-              <w:t>DemoSat</w:t>
-            </w:r>
-            <w:proofErr w:type="spellEnd"/>
-            <w:r>
-              <w:rPr>
-                <w:rFonts w:cs="Arial"/>
-                <w:b/>
-                <w:sz w:val="20"/>
-              </w:rPr>
-              <w:t>-B 2009 CSM EPICS Team Project</w:t>
-            </w:r>
-            <w:r>
-              <w:rPr>
-                <w:rFonts w:cs="Arial"/>
-                <w:sz w:val="20"/>
-              </w:rPr>
-              <w:t>: Researched and designed a satellite to record the black and white sky albedo at a ceiling of 60,000 to 80,000 feet for Lockheed Martin.  Developed strong technical writing.</w:t>
+              <w:t>DemoSat-B 2009 CSM EPICS Team Project</w:t>
+            </w:r>
+            <w:r>
+              <w:rPr>
+                <w:rFonts w:cs="Arial"/>
+                <w:sz w:val="20"/>
+              </w:rPr>
+              <w:t>: Researched and designed a satellite to record the black and white sk</w:t>
+            </w:r>
+            <w:r>
+              <w:rPr>
+                <w:rFonts w:cs="Arial"/>
+                <w:sz w:val="20"/>
+              </w:rPr>
+              <w:t>y albedo at a ceiling of 60,000</w:t>
+            </w:r>
+            <w:r>
+              <w:rPr>
+                <w:rFonts w:cs="Arial"/>
+                <w:sz w:val="20"/>
+              </w:rPr>
+              <w:t xml:space="preserve"> feet for Lockheed Martin.</w:t>
             </w:r>
           </w:p>
         </w:tc>
@@ -1600,7 +1536,16 @@
                 <w:rFonts w:cs="Arial"/>
                 <w:sz w:val="20"/>
               </w:rPr>
-              <w:t xml:space="preserve"> website redesign work and eNewsletter publication</w:t>
+              <w:t xml:space="preserve"> W</w:t>
+            </w:r>
+            <w:bookmarkStart w:id="0" w:name="_GoBack"/>
+            <w:bookmarkEnd w:id="0"/>
+            <w:r>
+              <w:rPr>
+                <w:rFonts w:cs="Arial"/>
+                <w:sz w:val="20"/>
+              </w:rPr>
+              <w:t>ebsite redesign work and eNewsletter publication</w:t>
             </w:r>
           </w:p>
           <w:p>
@@ -1636,7 +1581,21 @@
                 <w:rFonts w:cs="Arial"/>
                 <w:sz w:val="20"/>
               </w:rPr>
-              <w:t xml:space="preserve"> maintaining and updating </w:t>
+              <w:t xml:space="preserve"> Maintenance</w:t>
+            </w:r>
+            <w:r>
+              <w:rPr>
+                <w:rFonts w:cs="Arial"/>
+                <w:sz w:val="20"/>
+              </w:rPr>
+              <w:t xml:space="preserve"> and updating </w:t>
+            </w:r>
+            <w:r>
+              <w:rPr>
+                <w:rFonts w:cs="Arial"/>
+                <w:sz w:val="20"/>
+              </w:rPr>
+              <w:t xml:space="preserve">of the </w:t>
             </w:r>
             <w:r>
               <w:rPr>
@@ -1782,7 +1741,6 @@
                 <w:szCs w:val="20"/>
               </w:rPr>
             </w:pPr>
-            <w:proofErr w:type="spellStart"/>
             <w:r>
               <w:rPr>
                 <w:rFonts w:cs="Arial"/>
@@ -1791,18 +1749,7 @@
                 <w:sz w:val="20"/>
                 <w:szCs w:val="20"/>
               </w:rPr>
-              <w:t>Birk</w:t>
-            </w:r>
-            <w:proofErr w:type="spellEnd"/>
-            <w:r>
-              <w:rPr>
-                <w:rFonts w:cs="Arial"/>
-                <w:b/>
-                <w:i w:val="0"/>
-                <w:sz w:val="20"/>
-                <w:szCs w:val="20"/>
-              </w:rPr>
-              <w:t xml:space="preserve"> Industries, LLC</w:t>
+              <w:t>Birk Industries, LLC</w:t>
             </w:r>
             <w:r>
               <w:rPr>
@@ -1852,23 +1799,7 @@
                 <w:rFonts w:cs="Arial"/>
                 <w:sz w:val="20"/>
               </w:rPr>
-              <w:t>Market analysis for a new product used in home remodeling (</w:t>
-            </w:r>
-            <w:proofErr w:type="spellStart"/>
-            <w:r>
-              <w:rPr>
-                <w:rFonts w:cs="Arial"/>
-                <w:sz w:val="20"/>
-              </w:rPr>
-              <w:t>CanCap</w:t>
-            </w:r>
-            <w:proofErr w:type="spellEnd"/>
-            <w:r>
-              <w:rPr>
-                <w:rFonts w:cs="Arial"/>
-                <w:sz w:val="20"/>
-              </w:rPr>
-              <w:t>)</w:t>
+              <w:t>Market analysis for a new product used in home remodeling (CanCap)</w:t>
             </w:r>
           </w:p>
           <w:p>
@@ -2092,23 +2023,7 @@
                 <w:rFonts w:cs="Arial"/>
                 <w:sz w:val="20"/>
               </w:rPr>
-              <w:t xml:space="preserve">Denver Rescue Mission, </w:t>
-            </w:r>
-            <w:proofErr w:type="spellStart"/>
-            <w:r>
-              <w:rPr>
-                <w:rFonts w:cs="Arial"/>
-                <w:sz w:val="20"/>
-              </w:rPr>
-              <w:t>DenUM</w:t>
-            </w:r>
-            <w:proofErr w:type="spellEnd"/>
-            <w:r>
-              <w:rPr>
-                <w:rFonts w:cs="Arial"/>
-                <w:sz w:val="20"/>
-              </w:rPr>
-              <w:t xml:space="preserve"> (Denver Urban Ministries), </w:t>
+              <w:t xml:space="preserve">Denver Rescue Mission, DenUM (Denver Urban Ministries), </w:t>
             </w:r>
             <w:r>
               <w:rPr>
@@ -2136,55 +2051,7 @@
                 <w:rFonts w:cs="Arial"/>
                 <w:sz w:val="20"/>
               </w:rPr>
-              <w:t xml:space="preserve">Guatemala with </w:t>
-            </w:r>
-            <w:proofErr w:type="spellStart"/>
-            <w:r>
-              <w:rPr>
-                <w:rFonts w:cs="Arial"/>
-                <w:sz w:val="20"/>
-              </w:rPr>
-              <w:t>Pura</w:t>
-            </w:r>
-            <w:proofErr w:type="spellEnd"/>
-            <w:r>
-              <w:rPr>
-                <w:rFonts w:cs="Arial"/>
-                <w:sz w:val="20"/>
-              </w:rPr>
-              <w:t xml:space="preserve"> Vida, </w:t>
-            </w:r>
-            <w:proofErr w:type="spellStart"/>
-            <w:r>
-              <w:rPr>
-                <w:rFonts w:cs="Arial"/>
-                <w:sz w:val="20"/>
-              </w:rPr>
-              <w:t>Hogar</w:t>
-            </w:r>
-            <w:proofErr w:type="spellEnd"/>
-            <w:r>
-              <w:rPr>
-                <w:rFonts w:cs="Arial"/>
-                <w:sz w:val="20"/>
-              </w:rPr>
-              <w:t xml:space="preserve"> del Niño (</w:t>
-            </w:r>
-            <w:proofErr w:type="spellStart"/>
-            <w:r>
-              <w:rPr>
-                <w:rFonts w:cs="Arial"/>
-                <w:sz w:val="20"/>
-              </w:rPr>
-              <w:t>Lemoa</w:t>
-            </w:r>
-            <w:proofErr w:type="spellEnd"/>
-            <w:r>
-              <w:rPr>
-                <w:rFonts w:cs="Arial"/>
-                <w:sz w:val="20"/>
-              </w:rPr>
-              <w:t>, Guatemala)</w:t>
+              <w:t>Guatemala with Pura Vida, Hogar del Niño (Lemoa, Guatemala)</w:t>
             </w:r>
             <w:r>
               <w:rPr>

</xml_diff>